<commit_message>
cambios word y fotos usadas para comprimir
</commit_message>
<xml_diff>
--- a/InformeFinalPEF.docx
+++ b/InformeFinalPEF.docx
@@ -283,9 +283,6 @@
                 </w:rPr>
                 <w:alias w:val="Fecha"/>
                 <w:id w:val="516659546"/>
-                <w:placeholder>
-                  <w:docPart w:val="ED38963A49F34D50AEE4238E30764C2A"/>
-                </w:placeholder>
                 <w:dataBinding w:prefixMappings="xmlns:ns0='http://schemas.microsoft.com/office/2006/coverPageProps'" w:xpath="/ns0:CoverPageProperties[1]/ns0:PublishDate[1]" w:storeItemID="{55AF091B-3C7A-41E3-B477-F2FDAA23CFDA}"/>
                 <w:date w:fullDate="2019-02-03T00:00:00Z">
                   <w:dateFormat w:val="dd/MM/yyyy"/>
@@ -899,7 +896,19 @@
       </w:r>
       <w:r>
         <w:cr/>
-        <w:t>Como mencionamos previamente las pruebas se normalizaron con la utilización de un script y los pasos se describen a continuación.</w:t>
+        <w:t>Como mencionamos previamente</w:t>
+      </w:r>
+      <w:r>
+        <w:t>,</w:t>
+      </w:r>
+      <w:r>
+        <w:t xml:space="preserve"> las pruebas se normalizaron con la utilización de script</w:t>
+      </w:r>
+      <w:r>
+        <w:t>s</w:t>
+      </w:r>
+      <w:r>
+        <w:t xml:space="preserve"> y los pasos se describen a continuación.</w:t>
       </w:r>
       <w:r>
         <w:br/>
@@ -919,15 +928,13 @@
           <w:rFonts w:ascii="Courier New" w:hAnsi="Courier New" w:cs="Courier New"/>
           <w:sz w:val="18"/>
           <w:szCs w:val="18"/>
-          <w:lang w:val="en-US"/>
-        </w:rPr>
-      </w:pPr>
-      <w:r>
-        <w:rPr>
-          <w:rFonts w:ascii="Courier New" w:hAnsi="Courier New" w:cs="Courier New"/>
-          <w:sz w:val="18"/>
-          <w:szCs w:val="18"/>
-          <w:lang w:val="en-US"/>
+        </w:rPr>
+      </w:pPr>
+      <w:r>
+        <w:rPr>
+          <w:rFonts w:ascii="Courier New" w:hAnsi="Courier New" w:cs="Courier New"/>
+          <w:sz w:val="18"/>
+          <w:szCs w:val="18"/>
         </w:rPr>
         <w:t>g++ -ftest-coverage -fprofile-arcs -fprofile-dir=./Corrida-$nombre ../../HuffmanOriginal/*.cpp -fpermissive -o HuffmanCompressor</w:t>
       </w:r>
@@ -936,7 +943,6 @@
           <w:rFonts w:ascii="Courier New" w:hAnsi="Courier New" w:cs="Courier New"/>
           <w:sz w:val="18"/>
           <w:szCs w:val="18"/>
-          <w:lang w:val="en-US"/>
         </w:rPr>
         <w:cr/>
       </w:r>
@@ -1893,7 +1899,7 @@
                 <w:noProof/>
                 <w:color w:val="FFFFFF" w:themeColor="background1"/>
               </w:rPr>
-              <w:t>3</w:t>
+              <w:t>5</w:t>
             </w:r>
           </w:fldSimple>
         </w:p>
@@ -4095,37 +4101,6 @@
         </w:p>
       </w:docPartBody>
     </w:docPart>
-    <w:docPart>
-      <w:docPartPr>
-        <w:name w:val="3CC34DE1ED7B443C83B6727EAA6F4CFB"/>
-        <w:category>
-          <w:name w:val="General"/>
-          <w:gallery w:val="placeholder"/>
-        </w:category>
-        <w:types>
-          <w:type w:val="bbPlcHdr"/>
-        </w:types>
-        <w:behaviors>
-          <w:behavior w:val="content"/>
-        </w:behaviors>
-        <w:guid w:val="{F2B096E0-1D1F-4068-8712-EE59559D7496}"/>
-      </w:docPartPr>
-      <w:docPartBody>
-        <w:p>
-          <w:pPr>
-            <w:pStyle w:val="3CC34DE1ED7B443C83B6727EAA6F4CFB"/>
-          </w:pPr>
-          <w:r>
-            <w:rPr>
-              <w:b/>
-              <w:bCs/>
-              <w:lang w:val="es-ES"/>
-            </w:rPr>
-            <w:t>[Escribir el nombre del autor]</w:t>
-          </w:r>
-        </w:p>
-      </w:docPartBody>
-    </w:docPart>
   </w:docParts>
 </w:glossaryDocument>
 </file>
@@ -4178,8 +4153,9 @@
     <w:panose1 w:val="020B0604030504040204"/>
     <w:charset w:val="00"/>
     <w:family w:val="swiss"/>
+    <w:notTrueType/>
     <w:pitch w:val="variable"/>
-    <w:sig w:usb0="E1002EFF" w:usb1="C000605B" w:usb2="00000029" w:usb3="00000000" w:csb0="000101FF" w:csb1="00000000"/>
+    <w:sig w:usb0="00000003" w:usb1="00000000" w:usb2="00000000" w:usb3="00000000" w:csb0="00000001" w:csb1="00000000"/>
   </w:font>
 </w:fonts>
 </file>
@@ -4197,6 +4173,7 @@
     <w:rsidRoot w:val="00367B82"/>
     <w:rsid w:val="00367B82"/>
     <w:rsid w:val="0046533C"/>
+    <w:rsid w:val="00541023"/>
     <w:rsid w:val="00A84ACA"/>
     <w:rsid w:val="00F0267A"/>
     <w:rsid w:val="00F661BE"/>

</xml_diff>

<commit_message>
First cycle testing (on original Software) complete
</commit_message>
<xml_diff>
--- a/InformeFinalPEF.docx
+++ b/InformeFinalPEF.docx
@@ -391,7 +391,6 @@
         <w:t>Consigna</w:t>
       </w:r>
     </w:p>
-    <w:p/>
     <w:p>
       <w:r>
         <w:t>El objetivo de este Trabajo Final es tomar un programa de alguna materia anterior, proyecto personal o descargado de Internet y analizarlo en detalle suﬁciente como para poder determinar qué correcciones, mejoras y optimizaciones se deberían aplicar. Se deberán analizar los siguientes puntos:</w:t>
@@ -481,9 +480,6 @@
       <w:r>
         <w:t>Problemática abordada</w:t>
       </w:r>
-      <w:r>
-        <w:br/>
-      </w:r>
     </w:p>
     <w:p>
       <w:r>
@@ -545,11 +541,15 @@
       <w:pPr>
         <w:pStyle w:val="Ttulo1"/>
       </w:pPr>
+    </w:p>
+    <w:p>
+      <w:pPr>
+        <w:pStyle w:val="Ttulo1"/>
+      </w:pPr>
       <w:r>
         <w:t>Herramientas</w:t>
       </w:r>
     </w:p>
-    <w:p/>
     <w:p>
       <w:r>
         <w:t>Las herramientas a utilizar</w:t>
@@ -627,7 +627,6 @@
         <w:rPr>
           <w:u w:val="single"/>
         </w:rPr>
-        <w:lastRenderedPageBreak/>
         <w:t>Valgrind</w:t>
       </w:r>
       <w:r>
@@ -660,7 +659,6 @@
         <w:t>o</w:t>
       </w:r>
     </w:p>
-    <w:p/>
     <w:p>
       <w:r>
         <w:t>Realizaremos pruebas, con las herramientas previamente mencionadas, en el software sin modificaciones para poder obtener un primer diagnostico. Luego analizaremos los resultados y en base a estos, realizaremos las mejoras vistas a través de la materia.</w:t>
@@ -674,7 +672,6 @@
         <w:t>Compilación</w:t>
       </w:r>
     </w:p>
-    <w:p/>
     <w:p>
       <w:r>
         <w:t>Para Compilar el software se utilizara el compilador “g++” en su versión 7.3.0 la cual utiliza por defecto el standard c++14.</w:t>
@@ -780,6 +777,7 @@
     </w:p>
     <w:p>
       <w:r>
+        <w:lastRenderedPageBreak/>
         <w:t>Estos errores se deben a que la implementación del software utiliza clases “Objeto” (emulando las superclases provistas por Java) que, en este caso, calculan el hash de un objeto simplemente casteándolo a un objeto del tipo int.</w:t>
       </w:r>
       <w:r>
@@ -793,9 +791,6 @@
       </w:pPr>
       <w:r>
         <w:t>Planificación de las pruebas</w:t>
-      </w:r>
-      <w:r>
-        <w:br/>
       </w:r>
     </w:p>
     <w:p>
@@ -843,30 +838,16 @@
           <w:ilvl w:val="0"/>
           <w:numId w:val="10"/>
         </w:numPr>
-        <w:rPr>
-          <w:lang w:val="en-US"/>
-        </w:rPr>
-      </w:pPr>
-      <w:r>
-        <w:rPr>
-          <w:lang w:val="en-US"/>
-        </w:rPr>
-        <w:t>Script-Valgrind.sh</w:t>
-      </w:r>
-    </w:p>
-    <w:p>
-      <w:pPr>
-        <w:rPr>
-          <w:lang w:val="en-US"/>
-        </w:rPr>
-      </w:pPr>
-    </w:p>
-    <w:p>
-      <w:pPr>
         <w:tabs>
           <w:tab w:val="left" w:pos="940"/>
         </w:tabs>
       </w:pPr>
+      <w:r>
+        <w:rPr>
+          <w:lang w:val="en-US"/>
+        </w:rPr>
+        <w:t>Script-Valgrind.sh</w:t>
+      </w:r>
     </w:p>
     <w:p>
       <w:pPr>
@@ -885,9 +866,6 @@
       </w:pPr>
       <w:r>
         <w:t>Configuración</w:t>
-      </w:r>
-      <w:r>
-        <w:br/>
       </w:r>
     </w:p>
     <w:p>
@@ -999,10 +977,16 @@
       <w:pPr>
         <w:ind w:left="705"/>
         <w:rPr>
+          <w:rStyle w:val="Ttulo3Car"/>
+          <w:rFonts w:asciiTheme="minorHAnsi" w:eastAsiaTheme="minorHAnsi" w:hAnsiTheme="minorHAnsi" w:cstheme="minorBidi"/>
+          <w:b w:val="0"/>
+          <w:bCs w:val="0"/>
+          <w:color w:val="auto"/>
           <w:u w:val="single"/>
         </w:rPr>
       </w:pPr>
       <w:r>
+        <w:lastRenderedPageBreak/>
         <w:t>./HuffmanCompressor comprimir "$nombre.jpg"</w:t>
       </w:r>
       <w:r>
@@ -1019,26 +1003,23 @@
     </w:p>
     <w:p>
       <w:pPr>
+        <w:contextualSpacing/>
         <w:rPr>
           <w:rStyle w:val="Ttulo3Car"/>
         </w:rPr>
       </w:pPr>
-    </w:p>
-    <w:p>
       <w:r>
         <w:rPr>
           <w:rStyle w:val="Ttulo3Car"/>
         </w:rPr>
         <w:t>Resultados cobertura</w:t>
       </w:r>
-      <w:r>
-        <w:rPr>
-          <w:rStyle w:val="Ttulo3Car"/>
-        </w:rPr>
-        <w:cr/>
-      </w:r>
-      <w:r>
-        <w:cr/>
+    </w:p>
+    <w:p>
+      <w:pPr>
+        <w:contextualSpacing/>
+      </w:pPr>
+      <w:r>
         <w:t xml:space="preserve">El análisis general de cobertura demuestra que se ejecuto un </w:t>
       </w:r>
       <w:r>
@@ -1073,6 +1054,9 @@
       </w:r>
     </w:p>
     <w:p>
+      <w:pPr>
+        <w:contextualSpacing/>
+      </w:pPr>
       <w:r>
         <w:t>De</w:t>
       </w:r>
@@ -1331,7 +1315,6 @@
           <w:szCs w:val="18"/>
           <w:lang w:val="en-US"/>
         </w:rPr>
-        <w:lastRenderedPageBreak/>
         <w:t>Creating 'HuffmanCode.cpp.gcov'</w:t>
       </w:r>
     </w:p>
@@ -1753,7 +1736,11 @@
       </w:pPr>
     </w:p>
     <w:p>
-      <w:r>
+      <w:pPr>
+        <w:contextualSpacing/>
+      </w:pPr>
+      <w:r>
+        <w:lastRenderedPageBreak/>
         <w:t xml:space="preserve">De estos resultados podemos corroborar que ciertos archivos no </w:t>
       </w:r>
       <w:r>
@@ -1813,6 +1800,9 @@
       </w:r>
     </w:p>
     <w:p>
+      <w:pPr>
+        <w:contextualSpacing/>
+      </w:pPr>
       <w:r>
         <w:t>El archivo “Main.cpp” que creamos para estas pruebas se encuentra entre los archivos qu</w:t>
       </w:r>
@@ -1820,9 +1810,792 @@
         <w:t>e han sido cubiertos en un 100%. Este archivo utiliza las principales funcionalidades del software que son las de comprimir y descomprimir por lo que deberemos analizar la cobertura archivo por archivo.</w:t>
       </w:r>
     </w:p>
+    <w:p>
+      <w:pPr>
+        <w:contextualSpacing/>
+      </w:pPr>
+    </w:p>
+    <w:p>
+      <w:pPr>
+        <w:pStyle w:val="Ttulo2"/>
+      </w:pPr>
+      <w:r>
+        <w:t>Uso de CPU y tiempo de ejecución</w:t>
+      </w:r>
+    </w:p>
+    <w:p/>
+    <w:p>
+      <w:r>
+        <w:t>Para obtener los resultados de tiempo de ejecución y uso de CPU, se utilizo la herramienta llamada GPROF. Mediante un análisis de los resultados provistos por la herramienta podremos identificar que parted del código priorizar al momento de realizar la optimización.</w:t>
+      </w:r>
+    </w:p>
+    <w:p>
+      <w:r>
+        <w:t xml:space="preserve">Las pruebas se pruebas se encuentran automatizadas en el sript </w:t>
+      </w:r>
+      <w:r>
+        <w:t>script-GPROF</w:t>
+      </w:r>
+      <w:r>
+        <w:t>.sh.</w:t>
+      </w:r>
+    </w:p>
+    <w:p>
+      <w:r>
+        <w:t>La compilación se realizo con los siguientes argumentos:</w:t>
+      </w:r>
+    </w:p>
+    <w:p>
+      <w:pPr>
+        <w:ind w:firstLine="708"/>
+        <w:rPr>
+          <w:rFonts w:ascii="Courier New" w:hAnsi="Courier New" w:cs="Courier New"/>
+          <w:sz w:val="18"/>
+          <w:szCs w:val="18"/>
+        </w:rPr>
+      </w:pPr>
+      <w:r>
+        <w:rPr>
+          <w:rFonts w:ascii="Courier New" w:hAnsi="Courier New" w:cs="Courier New"/>
+          <w:sz w:val="18"/>
+          <w:szCs w:val="18"/>
+        </w:rPr>
+        <w:t>g++ -pg ../../HuffmanOriginal/*.cpp -fpermissive -o HuffmanCompressor</w:t>
+      </w:r>
+    </w:p>
+    <w:p>
+      <w:r>
+        <w:t>Al igual que con las pruebas de GCOV, los archivos generados por la herramienta se mueven automáticamente a otra carpeta luego de que se genera el informe final.</w:t>
+      </w:r>
+    </w:p>
+    <w:p>
+      <w:r>
+        <w:t>Se realizaron pruebas tanto para el caso de compresión como para el caso de descompresión.</w:t>
+      </w:r>
+    </w:p>
+    <w:p>
+      <w:r>
+        <w:t>Se debió agregar un nuevo archivo de prueba de un tamaño mayor</w:t>
+      </w:r>
+      <w:r>
+        <w:t xml:space="preserve"> que el resto para que los resultados sean considerables y puedan ser analizados mejor.</w:t>
+      </w:r>
+    </w:p>
+    <w:p>
+      <w:pPr>
+        <w:pStyle w:val="Ttulo3"/>
+      </w:pPr>
+      <w:r>
+        <w:t>Resultados uso de CPU</w:t>
+      </w:r>
+    </w:p>
+    <w:p>
+      <w:r>
+        <w:t>Los resultados del análisis de llamadas y uso de CPU demuestran que en los archivos más pequeños el profiling no puede realizarse adecuadamente, mientras que para los archivos de mayor tamaño el tiempo de ejecución permite un mejor análisis.</w:t>
+      </w:r>
+    </w:p>
+    <w:p>
+      <w:r>
+        <w:t xml:space="preserve">Cuando utilizamos los archivos de mayor tamaño, la función que más se utilizo y que además consumió más tiempo del programa fue </w:t>
+      </w:r>
+      <w:r>
+        <w:rPr>
+          <w:i/>
+        </w:rPr>
+        <w:t>HuffmanTree::buscar(unsigned char)</w:t>
+      </w:r>
+      <w:r>
+        <w:rPr>
+          <w:i/>
+        </w:rPr>
+        <w:t xml:space="preserve"> </w:t>
+      </w:r>
+      <w:r>
+        <w:t xml:space="preserve">con </w:t>
+      </w:r>
+      <w:r>
+        <w:t>775671</w:t>
+      </w:r>
+      <w:r>
+        <w:t xml:space="preserve"> llamadas y </w:t>
+      </w:r>
+      <w:r>
+        <w:t>57.91</w:t>
+      </w:r>
+      <w:r>
+        <w:t>% de tiempo de ejecución.</w:t>
+      </w:r>
+    </w:p>
+    <w:p>
+      <w:r>
+        <w:lastRenderedPageBreak/>
+        <w:t xml:space="preserve">Como el principal factor de ordenamiento de la salida de GPROF es el tiempo de ejecución, en segundo lugar tenemos </w:t>
+      </w:r>
+      <w:r>
+        <w:rPr>
+          <w:i/>
+        </w:rPr>
+        <w:t>HuffmanCompressor::comprimir()</w:t>
+      </w:r>
+      <w:r>
+        <w:rPr>
+          <w:b/>
+          <w:i/>
+        </w:rPr>
+        <w:t xml:space="preserve"> </w:t>
+      </w:r>
+      <w:r>
+        <w:t>pero es la función “padre” del resto (sin contar main).</w:t>
+      </w:r>
+    </w:p>
+    <w:p>
+      <w:r>
+        <w:t xml:space="preserve">En el caso de descompresión </w:t>
+      </w:r>
+      <w:r>
+        <w:t xml:space="preserve">la función con mas tiempo de ejecución es </w:t>
+      </w:r>
+      <w:r>
+        <w:t>HuffmanCompressor::descomprimir(</w:t>
+      </w:r>
+      <w:r>
+        <w:t>) pero no es información relevante si tenemos en cuenta que se da lo mismo que en el caso de la función de compresión mencionado previamente.</w:t>
+      </w:r>
+    </w:p>
+    <w:p>
+      <w:r>
+        <w:t xml:space="preserve">Las funciones mas ultizadas con </w:t>
+      </w:r>
+      <w:r>
+        <w:rPr>
+          <w:i/>
+        </w:rPr>
+        <w:t>HuffmanNode::getIzquierdo()</w:t>
+      </w:r>
+      <w:r>
+        <w:rPr>
+          <w:i/>
+        </w:rPr>
+        <w:t xml:space="preserve"> </w:t>
+      </w:r>
+      <w:r>
+        <w:t xml:space="preserve">y </w:t>
+      </w:r>
+      <w:r>
+        <w:rPr>
+          <w:i/>
+        </w:rPr>
+        <w:t>HuffmanNode::getDerecho()</w:t>
+      </w:r>
+      <w:r>
+        <w:rPr>
+          <w:i/>
+        </w:rPr>
+        <w:t xml:space="preserve"> </w:t>
+      </w:r>
+      <w:r>
+        <w:t xml:space="preserve">con </w:t>
+      </w:r>
+      <w:r>
+        <w:t>9175500</w:t>
+      </w:r>
+      <w:r>
+        <w:t xml:space="preserve"> y </w:t>
+      </w:r>
+      <w:r>
+        <w:t>3222996</w:t>
+      </w:r>
+      <w:r>
+        <w:t xml:space="preserve"> llamadas respectvamente.</w:t>
+      </w:r>
+    </w:p>
+    <w:p>
+      <w:r>
+        <w:t>A continuación se comparten los gráficos para un mejor entendimiento.</w:t>
+      </w:r>
+    </w:p>
+    <w:p>
+      <w:pPr>
+        <w:pStyle w:val="Ttulo3"/>
+      </w:pPr>
+      <w:r>
+        <w:t>Compresión</w:t>
+      </w:r>
+    </w:p>
+    <w:p>
+      <w:r>
+        <w:rPr>
+          <w:noProof/>
+          <w:lang w:eastAsia="es-AR"/>
+        </w:rPr>
+        <w:drawing>
+          <wp:inline distT="0" distB="0" distL="0" distR="0">
+            <wp:extent cx="4927366" cy="3283889"/>
+            <wp:effectExtent l="19050" t="0" r="6584" b="0"/>
+            <wp:docPr id="1" name="Imagen 1"/>
+            <wp:cNvGraphicFramePr>
+              <a:graphicFrameLocks xmlns:a="http://schemas.openxmlformats.org/drawingml/2006/main" noChangeAspect="1"/>
+            </wp:cNvGraphicFramePr>
+            <a:graphic xmlns:a="http://schemas.openxmlformats.org/drawingml/2006/main">
+              <a:graphicData uri="http://schemas.openxmlformats.org/drawingml/2006/picture">
+                <pic:pic xmlns:pic="http://schemas.openxmlformats.org/drawingml/2006/picture">
+                  <pic:nvPicPr>
+                    <pic:cNvPr id="0" name="Picture 1"/>
+                    <pic:cNvPicPr>
+                      <a:picLocks noChangeAspect="1" noChangeArrowheads="1"/>
+                    </pic:cNvPicPr>
+                  </pic:nvPicPr>
+                  <pic:blipFill>
+                    <a:blip r:embed="rId9"/>
+                    <a:srcRect/>
+                    <a:stretch>
+                      <a:fillRect/>
+                    </a:stretch>
+                  </pic:blipFill>
+                  <pic:spPr bwMode="auto">
+                    <a:xfrm>
+                      <a:off x="0" y="0"/>
+                      <a:ext cx="4923992" cy="3281640"/>
+                    </a:xfrm>
+                    <a:prstGeom prst="rect">
+                      <a:avLst/>
+                    </a:prstGeom>
+                    <a:noFill/>
+                    <a:ln w="9525">
+                      <a:noFill/>
+                      <a:miter lim="800000"/>
+                      <a:headEnd/>
+                      <a:tailEnd/>
+                    </a:ln>
+                  </pic:spPr>
+                </pic:pic>
+              </a:graphicData>
+            </a:graphic>
+          </wp:inline>
+        </w:drawing>
+      </w:r>
+    </w:p>
+    <w:p>
+      <w:pPr>
+        <w:pStyle w:val="Ttulo3"/>
+      </w:pPr>
+      <w:r>
+        <w:t>Descompresión</w:t>
+      </w:r>
+    </w:p>
+    <w:p>
+      <w:r>
+        <w:rPr>
+          <w:noProof/>
+          <w:lang w:eastAsia="es-AR"/>
+        </w:rPr>
+        <w:drawing>
+          <wp:inline distT="0" distB="0" distL="0" distR="0">
+            <wp:extent cx="5400040" cy="2415906"/>
+            <wp:effectExtent l="19050" t="0" r="0" b="0"/>
+            <wp:docPr id="4" name="Imagen 4"/>
+            <wp:cNvGraphicFramePr>
+              <a:graphicFrameLocks xmlns:a="http://schemas.openxmlformats.org/drawingml/2006/main" noChangeAspect="1"/>
+            </wp:cNvGraphicFramePr>
+            <a:graphic xmlns:a="http://schemas.openxmlformats.org/drawingml/2006/main">
+              <a:graphicData uri="http://schemas.openxmlformats.org/drawingml/2006/picture">
+                <pic:pic xmlns:pic="http://schemas.openxmlformats.org/drawingml/2006/picture">
+                  <pic:nvPicPr>
+                    <pic:cNvPr id="0" name="Picture 4"/>
+                    <pic:cNvPicPr>
+                      <a:picLocks noChangeAspect="1" noChangeArrowheads="1"/>
+                    </pic:cNvPicPr>
+                  </pic:nvPicPr>
+                  <pic:blipFill>
+                    <a:blip r:embed="rId10"/>
+                    <a:srcRect/>
+                    <a:stretch>
+                      <a:fillRect/>
+                    </a:stretch>
+                  </pic:blipFill>
+                  <pic:spPr bwMode="auto">
+                    <a:xfrm>
+                      <a:off x="0" y="0"/>
+                      <a:ext cx="5400040" cy="2415906"/>
+                    </a:xfrm>
+                    <a:prstGeom prst="rect">
+                      <a:avLst/>
+                    </a:prstGeom>
+                    <a:noFill/>
+                    <a:ln w="9525">
+                      <a:noFill/>
+                      <a:miter lim="800000"/>
+                      <a:headEnd/>
+                      <a:tailEnd/>
+                    </a:ln>
+                  </pic:spPr>
+                </pic:pic>
+              </a:graphicData>
+            </a:graphic>
+          </wp:inline>
+        </w:drawing>
+      </w:r>
+    </w:p>
+    <w:p>
+      <w:pPr>
+        <w:pStyle w:val="Ttulo2"/>
+      </w:pPr>
+      <w:r>
+        <w:lastRenderedPageBreak/>
+        <w:t>Uso de memoria</w:t>
+      </w:r>
+    </w:p>
+    <w:p/>
+    <w:p>
+      <w:r>
+        <w:t xml:space="preserve">La herramienta utilizada para realizar profiling </w:t>
+      </w:r>
+      <w:r>
+        <w:t>d</w:t>
+      </w:r>
+      <w:r>
+        <w:t>e uso de memoria es Valgrind</w:t>
+      </w:r>
+      <w:r>
+        <w:t>.</w:t>
+      </w:r>
+      <w:r>
+        <w:br/>
+        <w:t>Las mediciones se realizaron con dos herramientas que brinda. Memcheck y Cachegrind.</w:t>
+      </w:r>
+    </w:p>
+    <w:p>
+      <w:r>
+        <w:t>Estas herramientas fueron elegidas por lo siguiente:</w:t>
+      </w:r>
+    </w:p>
+    <w:p>
+      <w:pPr>
+        <w:pStyle w:val="Prrafodelista"/>
+        <w:numPr>
+          <w:ilvl w:val="0"/>
+          <w:numId w:val="15"/>
+        </w:numPr>
+      </w:pPr>
+      <w:r>
+        <w:t>Memcheck es detector de errores en manejo de memoria. Puede detectar problemas que son comunes en C/C++ a la hora de utilizar memoria dinámica.</w:t>
+      </w:r>
+    </w:p>
+    <w:p>
+      <w:pPr>
+        <w:pStyle w:val="Prrafodelista"/>
+        <w:numPr>
+          <w:ilvl w:val="0"/>
+          <w:numId w:val="15"/>
+        </w:numPr>
+      </w:pPr>
+      <w:r>
+        <w:t>Cachegrind mide el rendimiento de la cache durante la ejecución de acuerdo a sus características (capacidad, tamaño de bloque de datos, grado de asociatividad).</w:t>
+      </w:r>
+    </w:p>
+    <w:p>
+      <w:r>
+        <w:t xml:space="preserve">Las pruebas se pruebas se encuentran automatizadas en el sript </w:t>
+      </w:r>
+      <w:r>
+        <w:t>script-</w:t>
+      </w:r>
+      <w:r>
+        <w:t>VALGRIND.sh.</w:t>
+      </w:r>
+    </w:p>
+    <w:p>
+      <w:pPr>
+        <w:pStyle w:val="Ttulo3"/>
+      </w:pPr>
+      <w:r>
+        <w:t>Memcheck</w:t>
+      </w:r>
+    </w:p>
+    <w:p>
+      <w:r>
+        <w:t xml:space="preserve">Para el uso de la herramienta Memcheck la compilación </w:t>
+      </w:r>
+      <w:r>
+        <w:t>se realizo de la siguiente manera.</w:t>
+      </w:r>
+    </w:p>
+    <w:p>
+      <w:pPr>
+        <w:ind w:firstLine="708"/>
+        <w:rPr>
+          <w:rFonts w:ascii="Courier New" w:hAnsi="Courier New" w:cs="Courier New"/>
+          <w:sz w:val="18"/>
+          <w:szCs w:val="18"/>
+        </w:rPr>
+      </w:pPr>
+      <w:r>
+        <w:rPr>
+          <w:rFonts w:ascii="Courier New" w:hAnsi="Courier New" w:cs="Courier New"/>
+          <w:sz w:val="18"/>
+          <w:szCs w:val="18"/>
+        </w:rPr>
+        <w:t xml:space="preserve">g++ -g ../../HuffmanOriginal/*.cpp -fpermissive -o HuffmanCompressor </w:t>
+      </w:r>
+    </w:p>
+    <w:p>
+      <w:r>
+        <w:t>A diferencia de la compilación standard que veníamos realizando, se agrego el flag –g para que Valgrind pueda indicarnos donde están los errores en los archivos fuente.</w:t>
+      </w:r>
+    </w:p>
+    <w:p>
+      <w:r>
+        <w:t>Luego, para utilizar la herramienta Memcheck, corrimos el programa de la siguiente manera.</w:t>
+      </w:r>
+    </w:p>
+    <w:p>
+      <w:pPr>
+        <w:ind w:left="708"/>
+        <w:rPr>
+          <w:rFonts w:ascii="Courier New" w:hAnsi="Courier New" w:cs="Courier New"/>
+          <w:sz w:val="18"/>
+          <w:szCs w:val="18"/>
+        </w:rPr>
+      </w:pPr>
+      <w:r>
+        <w:rPr>
+          <w:rFonts w:ascii="Courier New" w:hAnsi="Courier New" w:cs="Courier New"/>
+          <w:sz w:val="18"/>
+          <w:szCs w:val="18"/>
+        </w:rPr>
+        <w:t>valgrind --leak-check=full --log-file=./Resultados$nombre-compresion -v ./HuffmanCompressor comprimir "$nombre.jpg"</w:t>
+      </w:r>
+    </w:p>
+    <w:p>
+      <w:pPr>
+        <w:ind w:left="708"/>
+        <w:rPr>
+          <w:rFonts w:ascii="Courier New" w:hAnsi="Courier New" w:cs="Courier New"/>
+          <w:sz w:val="18"/>
+          <w:szCs w:val="18"/>
+        </w:rPr>
+      </w:pPr>
+      <w:r>
+        <w:rPr>
+          <w:rFonts w:ascii="Courier New" w:hAnsi="Courier New" w:cs="Courier New"/>
+          <w:sz w:val="18"/>
+          <w:szCs w:val="18"/>
+        </w:rPr>
+        <w:t>valgrind --leak-check=full --log-file=./Resultados$nombre-descomprimir -v ./HuffmanCompressor descomprimir "$nombre.cmp"</w:t>
+      </w:r>
+    </w:p>
+    <w:p>
+      <w:pPr>
+        <w:rPr>
+          <w:rFonts w:asciiTheme="majorHAnsi" w:eastAsiaTheme="majorEastAsia" w:hAnsiTheme="majorHAnsi" w:cstheme="majorBidi"/>
+          <w:b/>
+          <w:bCs/>
+          <w:color w:val="4F81BD" w:themeColor="accent1"/>
+        </w:rPr>
+      </w:pPr>
+      <w:r>
+        <w:br w:type="page"/>
+      </w:r>
+    </w:p>
+    <w:p>
+      <w:pPr>
+        <w:pStyle w:val="Ttulo3"/>
+      </w:pPr>
+      <w:r>
+        <w:lastRenderedPageBreak/>
+        <w:t>Resultados Memcheck</w:t>
+      </w:r>
+    </w:p>
+    <w:p>
+      <w:r>
+        <w:t xml:space="preserve">El análisis del uso de memoria dinámica, </w:t>
+      </w:r>
+      <w:r>
+        <w:t>demuestra</w:t>
+      </w:r>
+      <w:r>
+        <w:t xml:space="preserve"> a primera vista</w:t>
+      </w:r>
+      <w:r>
+        <w:t xml:space="preserve"> que la mayoría</w:t>
+      </w:r>
+      <w:r>
+        <w:t xml:space="preserve"> de las “a</w:t>
+      </w:r>
+      <w:r>
+        <w:t>locaciones” de memoria mediante el operador new, no son liberadas.</w:t>
+      </w:r>
+    </w:p>
+    <w:p>
+      <w:r>
+        <w:rPr>
+          <w:noProof/>
+          <w:lang w:eastAsia="es-AR"/>
+        </w:rPr>
+        <w:drawing>
+          <wp:inline distT="0" distB="0" distL="0" distR="0">
+            <wp:extent cx="6007041" cy="3405116"/>
+            <wp:effectExtent l="19050" t="0" r="0" b="0"/>
+            <wp:docPr id="9" name="Imagen 9"/>
+            <wp:cNvGraphicFramePr>
+              <a:graphicFrameLocks xmlns:a="http://schemas.openxmlformats.org/drawingml/2006/main" noChangeAspect="1"/>
+            </wp:cNvGraphicFramePr>
+            <a:graphic xmlns:a="http://schemas.openxmlformats.org/drawingml/2006/main">
+              <a:graphicData uri="http://schemas.openxmlformats.org/drawingml/2006/picture">
+                <pic:pic xmlns:pic="http://schemas.openxmlformats.org/drawingml/2006/picture">
+                  <pic:nvPicPr>
+                    <pic:cNvPr id="0" name="Picture 9"/>
+                    <pic:cNvPicPr>
+                      <a:picLocks noChangeAspect="1" noChangeArrowheads="1"/>
+                    </pic:cNvPicPr>
+                  </pic:nvPicPr>
+                  <pic:blipFill>
+                    <a:blip r:embed="rId11"/>
+                    <a:srcRect/>
+                    <a:stretch>
+                      <a:fillRect/>
+                    </a:stretch>
+                  </pic:blipFill>
+                  <pic:spPr bwMode="auto">
+                    <a:xfrm>
+                      <a:off x="0" y="0"/>
+                      <a:ext cx="6010148" cy="3406877"/>
+                    </a:xfrm>
+                    <a:prstGeom prst="rect">
+                      <a:avLst/>
+                    </a:prstGeom>
+                    <a:noFill/>
+                    <a:ln w="9525">
+                      <a:noFill/>
+                      <a:miter lim="800000"/>
+                      <a:headEnd/>
+                      <a:tailEnd/>
+                    </a:ln>
+                  </pic:spPr>
+                </pic:pic>
+              </a:graphicData>
+            </a:graphic>
+          </wp:inline>
+        </w:drawing>
+      </w:r>
+    </w:p>
+    <w:p>
+      <w:r>
+        <w:t>Podemos ver en el informe de Valgrind que de 1037 “a</w:t>
+      </w:r>
+      <w:r>
+        <w:t xml:space="preserve">locaciones”, </w:t>
+      </w:r>
+      <w:r>
+        <w:t>solo 10 son liberadas. Identificando las líneas de código en donde se realiza el pedido de memoria, realizaremos la liberación de la misma en la etapa de mejoras.</w:t>
+      </w:r>
+    </w:p>
+    <w:p>
+      <w:pPr>
+        <w:pStyle w:val="Ttulo3"/>
+      </w:pPr>
+      <w:r>
+        <w:t>Cachegrind</w:t>
+      </w:r>
+    </w:p>
+    <w:p>
+      <w:r>
+        <w:t>Nuevamente hay que compilar el programa con la opción -g para obtener información de debugging y luego ejecutar los siguientes comandos.</w:t>
+      </w:r>
+    </w:p>
+    <w:p>
+      <w:pPr>
+        <w:ind w:left="708"/>
+        <w:rPr>
+          <w:rFonts w:ascii="Courier New" w:hAnsi="Courier New" w:cs="Courier New"/>
+          <w:sz w:val="18"/>
+          <w:szCs w:val="18"/>
+        </w:rPr>
+      </w:pPr>
+      <w:r>
+        <w:rPr>
+          <w:rFonts w:ascii="Courier New" w:hAnsi="Courier New" w:cs="Courier New"/>
+          <w:sz w:val="18"/>
+          <w:szCs w:val="18"/>
+        </w:rPr>
+        <w:t>valgrind -v --tool=cachegrind --cache-sim=yes ./HuffmanCompressor comprimir "$nombre.jpg" 2&gt;&amp;1 | tee ./Resultados-$nombre-compresion.txt</w:t>
+      </w:r>
+    </w:p>
+    <w:p>
+      <w:pPr>
+        <w:ind w:left="708"/>
+        <w:rPr>
+          <w:rFonts w:ascii="Courier New" w:hAnsi="Courier New" w:cs="Courier New"/>
+          <w:sz w:val="18"/>
+          <w:szCs w:val="18"/>
+        </w:rPr>
+      </w:pPr>
+      <w:r>
+        <w:rPr>
+          <w:rFonts w:ascii="Courier New" w:hAnsi="Courier New" w:cs="Courier New"/>
+          <w:sz w:val="18"/>
+          <w:szCs w:val="18"/>
+        </w:rPr>
+        <w:t>valgrind -v --tool=cachegrind --cache-sim=yes ./HuffmanCompressor descomprimir "$nombre.cmp" 2&gt;&amp;1 | tee ./Resultados-$nombre-descompresion.txt</w:t>
+      </w:r>
+    </w:p>
+    <w:p>
+      <w:r>
+        <w:t>-v para activar modo verbose, --tool para elegir la tool a utilizar y –cache-sim para activar los resultados de acceso o miss a la cache.</w:t>
+      </w:r>
+    </w:p>
+    <w:p>
+      <w:r>
+        <w:br w:type="page"/>
+      </w:r>
+    </w:p>
+    <w:p>
+      <w:r>
+        <w:lastRenderedPageBreak/>
+        <w:t>Los resultados son los siguientes:</w:t>
+      </w:r>
+    </w:p>
+    <w:p>
+      <w:pPr>
+        <w:pStyle w:val="Ttulo3"/>
+      </w:pPr>
+      <w:r>
+        <w:t>Compresión</w:t>
+      </w:r>
+    </w:p>
+    <w:p>
+      <w:r>
+        <w:rPr>
+          <w:noProof/>
+          <w:lang w:eastAsia="es-AR"/>
+        </w:rPr>
+        <w:drawing>
+          <wp:inline distT="0" distB="0" distL="0" distR="0">
+            <wp:extent cx="4798610" cy="2286517"/>
+            <wp:effectExtent l="19050" t="0" r="1990" b="0"/>
+            <wp:docPr id="12" name="Imagen 12"/>
+            <wp:cNvGraphicFramePr>
+              <a:graphicFrameLocks xmlns:a="http://schemas.openxmlformats.org/drawingml/2006/main" noChangeAspect="1"/>
+            </wp:cNvGraphicFramePr>
+            <a:graphic xmlns:a="http://schemas.openxmlformats.org/drawingml/2006/main">
+              <a:graphicData uri="http://schemas.openxmlformats.org/drawingml/2006/picture">
+                <pic:pic xmlns:pic="http://schemas.openxmlformats.org/drawingml/2006/picture">
+                  <pic:nvPicPr>
+                    <pic:cNvPr id="0" name="Picture 12"/>
+                    <pic:cNvPicPr>
+                      <a:picLocks noChangeAspect="1" noChangeArrowheads="1"/>
+                    </pic:cNvPicPr>
+                  </pic:nvPicPr>
+                  <pic:blipFill>
+                    <a:blip r:embed="rId12"/>
+                    <a:srcRect/>
+                    <a:stretch>
+                      <a:fillRect/>
+                    </a:stretch>
+                  </pic:blipFill>
+                  <pic:spPr bwMode="auto">
+                    <a:xfrm>
+                      <a:off x="0" y="0"/>
+                      <a:ext cx="4799530" cy="2286955"/>
+                    </a:xfrm>
+                    <a:prstGeom prst="rect">
+                      <a:avLst/>
+                    </a:prstGeom>
+                    <a:noFill/>
+                    <a:ln w="9525">
+                      <a:noFill/>
+                      <a:miter lim="800000"/>
+                      <a:headEnd/>
+                      <a:tailEnd/>
+                    </a:ln>
+                  </pic:spPr>
+                </pic:pic>
+              </a:graphicData>
+            </a:graphic>
+          </wp:inline>
+        </w:drawing>
+      </w:r>
+    </w:p>
+    <w:p>
+      <w:pPr>
+        <w:pStyle w:val="Ttulo3"/>
+      </w:pPr>
+      <w:r>
+        <w:t>Descompresión</w:t>
+      </w:r>
+    </w:p>
+    <w:p>
+      <w:r>
+        <w:rPr>
+          <w:noProof/>
+          <w:lang w:eastAsia="es-AR"/>
+        </w:rPr>
+        <w:drawing>
+          <wp:inline distT="0" distB="0" distL="0" distR="0">
+            <wp:extent cx="4826066" cy="2436125"/>
+            <wp:effectExtent l="19050" t="0" r="0" b="0"/>
+            <wp:docPr id="15" name="Imagen 15"/>
+            <wp:cNvGraphicFramePr>
+              <a:graphicFrameLocks xmlns:a="http://schemas.openxmlformats.org/drawingml/2006/main" noChangeAspect="1"/>
+            </wp:cNvGraphicFramePr>
+            <a:graphic xmlns:a="http://schemas.openxmlformats.org/drawingml/2006/main">
+              <a:graphicData uri="http://schemas.openxmlformats.org/drawingml/2006/picture">
+                <pic:pic xmlns:pic="http://schemas.openxmlformats.org/drawingml/2006/picture">
+                  <pic:nvPicPr>
+                    <pic:cNvPr id="0" name="Picture 15"/>
+                    <pic:cNvPicPr>
+                      <a:picLocks noChangeAspect="1" noChangeArrowheads="1"/>
+                    </pic:cNvPicPr>
+                  </pic:nvPicPr>
+                  <pic:blipFill>
+                    <a:blip r:embed="rId13"/>
+                    <a:srcRect/>
+                    <a:stretch>
+                      <a:fillRect/>
+                    </a:stretch>
+                  </pic:blipFill>
+                  <pic:spPr bwMode="auto">
+                    <a:xfrm>
+                      <a:off x="0" y="0"/>
+                      <a:ext cx="4833716" cy="2439987"/>
+                    </a:xfrm>
+                    <a:prstGeom prst="rect">
+                      <a:avLst/>
+                    </a:prstGeom>
+                    <a:noFill/>
+                    <a:ln w="9525">
+                      <a:noFill/>
+                      <a:miter lim="800000"/>
+                      <a:headEnd/>
+                      <a:tailEnd/>
+                    </a:ln>
+                  </pic:spPr>
+                </pic:pic>
+              </a:graphicData>
+            </a:graphic>
+          </wp:inline>
+        </w:drawing>
+      </w:r>
+    </w:p>
+    <w:p>
+      <w:r>
+        <w:br w:type="page"/>
+      </w:r>
+    </w:p>
+    <w:p>
+      <w:pPr>
+        <w:pStyle w:val="Ttulo2"/>
+      </w:pPr>
+      <w:r>
+        <w:lastRenderedPageBreak/>
+        <w:t>Correcciones</w:t>
+      </w:r>
+    </w:p>
+    <w:p/>
+    <w:p/>
     <w:sectPr>
-      <w:headerReference w:type="default" r:id="rId9"/>
-      <w:footerReference w:type="default" r:id="rId10"/>
+      <w:headerReference w:type="default" r:id="rId14"/>
+      <w:footerReference w:type="default" r:id="rId15"/>
       <w:type w:val="continuous"/>
       <w:pgSz w:w="11906" w:h="16838"/>
       <w:pgMar w:top="1417" w:right="1701" w:bottom="1417" w:left="1701" w:header="708" w:footer="708" w:gutter="0"/>
@@ -1899,7 +2672,7 @@
                 <w:noProof/>
                 <w:color w:val="FFFFFF" w:themeColor="background1"/>
               </w:rPr>
-              <w:t>5</w:t>
+              <w:t>10</w:t>
             </w:r>
           </w:fldSimple>
         </w:p>
@@ -2291,6 +3064,119 @@
     </w:lvl>
   </w:abstractNum>
   <w:abstractNum w:abstractNumId="3">
+    <w:nsid w:val="437C3C29"/>
+    <w:multiLevelType w:val="hybridMultilevel"/>
+    <w:tmpl w:val="400C9BC2"/>
+    <w:lvl w:ilvl="0" w:tplc="2C0A0001">
+      <w:start w:val="1"/>
+      <w:numFmt w:val="bullet"/>
+      <w:lvlText w:val=""/>
+      <w:lvlJc w:val="left"/>
+      <w:pPr>
+        <w:ind w:left="720" w:hanging="360"/>
+      </w:pPr>
+      <w:rPr>
+        <w:rFonts w:ascii="Symbol" w:hAnsi="Symbol" w:hint="default"/>
+      </w:rPr>
+    </w:lvl>
+    <w:lvl w:ilvl="1" w:tplc="2C0A0003" w:tentative="1">
+      <w:start w:val="1"/>
+      <w:numFmt w:val="bullet"/>
+      <w:lvlText w:val="o"/>
+      <w:lvlJc w:val="left"/>
+      <w:pPr>
+        <w:ind w:left="1440" w:hanging="360"/>
+      </w:pPr>
+      <w:rPr>
+        <w:rFonts w:ascii="Courier New" w:hAnsi="Courier New" w:cs="Courier New" w:hint="default"/>
+      </w:rPr>
+    </w:lvl>
+    <w:lvl w:ilvl="2" w:tplc="2C0A0005" w:tentative="1">
+      <w:start w:val="1"/>
+      <w:numFmt w:val="bullet"/>
+      <w:lvlText w:val=""/>
+      <w:lvlJc w:val="left"/>
+      <w:pPr>
+        <w:ind w:left="2160" w:hanging="360"/>
+      </w:pPr>
+      <w:rPr>
+        <w:rFonts w:ascii="Wingdings" w:hAnsi="Wingdings" w:hint="default"/>
+      </w:rPr>
+    </w:lvl>
+    <w:lvl w:ilvl="3" w:tplc="2C0A0001" w:tentative="1">
+      <w:start w:val="1"/>
+      <w:numFmt w:val="bullet"/>
+      <w:lvlText w:val=""/>
+      <w:lvlJc w:val="left"/>
+      <w:pPr>
+        <w:ind w:left="2880" w:hanging="360"/>
+      </w:pPr>
+      <w:rPr>
+        <w:rFonts w:ascii="Symbol" w:hAnsi="Symbol" w:hint="default"/>
+      </w:rPr>
+    </w:lvl>
+    <w:lvl w:ilvl="4" w:tplc="2C0A0003" w:tentative="1">
+      <w:start w:val="1"/>
+      <w:numFmt w:val="bullet"/>
+      <w:lvlText w:val="o"/>
+      <w:lvlJc w:val="left"/>
+      <w:pPr>
+        <w:ind w:left="3600" w:hanging="360"/>
+      </w:pPr>
+      <w:rPr>
+        <w:rFonts w:ascii="Courier New" w:hAnsi="Courier New" w:cs="Courier New" w:hint="default"/>
+      </w:rPr>
+    </w:lvl>
+    <w:lvl w:ilvl="5" w:tplc="2C0A0005" w:tentative="1">
+      <w:start w:val="1"/>
+      <w:numFmt w:val="bullet"/>
+      <w:lvlText w:val=""/>
+      <w:lvlJc w:val="left"/>
+      <w:pPr>
+        <w:ind w:left="4320" w:hanging="360"/>
+      </w:pPr>
+      <w:rPr>
+        <w:rFonts w:ascii="Wingdings" w:hAnsi="Wingdings" w:hint="default"/>
+      </w:rPr>
+    </w:lvl>
+    <w:lvl w:ilvl="6" w:tplc="2C0A0001" w:tentative="1">
+      <w:start w:val="1"/>
+      <w:numFmt w:val="bullet"/>
+      <w:lvlText w:val=""/>
+      <w:lvlJc w:val="left"/>
+      <w:pPr>
+        <w:ind w:left="5040" w:hanging="360"/>
+      </w:pPr>
+      <w:rPr>
+        <w:rFonts w:ascii="Symbol" w:hAnsi="Symbol" w:hint="default"/>
+      </w:rPr>
+    </w:lvl>
+    <w:lvl w:ilvl="7" w:tplc="2C0A0003" w:tentative="1">
+      <w:start w:val="1"/>
+      <w:numFmt w:val="bullet"/>
+      <w:lvlText w:val="o"/>
+      <w:lvlJc w:val="left"/>
+      <w:pPr>
+        <w:ind w:left="5760" w:hanging="360"/>
+      </w:pPr>
+      <w:rPr>
+        <w:rFonts w:ascii="Courier New" w:hAnsi="Courier New" w:cs="Courier New" w:hint="default"/>
+      </w:rPr>
+    </w:lvl>
+    <w:lvl w:ilvl="8" w:tplc="2C0A0005" w:tentative="1">
+      <w:start w:val="1"/>
+      <w:numFmt w:val="bullet"/>
+      <w:lvlText w:val=""/>
+      <w:lvlJc w:val="left"/>
+      <w:pPr>
+        <w:ind w:left="6480" w:hanging="360"/>
+      </w:pPr>
+      <w:rPr>
+        <w:rFonts w:ascii="Wingdings" w:hAnsi="Wingdings" w:hint="default"/>
+      </w:rPr>
+    </w:lvl>
+  </w:abstractNum>
+  <w:abstractNum w:abstractNumId="4">
     <w:nsid w:val="4D4C2029"/>
     <w:multiLevelType w:val="hybridMultilevel"/>
     <w:tmpl w:val="F7DC42FE"/>
@@ -2403,7 +3289,7 @@
       </w:rPr>
     </w:lvl>
   </w:abstractNum>
-  <w:abstractNum w:abstractNumId="4">
+  <w:abstractNum w:abstractNumId="5">
     <w:nsid w:val="4FA41F77"/>
     <w:multiLevelType w:val="hybridMultilevel"/>
     <w:tmpl w:val="A88A259A"/>
@@ -2516,7 +3402,7 @@
       </w:rPr>
     </w:lvl>
   </w:abstractNum>
-  <w:abstractNum w:abstractNumId="5">
+  <w:abstractNum w:abstractNumId="6">
     <w:nsid w:val="592D656B"/>
     <w:multiLevelType w:val="hybridMultilevel"/>
     <w:tmpl w:val="D102DB0E"/>
@@ -2629,7 +3515,7 @@
       </w:rPr>
     </w:lvl>
   </w:abstractNum>
-  <w:abstractNum w:abstractNumId="6">
+  <w:abstractNum w:abstractNumId="7">
     <w:nsid w:val="5C1A16AF"/>
     <w:multiLevelType w:val="hybridMultilevel"/>
     <w:tmpl w:val="BA4EC648"/>
@@ -2742,7 +3628,7 @@
       </w:rPr>
     </w:lvl>
   </w:abstractNum>
-  <w:abstractNum w:abstractNumId="7">
+  <w:abstractNum w:abstractNumId="8">
     <w:nsid w:val="68AC5DF1"/>
     <w:multiLevelType w:val="hybridMultilevel"/>
     <w:tmpl w:val="6F904B38"/>
@@ -2855,7 +3741,7 @@
       </w:rPr>
     </w:lvl>
   </w:abstractNum>
-  <w:abstractNum w:abstractNumId="8">
+  <w:abstractNum w:abstractNumId="9">
     <w:nsid w:val="6C2F1049"/>
     <w:multiLevelType w:val="hybridMultilevel"/>
     <w:tmpl w:val="C5CEF81E"/>
@@ -2968,7 +3854,120 @@
       </w:rPr>
     </w:lvl>
   </w:abstractNum>
-  <w:abstractNum w:abstractNumId="9">
+  <w:abstractNum w:abstractNumId="10">
+    <w:nsid w:val="6CF247AF"/>
+    <w:multiLevelType w:val="hybridMultilevel"/>
+    <w:tmpl w:val="74B6E0C2"/>
+    <w:lvl w:ilvl="0" w:tplc="2C0A0001">
+      <w:start w:val="1"/>
+      <w:numFmt w:val="bullet"/>
+      <w:lvlText w:val=""/>
+      <w:lvlJc w:val="left"/>
+      <w:pPr>
+        <w:ind w:left="720" w:hanging="360"/>
+      </w:pPr>
+      <w:rPr>
+        <w:rFonts w:ascii="Symbol" w:hAnsi="Symbol" w:hint="default"/>
+      </w:rPr>
+    </w:lvl>
+    <w:lvl w:ilvl="1" w:tplc="2C0A0003" w:tentative="1">
+      <w:start w:val="1"/>
+      <w:numFmt w:val="bullet"/>
+      <w:lvlText w:val="o"/>
+      <w:lvlJc w:val="left"/>
+      <w:pPr>
+        <w:ind w:left="1440" w:hanging="360"/>
+      </w:pPr>
+      <w:rPr>
+        <w:rFonts w:ascii="Courier New" w:hAnsi="Courier New" w:cs="Courier New" w:hint="default"/>
+      </w:rPr>
+    </w:lvl>
+    <w:lvl w:ilvl="2" w:tplc="2C0A0005" w:tentative="1">
+      <w:start w:val="1"/>
+      <w:numFmt w:val="bullet"/>
+      <w:lvlText w:val=""/>
+      <w:lvlJc w:val="left"/>
+      <w:pPr>
+        <w:ind w:left="2160" w:hanging="360"/>
+      </w:pPr>
+      <w:rPr>
+        <w:rFonts w:ascii="Wingdings" w:hAnsi="Wingdings" w:hint="default"/>
+      </w:rPr>
+    </w:lvl>
+    <w:lvl w:ilvl="3" w:tplc="2C0A0001" w:tentative="1">
+      <w:start w:val="1"/>
+      <w:numFmt w:val="bullet"/>
+      <w:lvlText w:val=""/>
+      <w:lvlJc w:val="left"/>
+      <w:pPr>
+        <w:ind w:left="2880" w:hanging="360"/>
+      </w:pPr>
+      <w:rPr>
+        <w:rFonts w:ascii="Symbol" w:hAnsi="Symbol" w:hint="default"/>
+      </w:rPr>
+    </w:lvl>
+    <w:lvl w:ilvl="4" w:tplc="2C0A0003" w:tentative="1">
+      <w:start w:val="1"/>
+      <w:numFmt w:val="bullet"/>
+      <w:lvlText w:val="o"/>
+      <w:lvlJc w:val="left"/>
+      <w:pPr>
+        <w:ind w:left="3600" w:hanging="360"/>
+      </w:pPr>
+      <w:rPr>
+        <w:rFonts w:ascii="Courier New" w:hAnsi="Courier New" w:cs="Courier New" w:hint="default"/>
+      </w:rPr>
+    </w:lvl>
+    <w:lvl w:ilvl="5" w:tplc="2C0A0005" w:tentative="1">
+      <w:start w:val="1"/>
+      <w:numFmt w:val="bullet"/>
+      <w:lvlText w:val=""/>
+      <w:lvlJc w:val="left"/>
+      <w:pPr>
+        <w:ind w:left="4320" w:hanging="360"/>
+      </w:pPr>
+      <w:rPr>
+        <w:rFonts w:ascii="Wingdings" w:hAnsi="Wingdings" w:hint="default"/>
+      </w:rPr>
+    </w:lvl>
+    <w:lvl w:ilvl="6" w:tplc="2C0A0001" w:tentative="1">
+      <w:start w:val="1"/>
+      <w:numFmt w:val="bullet"/>
+      <w:lvlText w:val=""/>
+      <w:lvlJc w:val="left"/>
+      <w:pPr>
+        <w:ind w:left="5040" w:hanging="360"/>
+      </w:pPr>
+      <w:rPr>
+        <w:rFonts w:ascii="Symbol" w:hAnsi="Symbol" w:hint="default"/>
+      </w:rPr>
+    </w:lvl>
+    <w:lvl w:ilvl="7" w:tplc="2C0A0003" w:tentative="1">
+      <w:start w:val="1"/>
+      <w:numFmt w:val="bullet"/>
+      <w:lvlText w:val="o"/>
+      <w:lvlJc w:val="left"/>
+      <w:pPr>
+        <w:ind w:left="5760" w:hanging="360"/>
+      </w:pPr>
+      <w:rPr>
+        <w:rFonts w:ascii="Courier New" w:hAnsi="Courier New" w:cs="Courier New" w:hint="default"/>
+      </w:rPr>
+    </w:lvl>
+    <w:lvl w:ilvl="8" w:tplc="2C0A0005" w:tentative="1">
+      <w:start w:val="1"/>
+      <w:numFmt w:val="bullet"/>
+      <w:lvlText w:val=""/>
+      <w:lvlJc w:val="left"/>
+      <w:pPr>
+        <w:ind w:left="6480" w:hanging="360"/>
+      </w:pPr>
+      <w:rPr>
+        <w:rFonts w:ascii="Wingdings" w:hAnsi="Wingdings" w:hint="default"/>
+      </w:rPr>
+    </w:lvl>
+  </w:abstractNum>
+  <w:abstractNum w:abstractNumId="11">
     <w:nsid w:val="737C2010"/>
     <w:multiLevelType w:val="hybridMultilevel"/>
     <w:tmpl w:val="681EBF1E"/>
@@ -3081,7 +4080,7 @@
       </w:rPr>
     </w:lvl>
   </w:abstractNum>
-  <w:abstractNum w:abstractNumId="10">
+  <w:abstractNum w:abstractNumId="12">
     <w:nsid w:val="75494A2A"/>
     <w:multiLevelType w:val="hybridMultilevel"/>
     <w:tmpl w:val="D49281F6"/>
@@ -3194,7 +4193,7 @@
       </w:rPr>
     </w:lvl>
   </w:abstractNum>
-  <w:abstractNum w:abstractNumId="11">
+  <w:abstractNum w:abstractNumId="13">
     <w:nsid w:val="781C0CD3"/>
     <w:multiLevelType w:val="hybridMultilevel"/>
     <w:tmpl w:val="CD4A0AEE"/>
@@ -3307,7 +4306,7 @@
       </w:rPr>
     </w:lvl>
   </w:abstractNum>
-  <w:abstractNum w:abstractNumId="12">
+  <w:abstractNum w:abstractNumId="14">
     <w:nsid w:val="78D67F91"/>
     <w:multiLevelType w:val="hybridMultilevel"/>
     <w:tmpl w:val="6546BF36"/>
@@ -3421,10 +4420,10 @@
     </w:lvl>
   </w:abstractNum>
   <w:num w:numId="1">
-    <w:abstractNumId w:val="10"/>
+    <w:abstractNumId w:val="12"/>
   </w:num>
   <w:num w:numId="2">
-    <w:abstractNumId w:val="4"/>
+    <w:abstractNumId w:val="5"/>
   </w:num>
   <w:num w:numId="3">
     <w:abstractNumId w:val="1"/>
@@ -3433,31 +4432,37 @@
     <w:abstractNumId w:val="0"/>
   </w:num>
   <w:num w:numId="5">
-    <w:abstractNumId w:val="12"/>
+    <w:abstractNumId w:val="14"/>
   </w:num>
   <w:num w:numId="6">
-    <w:abstractNumId w:val="11"/>
+    <w:abstractNumId w:val="13"/>
   </w:num>
   <w:num w:numId="7">
-    <w:abstractNumId w:val="7"/>
+    <w:abstractNumId w:val="8"/>
   </w:num>
   <w:num w:numId="8">
-    <w:abstractNumId w:val="3"/>
+    <w:abstractNumId w:val="4"/>
   </w:num>
   <w:num w:numId="9">
-    <w:abstractNumId w:val="6"/>
+    <w:abstractNumId w:val="7"/>
   </w:num>
   <w:num w:numId="10">
     <w:abstractNumId w:val="2"/>
   </w:num>
   <w:num w:numId="11">
-    <w:abstractNumId w:val="5"/>
+    <w:abstractNumId w:val="6"/>
   </w:num>
   <w:num w:numId="12">
-    <w:abstractNumId w:val="8"/>
+    <w:abstractNumId w:val="9"/>
   </w:num>
   <w:num w:numId="13">
-    <w:abstractNumId w:val="9"/>
+    <w:abstractNumId w:val="11"/>
+  </w:num>
+  <w:num w:numId="14">
+    <w:abstractNumId w:val="3"/>
+  </w:num>
+  <w:num w:numId="15">
+    <w:abstractNumId w:val="10"/>
   </w:num>
 </w:numbering>
 </file>
@@ -3475,7 +4480,7 @@
     </w:rPrDefault>
     <w:pPrDefault>
       <w:pPr>
-        <w:spacing w:after="200" w:line="276" w:lineRule="auto"/>
+        <w:spacing w:after="200" w:line="360" w:lineRule="auto"/>
       </w:pPr>
     </w:pPrDefault>
   </w:docDefaults>
@@ -4153,9 +5158,8 @@
     <w:panose1 w:val="020B0604030504040204"/>
     <w:charset w:val="00"/>
     <w:family w:val="swiss"/>
-    <w:notTrueType/>
     <w:pitch w:val="variable"/>
-    <w:sig w:usb0="00000003" w:usb1="00000000" w:usb2="00000000" w:usb3="00000000" w:csb0="00000001" w:csb1="00000000"/>
+    <w:sig w:usb0="E1002EFF" w:usb1="C000605B" w:usb2="00000029" w:usb3="00000000" w:csb0="000101FF" w:csb1="00000000"/>
   </w:font>
 </w:fonts>
 </file>
@@ -4751,7 +5755,7 @@
 </file>
 
 <file path=customXml/itemProps2.xml><?xml version="1.0" encoding="utf-8"?>
-<ds:datastoreItem xmlns:ds="http://schemas.openxmlformats.org/officeDocument/2006/customXml" ds:itemID="{A45B2811-FC1C-4BA3-BF71-00A76EDDECF8}">
+<ds:datastoreItem xmlns:ds="http://schemas.openxmlformats.org/officeDocument/2006/customXml" ds:itemID="{797A9B4A-0C97-42FB-925A-8147966E8F1F}">
   <ds:schemaRefs>
     <ds:schemaRef ds:uri="http://schemas.openxmlformats.org/officeDocument/2006/bibliography"/>
   </ds:schemaRefs>

</xml_diff>

<commit_message>
Loop unrolling applied to "buscar" method. New text added to Informe.
</commit_message>
<xml_diff>
--- a/InformeFinalPEF.docx
+++ b/InformeFinalPEF.docx
@@ -1070,7 +1070,13 @@
         <w:t xml:space="preserve"> Obviaremos archivos que no corresponden al repositorio, tales como “iostream”</w:t>
       </w:r>
       <w:r>
-        <w:t xml:space="preserve"> ignoraremos también a efectos practicos de este trabajo los archivos “.h”</w:t>
+        <w:t xml:space="preserve"> ignoraremos también a efectos </w:t>
+      </w:r>
+      <w:r>
+        <w:t>prácticos</w:t>
+      </w:r>
+      <w:r>
+        <w:t xml:space="preserve"> de este trabajo los archivos “.h”</w:t>
       </w:r>
       <w:r>
         <w:t>.</w:t>
@@ -2591,11 +2597,761 @@
         <w:t>Correcciones</w:t>
       </w:r>
     </w:p>
-    <w:p/>
+    <w:p>
+      <w:pPr>
+        <w:pStyle w:val="Ttulo3"/>
+      </w:pPr>
+      <w:r>
+        <w:t>Cobertura</w:t>
+      </w:r>
+    </w:p>
+    <w:p>
+      <w:r>
+        <w:t>Luego del análisis de cobertura pudimos detectar que dos de los archivos fuente, no estaban influyendo en el funcionamiento del programa. Los mismos son:</w:t>
+      </w:r>
+    </w:p>
+    <w:p>
+      <w:pPr>
+        <w:pStyle w:val="Prrafodelista"/>
+        <w:numPr>
+          <w:ilvl w:val="0"/>
+          <w:numId w:val="11"/>
+        </w:numPr>
+      </w:pPr>
+      <w:r>
+        <w:rPr>
+          <w:rFonts w:ascii="Courier New" w:hAnsi="Courier New" w:cs="Courier New"/>
+          <w:sz w:val="18"/>
+          <w:szCs w:val="18"/>
+          <w:lang w:val="en-US"/>
+        </w:rPr>
+        <w:t>FilaDePrioridad.cpp</w:t>
+      </w:r>
+    </w:p>
+    <w:p>
+      <w:pPr>
+        <w:pStyle w:val="Prrafodelista"/>
+        <w:numPr>
+          <w:ilvl w:val="0"/>
+          <w:numId w:val="11"/>
+        </w:numPr>
+      </w:pPr>
+      <w:r>
+        <w:rPr>
+          <w:rFonts w:ascii="Courier New" w:hAnsi="Courier New" w:cs="Courier New"/>
+          <w:sz w:val="18"/>
+          <w:szCs w:val="18"/>
+          <w:lang w:val="en-US"/>
+        </w:rPr>
+        <w:t>Nodo.cpp</w:t>
+      </w:r>
+    </w:p>
+    <w:p>
+      <w:r>
+        <w:t>Luego de corroborar que el programa funcionaba como era esperado, c</w:t>
+      </w:r>
+      <w:r>
+        <w:t xml:space="preserve">omo primer </w:t>
+      </w:r>
+      <w:r>
+        <w:t>medida de mejora se removieron estos archivos junto con sus archivos de cabecera.</w:t>
+      </w:r>
+    </w:p>
+    <w:p>
+      <w:r>
+        <w:t xml:space="preserve">Siguiendo con el análisis de cobertura, </w:t>
+      </w:r>
+      <w:r>
+        <w:t>notamos que en muchos archivos fuentes donde se realiza la declaración de los métodos de una clase, la cobertura es baja ya que de una clase que posee sobrecarga de constructores, solo se utiliza uno. A efectos prácticos de este trabajo podríamos remover las sobrecargas, pero no es una buena idea ya que disminuye la reutilización de código.</w:t>
+      </w:r>
+      <w:r>
+        <w:br/>
+        <w:t xml:space="preserve">Un ejemplo de esto último es el archivo </w:t>
+      </w:r>
+      <w:r>
+        <w:rPr>
+          <w:i/>
+        </w:rPr>
+        <w:t>Heap.cpp</w:t>
+      </w:r>
+      <w:r>
+        <w:rPr>
+          <w:i/>
+        </w:rPr>
+        <w:t xml:space="preserve"> </w:t>
+      </w:r>
+      <w:r>
+        <w:t>cuyo informe de Gcov mostraremos a continuación.</w:t>
+      </w:r>
+    </w:p>
+    <w:p>
+      <w:r>
+        <w:rPr>
+          <w:noProof/>
+          <w:lang w:eastAsia="es-AR"/>
+        </w:rPr>
+        <w:drawing>
+          <wp:inline distT="0" distB="0" distL="0" distR="0">
+            <wp:extent cx="5400040" cy="1103149"/>
+            <wp:effectExtent l="19050" t="0" r="0" b="0"/>
+            <wp:docPr id="18" name="Imagen 18"/>
+            <wp:cNvGraphicFramePr>
+              <a:graphicFrameLocks xmlns:a="http://schemas.openxmlformats.org/drawingml/2006/main" noChangeAspect="1"/>
+            </wp:cNvGraphicFramePr>
+            <a:graphic xmlns:a="http://schemas.openxmlformats.org/drawingml/2006/main">
+              <a:graphicData uri="http://schemas.openxmlformats.org/drawingml/2006/picture">
+                <pic:pic xmlns:pic="http://schemas.openxmlformats.org/drawingml/2006/picture">
+                  <pic:nvPicPr>
+                    <pic:cNvPr id="0" name="Picture 18"/>
+                    <pic:cNvPicPr>
+                      <a:picLocks noChangeAspect="1" noChangeArrowheads="1"/>
+                    </pic:cNvPicPr>
+                  </pic:nvPicPr>
+                  <pic:blipFill>
+                    <a:blip r:embed="rId14"/>
+                    <a:srcRect/>
+                    <a:stretch>
+                      <a:fillRect/>
+                    </a:stretch>
+                  </pic:blipFill>
+                  <pic:spPr bwMode="auto">
+                    <a:xfrm>
+                      <a:off x="0" y="0"/>
+                      <a:ext cx="5400040" cy="1103149"/>
+                    </a:xfrm>
+                    <a:prstGeom prst="rect">
+                      <a:avLst/>
+                    </a:prstGeom>
+                    <a:noFill/>
+                    <a:ln w="9525">
+                      <a:noFill/>
+                      <a:miter lim="800000"/>
+                      <a:headEnd/>
+                      <a:tailEnd/>
+                    </a:ln>
+                  </pic:spPr>
+                </pic:pic>
+              </a:graphicData>
+            </a:graphic>
+          </wp:inline>
+        </w:drawing>
+      </w:r>
+    </w:p>
+    <w:p>
+      <w:r>
+        <w:rPr>
+          <w:noProof/>
+          <w:lang w:eastAsia="es-AR"/>
+        </w:rPr>
+        <w:drawing>
+          <wp:inline distT="0" distB="0" distL="0" distR="0">
+            <wp:extent cx="2381250" cy="770890"/>
+            <wp:effectExtent l="19050" t="0" r="0" b="0"/>
+            <wp:docPr id="21" name="Imagen 21"/>
+            <wp:cNvGraphicFramePr>
+              <a:graphicFrameLocks xmlns:a="http://schemas.openxmlformats.org/drawingml/2006/main" noChangeAspect="1"/>
+            </wp:cNvGraphicFramePr>
+            <a:graphic xmlns:a="http://schemas.openxmlformats.org/drawingml/2006/main">
+              <a:graphicData uri="http://schemas.openxmlformats.org/drawingml/2006/picture">
+                <pic:pic xmlns:pic="http://schemas.openxmlformats.org/drawingml/2006/picture">
+                  <pic:nvPicPr>
+                    <pic:cNvPr id="0" name="Picture 21"/>
+                    <pic:cNvPicPr>
+                      <a:picLocks noChangeAspect="1" noChangeArrowheads="1"/>
+                    </pic:cNvPicPr>
+                  </pic:nvPicPr>
+                  <pic:blipFill>
+                    <a:blip r:embed="rId15"/>
+                    <a:srcRect/>
+                    <a:stretch>
+                      <a:fillRect/>
+                    </a:stretch>
+                  </pic:blipFill>
+                  <pic:spPr bwMode="auto">
+                    <a:xfrm>
+                      <a:off x="0" y="0"/>
+                      <a:ext cx="2381250" cy="770890"/>
+                    </a:xfrm>
+                    <a:prstGeom prst="rect">
+                      <a:avLst/>
+                    </a:prstGeom>
+                    <a:noFill/>
+                    <a:ln w="9525">
+                      <a:noFill/>
+                      <a:miter lim="800000"/>
+                      <a:headEnd/>
+                      <a:tailEnd/>
+                    </a:ln>
+                  </pic:spPr>
+                </pic:pic>
+              </a:graphicData>
+            </a:graphic>
+          </wp:inline>
+        </w:drawing>
+      </w:r>
+    </w:p>
+    <w:p>
+      <w:r>
+        <w:rPr>
+          <w:noProof/>
+          <w:lang w:eastAsia="es-AR"/>
+        </w:rPr>
+        <w:drawing>
+          <wp:inline distT="0" distB="0" distL="0" distR="0">
+            <wp:extent cx="2907030" cy="764540"/>
+            <wp:effectExtent l="19050" t="0" r="7620" b="0"/>
+            <wp:docPr id="24" name="Imagen 24"/>
+            <wp:cNvGraphicFramePr>
+              <a:graphicFrameLocks xmlns:a="http://schemas.openxmlformats.org/drawingml/2006/main" noChangeAspect="1"/>
+            </wp:cNvGraphicFramePr>
+            <a:graphic xmlns:a="http://schemas.openxmlformats.org/drawingml/2006/main">
+              <a:graphicData uri="http://schemas.openxmlformats.org/drawingml/2006/picture">
+                <pic:pic xmlns:pic="http://schemas.openxmlformats.org/drawingml/2006/picture">
+                  <pic:nvPicPr>
+                    <pic:cNvPr id="0" name="Picture 24"/>
+                    <pic:cNvPicPr>
+                      <a:picLocks noChangeAspect="1" noChangeArrowheads="1"/>
+                    </pic:cNvPicPr>
+                  </pic:nvPicPr>
+                  <pic:blipFill>
+                    <a:blip r:embed="rId16"/>
+                    <a:srcRect/>
+                    <a:stretch>
+                      <a:fillRect/>
+                    </a:stretch>
+                  </pic:blipFill>
+                  <pic:spPr bwMode="auto">
+                    <a:xfrm>
+                      <a:off x="0" y="0"/>
+                      <a:ext cx="2907030" cy="764540"/>
+                    </a:xfrm>
+                    <a:prstGeom prst="rect">
+                      <a:avLst/>
+                    </a:prstGeom>
+                    <a:noFill/>
+                    <a:ln w="9525">
+                      <a:noFill/>
+                      <a:miter lim="800000"/>
+                      <a:headEnd/>
+                      <a:tailEnd/>
+                    </a:ln>
+                  </pic:spPr>
+                </pic:pic>
+              </a:graphicData>
+            </a:graphic>
+          </wp:inline>
+        </w:drawing>
+      </w:r>
+    </w:p>
+    <w:p>
+      <w:r>
+        <w:t>Otro detalle que pudimos notar que influía en la baja de la cobertura de algunos archivos, es la inclusión de un método “toString” para imprimir por pantalla el contenido de una clase. Si bien también es una función de utilidad que ayuda a la reutilización del código, en este caso removeremos estos métodos para observar un impacto en la cobertura.</w:t>
+      </w:r>
+    </w:p>
+    <w:p>
+      <w:r>
+        <w:t>Un método que no se utilizo es el llamado Desafio3 que es parte de la clase HuffmanCompressor. El mismo también fue removido.</w:t>
+      </w:r>
+    </w:p>
+    <w:p>
+      <w:r>
+        <w:br w:type="page"/>
+      </w:r>
+    </w:p>
+    <w:p>
+      <w:r>
+        <w:rPr>
+          <w:noProof/>
+          <w:lang w:eastAsia="es-AR"/>
+        </w:rPr>
+        <w:lastRenderedPageBreak/>
+        <w:drawing>
+          <wp:inline distT="0" distB="0" distL="0" distR="0">
+            <wp:extent cx="5400040" cy="373486"/>
+            <wp:effectExtent l="19050" t="0" r="0" b="0"/>
+            <wp:docPr id="27" name="Imagen 27"/>
+            <wp:cNvGraphicFramePr>
+              <a:graphicFrameLocks xmlns:a="http://schemas.openxmlformats.org/drawingml/2006/main" noChangeAspect="1"/>
+            </wp:cNvGraphicFramePr>
+            <a:graphic xmlns:a="http://schemas.openxmlformats.org/drawingml/2006/main">
+              <a:graphicData uri="http://schemas.openxmlformats.org/drawingml/2006/picture">
+                <pic:pic xmlns:pic="http://schemas.openxmlformats.org/drawingml/2006/picture">
+                  <pic:nvPicPr>
+                    <pic:cNvPr id="0" name="Picture 27"/>
+                    <pic:cNvPicPr>
+                      <a:picLocks noChangeAspect="1" noChangeArrowheads="1"/>
+                    </pic:cNvPicPr>
+                  </pic:nvPicPr>
+                  <pic:blipFill>
+                    <a:blip r:embed="rId17"/>
+                    <a:srcRect/>
+                    <a:stretch>
+                      <a:fillRect/>
+                    </a:stretch>
+                  </pic:blipFill>
+                  <pic:spPr bwMode="auto">
+                    <a:xfrm>
+                      <a:off x="0" y="0"/>
+                      <a:ext cx="5400040" cy="373486"/>
+                    </a:xfrm>
+                    <a:prstGeom prst="rect">
+                      <a:avLst/>
+                    </a:prstGeom>
+                    <a:noFill/>
+                    <a:ln w="9525">
+                      <a:noFill/>
+                      <a:miter lim="800000"/>
+                      <a:headEnd/>
+                      <a:tailEnd/>
+                    </a:ln>
+                  </pic:spPr>
+                </pic:pic>
+              </a:graphicData>
+            </a:graphic>
+          </wp:inline>
+        </w:drawing>
+      </w:r>
+    </w:p>
+    <w:p>
+      <w:r>
+        <w:t>Como prueba final volvemos a compilar el programa y luego de verificar que su comportamiento es el esperado, seguimos con las siguientes mejoras.</w:t>
+      </w:r>
+    </w:p>
+    <w:p>
+      <w:pPr>
+        <w:pStyle w:val="Ttulo3"/>
+      </w:pPr>
+      <w:r>
+        <w:t>Uso de Cpu</w:t>
+      </w:r>
+    </w:p>
+    <w:p>
+      <w:r>
+        <w:rPr>
+          <w:noProof/>
+          <w:lang w:eastAsia="es-AR"/>
+        </w:rPr>
+        <w:drawing>
+          <wp:inline distT="0" distB="0" distL="0" distR="0">
+            <wp:extent cx="5400040" cy="1575482"/>
+            <wp:effectExtent l="19050" t="0" r="0" b="0"/>
+            <wp:docPr id="30" name="Imagen 30"/>
+            <wp:cNvGraphicFramePr>
+              <a:graphicFrameLocks xmlns:a="http://schemas.openxmlformats.org/drawingml/2006/main" noChangeAspect="1"/>
+            </wp:cNvGraphicFramePr>
+            <a:graphic xmlns:a="http://schemas.openxmlformats.org/drawingml/2006/main">
+              <a:graphicData uri="http://schemas.openxmlformats.org/drawingml/2006/picture">
+                <pic:pic xmlns:pic="http://schemas.openxmlformats.org/drawingml/2006/picture">
+                  <pic:nvPicPr>
+                    <pic:cNvPr id="0" name="Picture 30"/>
+                    <pic:cNvPicPr>
+                      <a:picLocks noChangeAspect="1" noChangeArrowheads="1"/>
+                    </pic:cNvPicPr>
+                  </pic:nvPicPr>
+                  <pic:blipFill>
+                    <a:blip r:embed="rId18"/>
+                    <a:srcRect/>
+                    <a:stretch>
+                      <a:fillRect/>
+                    </a:stretch>
+                  </pic:blipFill>
+                  <pic:spPr bwMode="auto">
+                    <a:xfrm>
+                      <a:off x="0" y="0"/>
+                      <a:ext cx="5400040" cy="1575482"/>
+                    </a:xfrm>
+                    <a:prstGeom prst="rect">
+                      <a:avLst/>
+                    </a:prstGeom>
+                    <a:noFill/>
+                    <a:ln w="9525">
+                      <a:noFill/>
+                      <a:miter lim="800000"/>
+                      <a:headEnd/>
+                      <a:tailEnd/>
+                    </a:ln>
+                  </pic:spPr>
+                </pic:pic>
+              </a:graphicData>
+            </a:graphic>
+          </wp:inline>
+        </w:drawing>
+      </w:r>
+      <w:r>
+        <w:br/>
+        <w:t xml:space="preserve">Como se puede observar en el informe de uso del programa en el caso de compresión, los métodos del no se ejecutan durante mucho tiempo, y siendo “self seconds” el principal índice para ordenar esta tabla, los resultados deben analizarse con cuidado. </w:t>
+      </w:r>
+      <w:r>
+        <w:br/>
+        <w:t xml:space="preserve">A primera vista podemos observar que el método en la cual transcurre más tiempo es el método  HuffmanTree::buscar(). El mismo consiste básicamente en una búsqueda de una coincidencia usando un ciclo </w:t>
+      </w:r>
+      <w:r>
+        <w:t>“</w:t>
+      </w:r>
+      <w:r>
+        <w:t>for</w:t>
+      </w:r>
+      <w:r>
+        <w:t>”</w:t>
+      </w:r>
+      <w:r>
+        <w:t xml:space="preserve">. Para optimizar esta función utilizaremos las mejoras </w:t>
+      </w:r>
+      <w:r>
+        <w:t>vistas</w:t>
+      </w:r>
+      <w:r>
+        <w:t xml:space="preserve"> en la materia para ciclos</w:t>
+      </w:r>
+      <w:r>
+        <w:t xml:space="preserve"> de repetición</w:t>
+      </w:r>
+      <w:r>
+        <w:t>, tales como desdoblamiento de ciclos o recorrido de los ciclos en orden inverso.</w:t>
+      </w:r>
+      <w:r>
+        <w:br/>
+        <w:t>Otras de las funciones que podemos ver en el output</w:t>
+      </w:r>
+      <w:r>
+        <w:t xml:space="preserve"> no serán trabajadas por lo siguiente:</w:t>
+      </w:r>
+    </w:p>
+    <w:p>
+      <w:pPr>
+        <w:pStyle w:val="Prrafodelista"/>
+        <w:numPr>
+          <w:ilvl w:val="0"/>
+          <w:numId w:val="16"/>
+        </w:numPr>
+      </w:pPr>
+      <w:r>
+        <w:t>HuffmanTree::getCodigo</w:t>
+      </w:r>
+      <w:r>
+        <w:t xml:space="preserve">(): Es básicamente un “wrapper” de </w:t>
+      </w:r>
+      <w:r>
+        <w:t>HuffmanTree::buscar</w:t>
+      </w:r>
+      <w:r>
+        <w:t>()</w:t>
+      </w:r>
+      <w:r>
+        <w:br/>
+        <w:t>la cual ya fue discutida.</w:t>
+      </w:r>
+    </w:p>
+    <w:p>
+      <w:pPr>
+        <w:pStyle w:val="Prrafodelista"/>
+        <w:numPr>
+          <w:ilvl w:val="0"/>
+          <w:numId w:val="16"/>
+        </w:numPr>
+      </w:pPr>
+      <w:r>
+        <w:t>HuffmanCode::getStartPos()</w:t>
+      </w:r>
+      <w:r>
+        <w:t>: Devuelve uno de los atributos de la clase.</w:t>
+      </w:r>
+    </w:p>
+    <w:p>
+      <w:pPr>
+        <w:pStyle w:val="Prrafodelista"/>
+        <w:numPr>
+          <w:ilvl w:val="0"/>
+          <w:numId w:val="16"/>
+        </w:numPr>
+      </w:pPr>
+      <w:r>
+        <w:t>HuffmanCode::getCodigo()</w:t>
+      </w:r>
+      <w:r>
+        <w:t>: Devuelve uno de los atributos de la clase.</w:t>
+      </w:r>
+    </w:p>
+    <w:p>
+      <w:r>
+        <w:t>Lo mismo ocurre para el informe del caso de descompresión</w:t>
+      </w:r>
+    </w:p>
+    <w:p>
+      <w:r>
+        <w:rPr>
+          <w:noProof/>
+          <w:lang w:eastAsia="es-AR"/>
+        </w:rPr>
+        <w:drawing>
+          <wp:inline distT="0" distB="0" distL="0" distR="0">
+            <wp:extent cx="5400040" cy="1230838"/>
+            <wp:effectExtent l="19050" t="0" r="0" b="0"/>
+            <wp:docPr id="33" name="Imagen 33"/>
+            <wp:cNvGraphicFramePr>
+              <a:graphicFrameLocks xmlns:a="http://schemas.openxmlformats.org/drawingml/2006/main" noChangeAspect="1"/>
+            </wp:cNvGraphicFramePr>
+            <a:graphic xmlns:a="http://schemas.openxmlformats.org/drawingml/2006/main">
+              <a:graphicData uri="http://schemas.openxmlformats.org/drawingml/2006/picture">
+                <pic:pic xmlns:pic="http://schemas.openxmlformats.org/drawingml/2006/picture">
+                  <pic:nvPicPr>
+                    <pic:cNvPr id="0" name="Picture 33"/>
+                    <pic:cNvPicPr>
+                      <a:picLocks noChangeAspect="1" noChangeArrowheads="1"/>
+                    </pic:cNvPicPr>
+                  </pic:nvPicPr>
+                  <pic:blipFill>
+                    <a:blip r:embed="rId19"/>
+                    <a:srcRect/>
+                    <a:stretch>
+                      <a:fillRect/>
+                    </a:stretch>
+                  </pic:blipFill>
+                  <pic:spPr bwMode="auto">
+                    <a:xfrm>
+                      <a:off x="0" y="0"/>
+                      <a:ext cx="5400040" cy="1230838"/>
+                    </a:xfrm>
+                    <a:prstGeom prst="rect">
+                      <a:avLst/>
+                    </a:prstGeom>
+                    <a:noFill/>
+                    <a:ln w="9525">
+                      <a:noFill/>
+                      <a:miter lim="800000"/>
+                      <a:headEnd/>
+                      <a:tailEnd/>
+                    </a:ln>
+                  </pic:spPr>
+                </pic:pic>
+              </a:graphicData>
+            </a:graphic>
+          </wp:inline>
+        </w:drawing>
+      </w:r>
+    </w:p>
+    <w:p>
+      <w:pPr>
+        <w:rPr>
+          <w:rFonts w:asciiTheme="majorHAnsi" w:eastAsiaTheme="majorEastAsia" w:hAnsiTheme="majorHAnsi" w:cstheme="majorBidi"/>
+          <w:b/>
+          <w:bCs/>
+          <w:color w:val="4F81BD" w:themeColor="accent1"/>
+        </w:rPr>
+      </w:pPr>
+      <w:r>
+        <w:br w:type="page"/>
+      </w:r>
+    </w:p>
+    <w:p>
+      <w:pPr>
+        <w:pStyle w:val="Ttulo3"/>
+      </w:pPr>
+      <w:r>
+        <w:lastRenderedPageBreak/>
+        <w:t>Mejoras en ciclos de repetición</w:t>
+      </w:r>
+    </w:p>
+    <w:p>
+      <w:r>
+        <w:t>En el caso del método, HuffmanTree::buscar(), el código original era el siguiente</w:t>
+      </w:r>
+    </w:p>
+    <w:p>
+      <w:r>
+        <w:rPr>
+          <w:noProof/>
+          <w:lang w:eastAsia="es-AR"/>
+        </w:rPr>
+        <w:drawing>
+          <wp:inline distT="0" distB="0" distL="0" distR="0">
+            <wp:extent cx="2657475" cy="1334262"/>
+            <wp:effectExtent l="19050" t="0" r="9525" b="0"/>
+            <wp:docPr id="36" name="Imagen 36"/>
+            <wp:cNvGraphicFramePr>
+              <a:graphicFrameLocks xmlns:a="http://schemas.openxmlformats.org/drawingml/2006/main" noChangeAspect="1"/>
+            </wp:cNvGraphicFramePr>
+            <a:graphic xmlns:a="http://schemas.openxmlformats.org/drawingml/2006/main">
+              <a:graphicData uri="http://schemas.openxmlformats.org/drawingml/2006/picture">
+                <pic:pic xmlns:pic="http://schemas.openxmlformats.org/drawingml/2006/picture">
+                  <pic:nvPicPr>
+                    <pic:cNvPr id="0" name="Picture 36"/>
+                    <pic:cNvPicPr>
+                      <a:picLocks noChangeAspect="1" noChangeArrowheads="1"/>
+                    </pic:cNvPicPr>
+                  </pic:nvPicPr>
+                  <pic:blipFill>
+                    <a:blip r:embed="rId20"/>
+                    <a:srcRect/>
+                    <a:stretch>
+                      <a:fillRect/>
+                    </a:stretch>
+                  </pic:blipFill>
+                  <pic:spPr bwMode="auto">
+                    <a:xfrm>
+                      <a:off x="0" y="0"/>
+                      <a:ext cx="2656423" cy="1333734"/>
+                    </a:xfrm>
+                    <a:prstGeom prst="rect">
+                      <a:avLst/>
+                    </a:prstGeom>
+                    <a:noFill/>
+                    <a:ln w="9525">
+                      <a:noFill/>
+                      <a:miter lim="800000"/>
+                      <a:headEnd/>
+                      <a:tailEnd/>
+                    </a:ln>
+                  </pic:spPr>
+                </pic:pic>
+              </a:graphicData>
+            </a:graphic>
+          </wp:inline>
+        </w:drawing>
+      </w:r>
+    </w:p>
+    <w:p>
+      <w:r>
+        <w:t xml:space="preserve">La primer mejora a implementar </w:t>
+      </w:r>
+      <w:r>
+        <w:t>será</w:t>
+      </w:r>
+      <w:r>
+        <w:t xml:space="preserve"> </w:t>
+      </w:r>
+      <w:r>
+        <w:t>la de desdoblamiento de ciclos. El numero elegido para desdoblar será 8.</w:t>
+      </w:r>
+      <w:r>
+        <w:br/>
+        <w:t>El resultado es el siguiente:</w:t>
+      </w:r>
+    </w:p>
+    <w:p>
+      <w:r>
+        <w:rPr>
+          <w:noProof/>
+          <w:lang w:eastAsia="es-AR"/>
+        </w:rPr>
+        <w:drawing>
+          <wp:inline distT="0" distB="0" distL="0" distR="0">
+            <wp:extent cx="2657475" cy="2186686"/>
+            <wp:effectExtent l="19050" t="0" r="9525" b="0"/>
+            <wp:docPr id="39" name="Imagen 39"/>
+            <wp:cNvGraphicFramePr>
+              <a:graphicFrameLocks xmlns:a="http://schemas.openxmlformats.org/drawingml/2006/main" noChangeAspect="1"/>
+            </wp:cNvGraphicFramePr>
+            <a:graphic xmlns:a="http://schemas.openxmlformats.org/drawingml/2006/main">
+              <a:graphicData uri="http://schemas.openxmlformats.org/drawingml/2006/picture">
+                <pic:pic xmlns:pic="http://schemas.openxmlformats.org/drawingml/2006/picture">
+                  <pic:nvPicPr>
+                    <pic:cNvPr id="0" name="Picture 39"/>
+                    <pic:cNvPicPr>
+                      <a:picLocks noChangeAspect="1" noChangeArrowheads="1"/>
+                    </pic:cNvPicPr>
+                  </pic:nvPicPr>
+                  <pic:blipFill>
+                    <a:blip r:embed="rId21"/>
+                    <a:srcRect/>
+                    <a:stretch>
+                      <a:fillRect/>
+                    </a:stretch>
+                  </pic:blipFill>
+                  <pic:spPr bwMode="auto">
+                    <a:xfrm>
+                      <a:off x="0" y="0"/>
+                      <a:ext cx="2658621" cy="2187629"/>
+                    </a:xfrm>
+                    <a:prstGeom prst="rect">
+                      <a:avLst/>
+                    </a:prstGeom>
+                    <a:noFill/>
+                    <a:ln w="9525">
+                      <a:noFill/>
+                      <a:miter lim="800000"/>
+                      <a:headEnd/>
+                      <a:tailEnd/>
+                    </a:ln>
+                  </pic:spPr>
+                </pic:pic>
+              </a:graphicData>
+            </a:graphic>
+          </wp:inline>
+        </w:drawing>
+      </w:r>
+    </w:p>
+    <w:p>
+      <w:r>
+        <w:t>Y por ultimo basándonos en otra de las mejores vistas en clase, recorreremos los ciclos en sentido inverso.</w:t>
+      </w:r>
+    </w:p>
+    <w:p>
+      <w:r>
+        <w:rPr>
+          <w:noProof/>
+          <w:lang w:eastAsia="es-AR"/>
+        </w:rPr>
+        <w:drawing>
+          <wp:inline distT="0" distB="0" distL="0" distR="0">
+            <wp:extent cx="2676093" cy="2343150"/>
+            <wp:effectExtent l="19050" t="0" r="0" b="0"/>
+            <wp:docPr id="42" name="Imagen 42"/>
+            <wp:cNvGraphicFramePr>
+              <a:graphicFrameLocks xmlns:a="http://schemas.openxmlformats.org/drawingml/2006/main" noChangeAspect="1"/>
+            </wp:cNvGraphicFramePr>
+            <a:graphic xmlns:a="http://schemas.openxmlformats.org/drawingml/2006/main">
+              <a:graphicData uri="http://schemas.openxmlformats.org/drawingml/2006/picture">
+                <pic:pic xmlns:pic="http://schemas.openxmlformats.org/drawingml/2006/picture">
+                  <pic:nvPicPr>
+                    <pic:cNvPr id="0" name="Picture 42"/>
+                    <pic:cNvPicPr>
+                      <a:picLocks noChangeAspect="1" noChangeArrowheads="1"/>
+                    </pic:cNvPicPr>
+                  </pic:nvPicPr>
+                  <pic:blipFill>
+                    <a:blip r:embed="rId22"/>
+                    <a:srcRect/>
+                    <a:stretch>
+                      <a:fillRect/>
+                    </a:stretch>
+                  </pic:blipFill>
+                  <pic:spPr bwMode="auto">
+                    <a:xfrm>
+                      <a:off x="0" y="0"/>
+                      <a:ext cx="2675972" cy="2343044"/>
+                    </a:xfrm>
+                    <a:prstGeom prst="rect">
+                      <a:avLst/>
+                    </a:prstGeom>
+                    <a:noFill/>
+                    <a:ln w="9525">
+                      <a:noFill/>
+                      <a:miter lim="800000"/>
+                      <a:headEnd/>
+                      <a:tailEnd/>
+                    </a:ln>
+                  </pic:spPr>
+                </pic:pic>
+              </a:graphicData>
+            </a:graphic>
+          </wp:inline>
+        </w:drawing>
+      </w:r>
+      <w:r>
+        <w:br/>
+      </w:r>
+    </w:p>
+    <w:p>
+      <w:r>
+        <w:lastRenderedPageBreak/>
+        <w:t>Una vez que confirmamos que el funcionamiento del programa sigue siendo el esperado, buscaremos otros ciclos de repetición en el código y procederemos a aplicar mejoras.</w:t>
+      </w:r>
+    </w:p>
     <w:p/>
     <w:sectPr>
-      <w:headerReference w:type="default" r:id="rId14"/>
-      <w:footerReference w:type="default" r:id="rId15"/>
+      <w:headerReference w:type="default" r:id="rId23"/>
+      <w:footerReference w:type="default" r:id="rId24"/>
       <w:type w:val="continuous"/>
       <w:pgSz w:w="11906" w:h="16838"/>
       <w:pgMar w:top="1417" w:right="1701" w:bottom="1417" w:left="1701" w:header="708" w:footer="708" w:gutter="0"/>
@@ -2672,7 +3428,7 @@
                 <w:noProof/>
                 <w:color w:val="FFFFFF" w:themeColor="background1"/>
               </w:rPr>
-              <w:t>10</w:t>
+              <w:t>13</w:t>
             </w:r>
           </w:fldSimple>
         </w:p>
@@ -2779,6 +3535,119 @@
 <file path=word/numbering.xml><?xml version="1.0" encoding="utf-8"?>
 <w:numbering xmlns:ve="http://schemas.openxmlformats.org/markup-compatibility/2006" xmlns:o="urn:schemas-microsoft-com:office:office" xmlns:r="http://schemas.openxmlformats.org/officeDocument/2006/relationships" xmlns:m="http://schemas.openxmlformats.org/officeDocument/2006/math" xmlns:v="urn:schemas-microsoft-com:vml" xmlns:wp="http://schemas.openxmlformats.org/drawingml/2006/wordprocessingDrawing" xmlns:w10="urn:schemas-microsoft-com:office:word" xmlns:w="http://schemas.openxmlformats.org/wordprocessingml/2006/main" xmlns:wne="http://schemas.microsoft.com/office/word/2006/wordml">
   <w:abstractNum w:abstractNumId="0">
+    <w:nsid w:val="03D358D3"/>
+    <w:multiLevelType w:val="hybridMultilevel"/>
+    <w:tmpl w:val="BDA4D1B4"/>
+    <w:lvl w:ilvl="0" w:tplc="2C0A0001">
+      <w:start w:val="1"/>
+      <w:numFmt w:val="bullet"/>
+      <w:lvlText w:val=""/>
+      <w:lvlJc w:val="left"/>
+      <w:pPr>
+        <w:ind w:left="1429" w:hanging="360"/>
+      </w:pPr>
+      <w:rPr>
+        <w:rFonts w:ascii="Symbol" w:hAnsi="Symbol" w:hint="default"/>
+      </w:rPr>
+    </w:lvl>
+    <w:lvl w:ilvl="1" w:tplc="2C0A0003" w:tentative="1">
+      <w:start w:val="1"/>
+      <w:numFmt w:val="bullet"/>
+      <w:lvlText w:val="o"/>
+      <w:lvlJc w:val="left"/>
+      <w:pPr>
+        <w:ind w:left="2149" w:hanging="360"/>
+      </w:pPr>
+      <w:rPr>
+        <w:rFonts w:ascii="Courier New" w:hAnsi="Courier New" w:cs="Courier New" w:hint="default"/>
+      </w:rPr>
+    </w:lvl>
+    <w:lvl w:ilvl="2" w:tplc="2C0A0005" w:tentative="1">
+      <w:start w:val="1"/>
+      <w:numFmt w:val="bullet"/>
+      <w:lvlText w:val=""/>
+      <w:lvlJc w:val="left"/>
+      <w:pPr>
+        <w:ind w:left="2869" w:hanging="360"/>
+      </w:pPr>
+      <w:rPr>
+        <w:rFonts w:ascii="Wingdings" w:hAnsi="Wingdings" w:hint="default"/>
+      </w:rPr>
+    </w:lvl>
+    <w:lvl w:ilvl="3" w:tplc="2C0A0001" w:tentative="1">
+      <w:start w:val="1"/>
+      <w:numFmt w:val="bullet"/>
+      <w:lvlText w:val=""/>
+      <w:lvlJc w:val="left"/>
+      <w:pPr>
+        <w:ind w:left="3589" w:hanging="360"/>
+      </w:pPr>
+      <w:rPr>
+        <w:rFonts w:ascii="Symbol" w:hAnsi="Symbol" w:hint="default"/>
+      </w:rPr>
+    </w:lvl>
+    <w:lvl w:ilvl="4" w:tplc="2C0A0003" w:tentative="1">
+      <w:start w:val="1"/>
+      <w:numFmt w:val="bullet"/>
+      <w:lvlText w:val="o"/>
+      <w:lvlJc w:val="left"/>
+      <w:pPr>
+        <w:ind w:left="4309" w:hanging="360"/>
+      </w:pPr>
+      <w:rPr>
+        <w:rFonts w:ascii="Courier New" w:hAnsi="Courier New" w:cs="Courier New" w:hint="default"/>
+      </w:rPr>
+    </w:lvl>
+    <w:lvl w:ilvl="5" w:tplc="2C0A0005" w:tentative="1">
+      <w:start w:val="1"/>
+      <w:numFmt w:val="bullet"/>
+      <w:lvlText w:val=""/>
+      <w:lvlJc w:val="left"/>
+      <w:pPr>
+        <w:ind w:left="5029" w:hanging="360"/>
+      </w:pPr>
+      <w:rPr>
+        <w:rFonts w:ascii="Wingdings" w:hAnsi="Wingdings" w:hint="default"/>
+      </w:rPr>
+    </w:lvl>
+    <w:lvl w:ilvl="6" w:tplc="2C0A0001" w:tentative="1">
+      <w:start w:val="1"/>
+      <w:numFmt w:val="bullet"/>
+      <w:lvlText w:val=""/>
+      <w:lvlJc w:val="left"/>
+      <w:pPr>
+        <w:ind w:left="5749" w:hanging="360"/>
+      </w:pPr>
+      <w:rPr>
+        <w:rFonts w:ascii="Symbol" w:hAnsi="Symbol" w:hint="default"/>
+      </w:rPr>
+    </w:lvl>
+    <w:lvl w:ilvl="7" w:tplc="2C0A0003" w:tentative="1">
+      <w:start w:val="1"/>
+      <w:numFmt w:val="bullet"/>
+      <w:lvlText w:val="o"/>
+      <w:lvlJc w:val="left"/>
+      <w:pPr>
+        <w:ind w:left="6469" w:hanging="360"/>
+      </w:pPr>
+      <w:rPr>
+        <w:rFonts w:ascii="Courier New" w:hAnsi="Courier New" w:cs="Courier New" w:hint="default"/>
+      </w:rPr>
+    </w:lvl>
+    <w:lvl w:ilvl="8" w:tplc="2C0A0005" w:tentative="1">
+      <w:start w:val="1"/>
+      <w:numFmt w:val="bullet"/>
+      <w:lvlText w:val=""/>
+      <w:lvlJc w:val="left"/>
+      <w:pPr>
+        <w:ind w:left="7189" w:hanging="360"/>
+      </w:pPr>
+      <w:rPr>
+        <w:rFonts w:ascii="Wingdings" w:hAnsi="Wingdings" w:hint="default"/>
+      </w:rPr>
+    </w:lvl>
+  </w:abstractNum>
+  <w:abstractNum w:abstractNumId="1">
     <w:nsid w:val="047F22BA"/>
     <w:multiLevelType w:val="hybridMultilevel"/>
     <w:tmpl w:val="E5A69718"/>
@@ -2864,7 +3733,7 @@
       </w:pPr>
     </w:lvl>
   </w:abstractNum>
-  <w:abstractNum w:abstractNumId="1">
+  <w:abstractNum w:abstractNumId="2">
     <w:nsid w:val="2E8F51FE"/>
     <w:multiLevelType w:val="hybridMultilevel"/>
     <w:tmpl w:val="718A2054"/>
@@ -2950,7 +3819,7 @@
       </w:pPr>
     </w:lvl>
   </w:abstractNum>
-  <w:abstractNum w:abstractNumId="2">
+  <w:abstractNum w:abstractNumId="3">
     <w:nsid w:val="42DB04A2"/>
     <w:multiLevelType w:val="hybridMultilevel"/>
     <w:tmpl w:val="CC4C2950"/>
@@ -3063,7 +3932,7 @@
       </w:rPr>
     </w:lvl>
   </w:abstractNum>
-  <w:abstractNum w:abstractNumId="3">
+  <w:abstractNum w:abstractNumId="4">
     <w:nsid w:val="437C3C29"/>
     <w:multiLevelType w:val="hybridMultilevel"/>
     <w:tmpl w:val="400C9BC2"/>
@@ -3176,7 +4045,7 @@
       </w:rPr>
     </w:lvl>
   </w:abstractNum>
-  <w:abstractNum w:abstractNumId="4">
+  <w:abstractNum w:abstractNumId="5">
     <w:nsid w:val="4D4C2029"/>
     <w:multiLevelType w:val="hybridMultilevel"/>
     <w:tmpl w:val="F7DC42FE"/>
@@ -3289,7 +4158,7 @@
       </w:rPr>
     </w:lvl>
   </w:abstractNum>
-  <w:abstractNum w:abstractNumId="5">
+  <w:abstractNum w:abstractNumId="6">
     <w:nsid w:val="4FA41F77"/>
     <w:multiLevelType w:val="hybridMultilevel"/>
     <w:tmpl w:val="A88A259A"/>
@@ -3402,7 +4271,7 @@
       </w:rPr>
     </w:lvl>
   </w:abstractNum>
-  <w:abstractNum w:abstractNumId="6">
+  <w:abstractNum w:abstractNumId="7">
     <w:nsid w:val="592D656B"/>
     <w:multiLevelType w:val="hybridMultilevel"/>
     <w:tmpl w:val="D102DB0E"/>
@@ -3515,7 +4384,7 @@
       </w:rPr>
     </w:lvl>
   </w:abstractNum>
-  <w:abstractNum w:abstractNumId="7">
+  <w:abstractNum w:abstractNumId="8">
     <w:nsid w:val="5C1A16AF"/>
     <w:multiLevelType w:val="hybridMultilevel"/>
     <w:tmpl w:val="BA4EC648"/>
@@ -3628,7 +4497,7 @@
       </w:rPr>
     </w:lvl>
   </w:abstractNum>
-  <w:abstractNum w:abstractNumId="8">
+  <w:abstractNum w:abstractNumId="9">
     <w:nsid w:val="68AC5DF1"/>
     <w:multiLevelType w:val="hybridMultilevel"/>
     <w:tmpl w:val="6F904B38"/>
@@ -3741,7 +4610,7 @@
       </w:rPr>
     </w:lvl>
   </w:abstractNum>
-  <w:abstractNum w:abstractNumId="9">
+  <w:abstractNum w:abstractNumId="10">
     <w:nsid w:val="6C2F1049"/>
     <w:multiLevelType w:val="hybridMultilevel"/>
     <w:tmpl w:val="C5CEF81E"/>
@@ -3854,7 +4723,7 @@
       </w:rPr>
     </w:lvl>
   </w:abstractNum>
-  <w:abstractNum w:abstractNumId="10">
+  <w:abstractNum w:abstractNumId="11">
     <w:nsid w:val="6CF247AF"/>
     <w:multiLevelType w:val="hybridMultilevel"/>
     <w:tmpl w:val="74B6E0C2"/>
@@ -3967,7 +4836,7 @@
       </w:rPr>
     </w:lvl>
   </w:abstractNum>
-  <w:abstractNum w:abstractNumId="11">
+  <w:abstractNum w:abstractNumId="12">
     <w:nsid w:val="737C2010"/>
     <w:multiLevelType w:val="hybridMultilevel"/>
     <w:tmpl w:val="681EBF1E"/>
@@ -4080,7 +4949,7 @@
       </w:rPr>
     </w:lvl>
   </w:abstractNum>
-  <w:abstractNum w:abstractNumId="12">
+  <w:abstractNum w:abstractNumId="13">
     <w:nsid w:val="75494A2A"/>
     <w:multiLevelType w:val="hybridMultilevel"/>
     <w:tmpl w:val="D49281F6"/>
@@ -4193,7 +5062,7 @@
       </w:rPr>
     </w:lvl>
   </w:abstractNum>
-  <w:abstractNum w:abstractNumId="13">
+  <w:abstractNum w:abstractNumId="14">
     <w:nsid w:val="781C0CD3"/>
     <w:multiLevelType w:val="hybridMultilevel"/>
     <w:tmpl w:val="CD4A0AEE"/>
@@ -4306,7 +5175,7 @@
       </w:rPr>
     </w:lvl>
   </w:abstractNum>
-  <w:abstractNum w:abstractNumId="14">
+  <w:abstractNum w:abstractNumId="15">
     <w:nsid w:val="78D67F91"/>
     <w:multiLevelType w:val="hybridMultilevel"/>
     <w:tmpl w:val="6546BF36"/>
@@ -4420,49 +5289,52 @@
     </w:lvl>
   </w:abstractNum>
   <w:num w:numId="1">
+    <w:abstractNumId w:val="13"/>
+  </w:num>
+  <w:num w:numId="2">
+    <w:abstractNumId w:val="6"/>
+  </w:num>
+  <w:num w:numId="3">
+    <w:abstractNumId w:val="2"/>
+  </w:num>
+  <w:num w:numId="4">
+    <w:abstractNumId w:val="1"/>
+  </w:num>
+  <w:num w:numId="5">
+    <w:abstractNumId w:val="15"/>
+  </w:num>
+  <w:num w:numId="6">
+    <w:abstractNumId w:val="14"/>
+  </w:num>
+  <w:num w:numId="7">
+    <w:abstractNumId w:val="9"/>
+  </w:num>
+  <w:num w:numId="8">
+    <w:abstractNumId w:val="5"/>
+  </w:num>
+  <w:num w:numId="9">
+    <w:abstractNumId w:val="8"/>
+  </w:num>
+  <w:num w:numId="10">
+    <w:abstractNumId w:val="3"/>
+  </w:num>
+  <w:num w:numId="11">
+    <w:abstractNumId w:val="7"/>
+  </w:num>
+  <w:num w:numId="12">
+    <w:abstractNumId w:val="10"/>
+  </w:num>
+  <w:num w:numId="13">
     <w:abstractNumId w:val="12"/>
   </w:num>
-  <w:num w:numId="2">
-    <w:abstractNumId w:val="5"/>
-  </w:num>
-  <w:num w:numId="3">
-    <w:abstractNumId w:val="1"/>
-  </w:num>
-  <w:num w:numId="4">
-    <w:abstractNumId w:val="0"/>
-  </w:num>
-  <w:num w:numId="5">
-    <w:abstractNumId w:val="14"/>
-  </w:num>
-  <w:num w:numId="6">
-    <w:abstractNumId w:val="13"/>
-  </w:num>
-  <w:num w:numId="7">
-    <w:abstractNumId w:val="8"/>
-  </w:num>
-  <w:num w:numId="8">
+  <w:num w:numId="14">
     <w:abstractNumId w:val="4"/>
   </w:num>
-  <w:num w:numId="9">
-    <w:abstractNumId w:val="7"/>
-  </w:num>
-  <w:num w:numId="10">
-    <w:abstractNumId w:val="2"/>
-  </w:num>
-  <w:num w:numId="11">
-    <w:abstractNumId w:val="6"/>
-  </w:num>
-  <w:num w:numId="12">
-    <w:abstractNumId w:val="9"/>
-  </w:num>
-  <w:num w:numId="13">
+  <w:num w:numId="15">
     <w:abstractNumId w:val="11"/>
   </w:num>
-  <w:num w:numId="14">
-    <w:abstractNumId w:val="3"/>
-  </w:num>
-  <w:num w:numId="15">
-    <w:abstractNumId w:val="10"/>
+  <w:num w:numId="16">
+    <w:abstractNumId w:val="0"/>
   </w:num>
 </w:numbering>
 </file>
@@ -5755,7 +6627,7 @@
 </file>
 
 <file path=customXml/itemProps2.xml><?xml version="1.0" encoding="utf-8"?>
-<ds:datastoreItem xmlns:ds="http://schemas.openxmlformats.org/officeDocument/2006/customXml" ds:itemID="{797A9B4A-0C97-42FB-925A-8147966E8F1F}">
+<ds:datastoreItem xmlns:ds="http://schemas.openxmlformats.org/officeDocument/2006/customXml" ds:itemID="{0B4D6211-8602-4878-BDBC-21D124A1F399}">
   <ds:schemaRefs>
     <ds:schemaRef ds:uri="http://schemas.openxmlformats.org/officeDocument/2006/bibliography"/>
   </ds:schemaRefs>

</xml_diff>

<commit_message>
Informe and testing completed. Approved on Consulta.
</commit_message>
<xml_diff>
--- a/InformeFinalPEF.docx
+++ b/InformeFinalPEF.docx
@@ -182,7 +182,7 @@
                         <w:sz w:val="44"/>
                         <w:szCs w:val="44"/>
                       </w:rPr>
-                      <w:t>Programaci</w:t>
+                      <w:t>Programación</w:t>
                     </w:r>
                     <w:r>
                       <w:rPr>
@@ -191,7 +191,7 @@
                         <w:szCs w:val="44"/>
                         <w:lang w:val="es-AR"/>
                       </w:rPr>
-                      <w:t>ón eficiente</w:t>
+                      <w:t xml:space="preserve"> eficiente</w:t>
                     </w:r>
                   </w:p>
                 </w:tc>
@@ -264,6 +264,14 @@
                         <w:lang w:val="es-AR"/>
                       </w:rPr>
                       <w:t>ebastian</w:t>
+                    </w:r>
+                    <w:r>
+                      <w:rPr>
+                        <w:b/>
+                        <w:bCs/>
+                        <w:lang w:val="es-AR"/>
+                      </w:rPr>
+                      <w:t>. D’Alessandro Leonardo</w:t>
                     </w:r>
                   </w:p>
                 </w:tc>
@@ -539,14 +547,25 @@
     </w:p>
     <w:p>
       <w:pPr>
+        <w:rPr>
+          <w:rFonts w:asciiTheme="majorHAnsi" w:eastAsiaTheme="majorEastAsia" w:hAnsiTheme="majorHAnsi" w:cstheme="majorBidi"/>
+          <w:b/>
+          <w:bCs/>
+          <w:color w:val="365F91" w:themeColor="accent1" w:themeShade="BF"/>
+          <w:sz w:val="28"/>
+          <w:szCs w:val="28"/>
+        </w:rPr>
+      </w:pPr>
+      <w:r>
+        <w:br w:type="page"/>
+      </w:r>
+    </w:p>
+    <w:p>
+      <w:pPr>
         <w:pStyle w:val="Ttulo1"/>
       </w:pPr>
-    </w:p>
-    <w:p>
-      <w:pPr>
-        <w:pStyle w:val="Ttulo1"/>
-      </w:pPr>
-      <w:r>
+      <w:r>
+        <w:lastRenderedPageBreak/>
         <w:t>Herramientas</w:t>
       </w:r>
     </w:p>
@@ -555,7 +574,22 @@
         <w:t>Las herramientas a utilizar</w:t>
       </w:r>
       <w:r>
-        <w:t xml:space="preserve"> para el profiling</w:t>
+        <w:t xml:space="preserve"> para el </w:t>
+      </w:r>
+      <w:r>
+        <w:t>“</w:t>
+      </w:r>
+      <w:r>
+        <w:rPr>
+          <w:i/>
+        </w:rPr>
+        <w:t>profiling</w:t>
+      </w:r>
+      <w:r>
+        <w:rPr>
+          <w:i/>
+        </w:rPr>
+        <w:t>”</w:t>
       </w:r>
       <w:r>
         <w:t xml:space="preserve"> son las siguientes:</w:t>
@@ -661,7 +695,27 @@
     </w:p>
     <w:p>
       <w:r>
-        <w:t>Realizaremos pruebas, con las herramientas previamente mencionadas, en el software sin modificaciones para poder obtener un primer diagnostico. Luego analizaremos los resultados y en base a estos, realizaremos las mejoras vistas a través de la materia.</w:t>
+        <w:t>Realizaremos pruebas, con las herramientas previamente mencionadas, en el software sin modificaciones para poder</w:t>
+      </w:r>
+      <w:r>
+        <w:t xml:space="preserve"> obtener un primer diagnostico.</w:t>
+      </w:r>
+    </w:p>
+    <w:p>
+      <w:r>
+        <w:t>Luego analizaremos los resultados y en base a estos, re</w:t>
+      </w:r>
+      <w:r>
+        <w:t xml:space="preserve">alizaremos las mejoras </w:t>
+      </w:r>
+      <w:r>
+        <w:t>vistas</w:t>
+      </w:r>
+      <w:r>
+        <w:t xml:space="preserve"> durante</w:t>
+      </w:r>
+      <w:r>
+        <w:t xml:space="preserve"> la materia.</w:t>
       </w:r>
     </w:p>
     <w:p>
@@ -701,12 +755,16 @@
         <w:ind w:left="708"/>
         <w:rPr>
           <w:rFonts w:ascii="Courier New" w:hAnsi="Courier New" w:cs="Courier New"/>
+          <w:sz w:val="18"/>
+          <w:szCs w:val="18"/>
           <w:lang w:val="en-US"/>
         </w:rPr>
       </w:pPr>
       <w:r>
         <w:rPr>
           <w:rFonts w:ascii="Courier New" w:hAnsi="Courier New" w:cs="Courier New"/>
+          <w:sz w:val="18"/>
+          <w:szCs w:val="18"/>
           <w:lang w:val="en-US"/>
         </w:rPr>
         <w:t>object.cpp: In member function ‘virtual std::__cxx11::string Object::toString()’:</w:t>
@@ -714,6 +772,8 @@
       <w:r>
         <w:rPr>
           <w:rFonts w:ascii="Courier New" w:hAnsi="Courier New" w:cs="Courier New"/>
+          <w:sz w:val="18"/>
+          <w:szCs w:val="18"/>
           <w:lang w:val="en-US"/>
         </w:rPr>
         <w:cr/>
@@ -722,6 +782,8 @@
       <w:r>
         <w:rPr>
           <w:rFonts w:ascii="Courier New" w:hAnsi="Courier New" w:cs="Courier New"/>
+          <w:sz w:val="18"/>
+          <w:szCs w:val="18"/>
           <w:lang w:val="en-US"/>
         </w:rPr>
         <w:br/>
@@ -730,6 +792,8 @@
       <w:r>
         <w:rPr>
           <w:rFonts w:ascii="Courier New" w:hAnsi="Courier New" w:cs="Courier New"/>
+          <w:sz w:val="18"/>
+          <w:szCs w:val="18"/>
           <w:lang w:val="en-US"/>
         </w:rPr>
         <w:br/>
@@ -738,6 +802,8 @@
       <w:r>
         <w:rPr>
           <w:rFonts w:ascii="Courier New" w:hAnsi="Courier New" w:cs="Courier New"/>
+          <w:sz w:val="18"/>
+          <w:szCs w:val="18"/>
           <w:lang w:val="en-US"/>
         </w:rPr>
         <w:br/>
@@ -746,6 +812,8 @@
       <w:r>
         <w:rPr>
           <w:rFonts w:ascii="Courier New" w:hAnsi="Courier New" w:cs="Courier New"/>
+          <w:sz w:val="18"/>
+          <w:szCs w:val="18"/>
           <w:lang w:val="en-US"/>
         </w:rPr>
         <w:br/>
@@ -754,6 +822,8 @@
       <w:r>
         <w:rPr>
           <w:rFonts w:ascii="Courier New" w:hAnsi="Courier New" w:cs="Courier New"/>
+          <w:sz w:val="18"/>
+          <w:szCs w:val="18"/>
           <w:lang w:val="en-US"/>
         </w:rPr>
         <w:br/>
@@ -762,6 +832,8 @@
       <w:r>
         <w:rPr>
           <w:rFonts w:ascii="Courier New" w:hAnsi="Courier New" w:cs="Courier New"/>
+          <w:sz w:val="18"/>
+          <w:szCs w:val="18"/>
           <w:lang w:val="en-US"/>
         </w:rPr>
         <w:br/>
@@ -770,6 +842,8 @@
       <w:r>
         <w:rPr>
           <w:rFonts w:ascii="Courier New" w:hAnsi="Courier New" w:cs="Courier New"/>
+          <w:sz w:val="18"/>
+          <w:szCs w:val="18"/>
           <w:lang w:val="en-US"/>
         </w:rPr>
         <w:br/>
@@ -777,11 +851,25 @@
     </w:p>
     <w:p>
       <w:r>
+        <w:t xml:space="preserve">Estos errores se deben a que la implementación del software utiliza clases “Objeto” (emulando las superclases provistas por Java) que, en este caso, calculan el hash de un objeto simplemente </w:t>
+      </w:r>
+      <w:r>
+        <w:t>“</w:t>
+      </w:r>
+      <w:r>
+        <w:t>casteándolo</w:t>
+      </w:r>
+      <w:r>
+        <w:t>”</w:t>
+      </w:r>
+      <w:r>
+        <w:t xml:space="preserve"> a un objeto del tipo int.</w:t>
+      </w:r>
+      <w:r>
+        <w:cr/>
+      </w:r>
+      <w:r>
         <w:lastRenderedPageBreak/>
-        <w:t>Estos errores se deben a que la implementación del software utiliza clases “Objeto” (emulando las superclases provistas por Java) que, en este caso, calculan el hash de un objeto simplemente casteándolo a un objeto del tipo int.</w:t>
-      </w:r>
-      <w:r>
-        <w:cr/>
         <w:t>Habiendo confirmado el correcto funcionamiento del programa, procederemos a utilizar el flag de compilación “-fpermissive” para seguir con las pruebas.</w:t>
       </w:r>
     </w:p>
@@ -795,7 +883,13 @@
     </w:p>
     <w:p>
       <w:r>
-        <w:t>Los archivos de prueba consisten en archivos de imágenes con la extensión .jpg de tamaños variados, por lo que se creó un bash script para la compilación y el uso de cada una de las herramient</w:t>
+        <w:t>Los archivos de prueba consisten en archivos de imágenes con la extensión .jpg de tamaños variados, por lo que se creó un script</w:t>
+      </w:r>
+      <w:r>
+        <w:t xml:space="preserve"> de bash</w:t>
+      </w:r>
+      <w:r>
+        <w:t xml:space="preserve"> para la compilación y el uso de cada una de las herramient</w:t>
       </w:r>
       <w:r>
         <w:t>as de profiling y optimización:</w:t>
@@ -936,7 +1030,22 @@
         <w:t>–fprofile-arcs y –ftest-coverage</w:t>
       </w:r>
       <w:r>
-        <w:t xml:space="preserve">  son mandatorios para utilizar gcov ya que, entre otras cosas, crean un grafico de flujo del programa. Por una cuestión de comodidad, se agregó también el flag </w:t>
+        <w:t xml:space="preserve">  son mandatorios para utilizar </w:t>
+      </w:r>
+      <w:r>
+        <w:t>GCOV</w:t>
+      </w:r>
+      <w:r>
+        <w:t xml:space="preserve"> ya que, entre otras cosas, crean un</w:t>
+      </w:r>
+      <w:r>
+        <w:t xml:space="preserve"> grafico de flujo del programa.</w:t>
+      </w:r>
+      <w:r>
+        <w:br/>
+      </w:r>
+      <w:r>
+        <w:t xml:space="preserve">Por una cuestión de comodidad, se agregó también el flag </w:t>
       </w:r>
       <w:r>
         <w:rPr>
@@ -945,7 +1054,16 @@
         <w:t>–fprofile-dir</w:t>
       </w:r>
       <w:r>
-        <w:t xml:space="preserve">  para almacenar los archivos .gcda en un directorio separado.</w:t>
+        <w:t xml:space="preserve">  para almacenar los archivos </w:t>
+      </w:r>
+      <w:r>
+        <w:rPr>
+          <w:i/>
+        </w:rPr>
+        <w:t>.gcda</w:t>
+      </w:r>
+      <w:r>
+        <w:t xml:space="preserve"> en un directorio separado.</w:t>
       </w:r>
       <w:r>
         <w:cr/>
@@ -964,7 +1082,10 @@
         <w:t xml:space="preserve"> una segunda para descomprimirlo</w:t>
       </w:r>
       <w:r>
-        <w:t xml:space="preserve"> y una tercera sin argumentos para imprimir el mensaje de cómo debe utilizarse el programa.</w:t>
+        <w:t xml:space="preserve"> y una tercera sin argumentos para imprimir el mensaje de cómo </w:t>
+      </w:r>
+      <w:r>
+        <w:t>debe utilizarse el programa</w:t>
       </w:r>
       <w:r>
         <w:t>. Esto permite ejecutar todo el có</w:t>
@@ -986,7 +1107,6 @@
         </w:rPr>
       </w:pPr>
       <w:r>
-        <w:lastRenderedPageBreak/>
         <w:t>./HuffmanCompressor comprimir "$nombre.jpg"</w:t>
       </w:r>
       <w:r>
@@ -1012,6 +1132,7 @@
         <w:rPr>
           <w:rStyle w:val="Ttulo3Car"/>
         </w:rPr>
+        <w:lastRenderedPageBreak/>
         <w:t>Resultados cobertura</w:t>
       </w:r>
     </w:p>
@@ -1067,7 +1188,16 @@
         <w:t>nalizar los números de los archivos que no han sido cubiertos al 100% para luego ir al código fuente.</w:t>
       </w:r>
       <w:r>
-        <w:t xml:space="preserve"> Obviaremos archivos que no corresponden al repositorio, tales como “iostream”</w:t>
+        <w:t xml:space="preserve"> Obviaremos archivos que no corresponden al repositorio, tales como “</w:t>
+      </w:r>
+      <w:r>
+        <w:rPr>
+          <w:i/>
+        </w:rPr>
+        <w:t>iostream</w:t>
+      </w:r>
+      <w:r>
+        <w:t>”</w:t>
       </w:r>
       <w:r>
         <w:t xml:space="preserve"> ignoraremos también a efectos </w:t>
@@ -1746,17 +1876,20 @@
         <w:contextualSpacing/>
       </w:pPr>
       <w:r>
+        <w:t xml:space="preserve">De estos resultados podemos corroborar que ciertos archivos no </w:t>
+      </w:r>
+      <w:r>
+        <w:t>están</w:t>
+      </w:r>
+      <w:r>
+        <w:t xml:space="preserve"> influyendo en el funcionamiento del programa. </w:t>
+      </w:r>
+      <w:r>
+        <w:t xml:space="preserve"> Luego de realizar todos los análisis, en la etapa de corrección realizaremos pruebas removiendo estos archivos del repositorio y comprobaremos si es que el software mantiene su </w:t>
+      </w:r>
+      <w:r>
         <w:lastRenderedPageBreak/>
-        <w:t xml:space="preserve">De estos resultados podemos corroborar que ciertos archivos no </w:t>
-      </w:r>
-      <w:r>
-        <w:t>están</w:t>
-      </w:r>
-      <w:r>
-        <w:t xml:space="preserve"> influyendo en el funcionamiento del programa. </w:t>
-      </w:r>
-      <w:r>
-        <w:t xml:space="preserve"> Luego de realizar todos los análisis, en la etapa de corrección realizaremos pruebas removiendo estos archivos del repositorio y comprobaremos si es que el software mantiene su funcionamiento.</w:t>
+        <w:t>funcionamiento.</w:t>
       </w:r>
       <w:r>
         <w:br/>
@@ -1818,32 +1951,44 @@
     </w:p>
     <w:p>
       <w:pPr>
-        <w:contextualSpacing/>
-      </w:pPr>
-    </w:p>
-    <w:p>
-      <w:pPr>
         <w:pStyle w:val="Ttulo2"/>
       </w:pPr>
       <w:r>
         <w:t>Uso de CPU y tiempo de ejecución</w:t>
       </w:r>
     </w:p>
-    <w:p/>
-    <w:p>
-      <w:r>
-        <w:t>Para obtener los resultados de tiempo de ejecución y uso de CPU, se utilizo la herramienta llamada GPROF. Mediante un análisis de los resultados provistos por la herramienta podremos identificar que parted del código priorizar al momento de realizar la optimización.</w:t>
-      </w:r>
-    </w:p>
-    <w:p>
-      <w:r>
-        <w:t xml:space="preserve">Las pruebas se pruebas se encuentran automatizadas en el sript </w:t>
-      </w:r>
-      <w:r>
-        <w:t>script-GPROF</w:t>
-      </w:r>
-      <w:r>
-        <w:t>.sh.</w:t>
+    <w:p>
+      <w:r>
+        <w:t xml:space="preserve">Para obtener los resultados de tiempo de ejecución y uso de CPU, se utilizo la herramienta llamada GPROF. Mediante un análisis de los resultados provistos por la herramienta podremos identificar que </w:t>
+      </w:r>
+      <w:r>
+        <w:t>partes</w:t>
+      </w:r>
+      <w:r>
+        <w:t xml:space="preserve"> del código priorizar al momento de realizar la optimización.</w:t>
+      </w:r>
+    </w:p>
+    <w:p>
+      <w:r>
+        <w:t xml:space="preserve">Las pruebas </w:t>
+      </w:r>
+      <w:r>
+        <w:t>se encuentran automatizadas en el s</w:t>
+      </w:r>
+      <w:r>
+        <w:t>c</w:t>
+      </w:r>
+      <w:r>
+        <w:t xml:space="preserve">ript </w:t>
+      </w:r>
+      <w:r>
+        <w:rPr>
+          <w:i/>
+        </w:rPr>
+        <w:t>script-GPROF.sh</w:t>
+      </w:r>
+      <w:r>
+        <w:t>.</w:t>
       </w:r>
     </w:p>
     <w:p>
@@ -1871,7 +2016,13 @@
     </w:p>
     <w:p>
       <w:r>
-        <w:t>Al igual que con las pruebas de GCOV, los archivos generados por la herramienta se mueven automáticamente a otra carpeta luego de que se genera el informe final.</w:t>
+        <w:t>Al igual que con las pruebas de GCOV, los archivos generados por la herramienta se mueven automáticamente a otr</w:t>
+      </w:r>
+      <w:r>
+        <w:t>a carpeta luego de que se genere</w:t>
+      </w:r>
+      <w:r>
+        <w:t xml:space="preserve"> el informe final.</w:t>
       </w:r>
     </w:p>
     <w:p>
@@ -1884,7 +2035,13 @@
         <w:t>Se debió agregar un nuevo archivo de prueba de un tamaño mayor</w:t>
       </w:r>
       <w:r>
-        <w:t xml:space="preserve"> que el resto para que los resultados sean considerables y puedan ser analizados mejor.</w:t>
+        <w:t xml:space="preserve"> que el resto para que los resultados sean considerables y </w:t>
+      </w:r>
+      <w:r>
+        <w:t>pueda brindar mejor información para analizar</w:t>
+      </w:r>
+      <w:r>
+        <w:t>.</w:t>
       </w:r>
     </w:p>
     <w:p>
@@ -1897,7 +2054,16 @@
     </w:p>
     <w:p>
       <w:r>
-        <w:t>Los resultados del análisis de llamadas y uso de CPU demuestran que en los archivos más pequeños el profiling no puede realizarse adecuadamente, mientras que para los archivos de mayor tamaño el tiempo de ejecución permite un mejor análisis.</w:t>
+        <w:t xml:space="preserve">Los resultados del análisis de llamadas y uso de CPU demuestran que en los archivos más pequeños el </w:t>
+      </w:r>
+      <w:r>
+        <w:rPr>
+          <w:i/>
+        </w:rPr>
+        <w:t>profiling</w:t>
+      </w:r>
+      <w:r>
+        <w:t xml:space="preserve"> no puede realizarse adecuadamente, mientras que para los archivos de mayor tamaño el tiempo de ejecución permite un mejor análisis.</w:t>
       </w:r>
     </w:p>
     <w:p>
@@ -1934,7 +2100,6 @@
     </w:p>
     <w:p>
       <w:r>
-        <w:lastRenderedPageBreak/>
         <w:t xml:space="preserve">Como el principal factor de ordenamiento de la salida de GPROF es el tiempo de ejecución, en segundo lugar tenemos </w:t>
       </w:r>
       <w:r>
@@ -1956,21 +2121,58 @@
     </w:p>
     <w:p>
       <w:r>
+        <w:lastRenderedPageBreak/>
         <w:t xml:space="preserve">En el caso de descompresión </w:t>
       </w:r>
       <w:r>
-        <w:t xml:space="preserve">la función con mas tiempo de ejecución es </w:t>
+        <w:t xml:space="preserve">la función con </w:t>
+      </w:r>
+      <w:r>
+        <w:t>más</w:t>
+      </w:r>
+      <w:r>
+        <w:t xml:space="preserve"> tiempo de ejecución es </w:t>
       </w:r>
       <w:r>
         <w:t>HuffmanCompressor::descomprimir(</w:t>
       </w:r>
       <w:r>
-        <w:t>) pero no es información relevante si tenemos en cuenta que se da lo mismo que en el caso de la función de compresión mencionado previamente.</w:t>
-      </w:r>
-    </w:p>
-    <w:p>
-      <w:r>
-        <w:t xml:space="preserve">Las funciones mas ultizadas con </w:t>
+        <w:t>)</w:t>
+      </w:r>
+      <w:r>
+        <w:t>,</w:t>
+      </w:r>
+      <w:r>
+        <w:t xml:space="preserve"> pero no es información relevante si tenemos en cuenta que se da lo mismo que en el caso de la función de compresión</w:t>
+      </w:r>
+      <w:r>
+        <w:t xml:space="preserve"> mencionada</w:t>
+      </w:r>
+      <w:r>
+        <w:t xml:space="preserve"> previamente.</w:t>
+      </w:r>
+    </w:p>
+    <w:p>
+      <w:r>
+        <w:t xml:space="preserve">Las funciones </w:t>
+      </w:r>
+      <w:r>
+        <w:t>más</w:t>
+      </w:r>
+      <w:r>
+        <w:t xml:space="preserve"> u</w:t>
+      </w:r>
+      <w:r>
+        <w:t>ti</w:t>
+      </w:r>
+      <w:r>
+        <w:t>li</w:t>
+      </w:r>
+      <w:r>
+        <w:t>zadas s</w:t>
+      </w:r>
+      <w:r>
+        <w:t xml:space="preserve">on </w:t>
       </w:r>
       <w:r>
         <w:rPr>
@@ -2144,6 +2346,21 @@
     </w:p>
     <w:p>
       <w:pPr>
+        <w:rPr>
+          <w:rFonts w:asciiTheme="majorHAnsi" w:eastAsiaTheme="majorEastAsia" w:hAnsiTheme="majorHAnsi" w:cstheme="majorBidi"/>
+          <w:b/>
+          <w:bCs/>
+          <w:color w:val="4F81BD" w:themeColor="accent1"/>
+          <w:sz w:val="26"/>
+          <w:szCs w:val="26"/>
+        </w:rPr>
+      </w:pPr>
+      <w:r>
+        <w:br w:type="page"/>
+      </w:r>
+    </w:p>
+    <w:p>
+      <w:pPr>
         <w:pStyle w:val="Ttulo2"/>
       </w:pPr>
       <w:r>
@@ -2151,10 +2368,18 @@
         <w:t>Uso de memoria</w:t>
       </w:r>
     </w:p>
-    <w:p/>
-    <w:p>
-      <w:r>
-        <w:t xml:space="preserve">La herramienta utilizada para realizar profiling </w:t>
+    <w:p>
+      <w:r>
+        <w:t xml:space="preserve">La herramienta utilizada para realizar </w:t>
+      </w:r>
+      <w:r>
+        <w:rPr>
+          <w:i/>
+        </w:rPr>
+        <w:t>profiling</w:t>
+      </w:r>
+      <w:r>
+        <w:t xml:space="preserve"> </w:t>
       </w:r>
       <w:r>
         <w:t>d</w:t>
@@ -2201,13 +2426,25 @@
     </w:p>
     <w:p>
       <w:r>
-        <w:t xml:space="preserve">Las pruebas se pruebas se encuentran automatizadas en el sript </w:t>
-      </w:r>
-      <w:r>
-        <w:t>script-</w:t>
-      </w:r>
-      <w:r>
-        <w:t>VALGRIND.sh.</w:t>
+        <w:t xml:space="preserve">Las pruebas </w:t>
+      </w:r>
+      <w:r>
+        <w:t>se encuentran automatizadas en el s</w:t>
+      </w:r>
+      <w:r>
+        <w:t>c</w:t>
+      </w:r>
+      <w:r>
+        <w:t xml:space="preserve">ript </w:t>
+      </w:r>
+      <w:r>
+        <w:rPr>
+          <w:i/>
+        </w:rPr>
+        <w:t>script-VALGRIND.sh</w:t>
+      </w:r>
+      <w:r>
+        <w:t>.</w:t>
       </w:r>
     </w:p>
     <w:p>
@@ -2326,10 +2563,10 @@
         <w:t xml:space="preserve"> que la mayoría</w:t>
       </w:r>
       <w:r>
-        <w:t xml:space="preserve"> de las “a</w:t>
-      </w:r>
-      <w:r>
-        <w:t>locaciones” de memoria mediante el operador new, no son liberadas.</w:t>
+        <w:t xml:space="preserve"> de las solicitudes</w:t>
+      </w:r>
+      <w:r>
+        <w:t xml:space="preserve"> de memoria mediante el operador new, no son liberadas.</w:t>
       </w:r>
     </w:p>
     <w:p>
@@ -2387,13 +2624,22 @@
     </w:p>
     <w:p>
       <w:r>
-        <w:t>Podemos ver en el informe de Valgrind que de 1037 “a</w:t>
-      </w:r>
-      <w:r>
-        <w:t xml:space="preserve">locaciones”, </w:t>
-      </w:r>
-      <w:r>
-        <w:t>solo 10 son liberadas. Identificando las líneas de código en donde se realiza el pedido de memoria, realizaremos la liberación de la misma en la etapa de mejoras.</w:t>
+        <w:t>Podemos ver en el i</w:t>
+      </w:r>
+      <w:r>
+        <w:t>nforme de Valgrind que de 1037 solicitudes,</w:t>
+      </w:r>
+      <w:r>
+        <w:t xml:space="preserve"> </w:t>
+      </w:r>
+      <w:r>
+        <w:t xml:space="preserve">solo 10 son liberadas. </w:t>
+      </w:r>
+      <w:r>
+        <w:br/>
+      </w:r>
+      <w:r>
+        <w:t>Identificando las líneas de código en donde se realiza el pedido de memoria, realizaremos la liberación de la misma en la etapa de mejoras.</w:t>
       </w:r>
     </w:p>
     <w:p>
@@ -2406,7 +2652,16 @@
     </w:p>
     <w:p>
       <w:r>
-        <w:t>Nuevamente hay que compilar el programa con la opción -g para obtener información de debugging y luego ejecutar los siguientes comandos.</w:t>
+        <w:t xml:space="preserve">Nuevamente hay que compilar el programa con la opción -g para obtener información de </w:t>
+      </w:r>
+      <w:r>
+        <w:rPr>
+          <w:i/>
+        </w:rPr>
+        <w:t>debugging</w:t>
+      </w:r>
+      <w:r>
+        <w:t xml:space="preserve"> y luego ejecutar los siguientes comandos.</w:t>
       </w:r>
     </w:p>
     <w:p>
@@ -2692,8 +2947,8 @@
         </w:rPr>
         <w:drawing>
           <wp:inline distT="0" distB="0" distL="0" distR="0">
-            <wp:extent cx="5400040" cy="1103149"/>
-            <wp:effectExtent l="19050" t="0" r="0" b="0"/>
+            <wp:extent cx="4641850" cy="948262"/>
+            <wp:effectExtent l="19050" t="0" r="6350" b="0"/>
             <wp:docPr id="18" name="Imagen 18"/>
             <wp:cNvGraphicFramePr>
               <a:graphicFrameLocks xmlns:a="http://schemas.openxmlformats.org/drawingml/2006/main" noChangeAspect="1"/>
@@ -2717,7 +2972,7 @@
                   <pic:spPr bwMode="auto">
                     <a:xfrm>
                       <a:off x="0" y="0"/>
-                      <a:ext cx="5400040" cy="1103149"/>
+                      <a:ext cx="4644034" cy="948708"/>
                     </a:xfrm>
                     <a:prstGeom prst="rect">
                       <a:avLst/>
@@ -2745,7 +3000,7 @@
         </w:rPr>
         <w:drawing>
           <wp:inline distT="0" distB="0" distL="0" distR="0">
-            <wp:extent cx="2381250" cy="770890"/>
+            <wp:extent cx="2079181" cy="673100"/>
             <wp:effectExtent l="19050" t="0" r="0" b="0"/>
             <wp:docPr id="21" name="Imagen 21"/>
             <wp:cNvGraphicFramePr>
@@ -2770,7 +3025,7 @@
                   <pic:spPr bwMode="auto">
                     <a:xfrm>
                       <a:off x="0" y="0"/>
-                      <a:ext cx="2381250" cy="770890"/>
+                      <a:ext cx="2086054" cy="675325"/>
                     </a:xfrm>
                     <a:prstGeom prst="rect">
                       <a:avLst/>
@@ -2798,8 +3053,8 @@
         </w:rPr>
         <w:drawing>
           <wp:inline distT="0" distB="0" distL="0" distR="0">
-            <wp:extent cx="2907030" cy="764540"/>
-            <wp:effectExtent l="19050" t="0" r="7620" b="0"/>
+            <wp:extent cx="2489200" cy="654652"/>
+            <wp:effectExtent l="19050" t="0" r="6350" b="0"/>
             <wp:docPr id="24" name="Imagen 24"/>
             <wp:cNvGraphicFramePr>
               <a:graphicFrameLocks xmlns:a="http://schemas.openxmlformats.org/drawingml/2006/main" noChangeAspect="1"/>
@@ -2823,7 +3078,7 @@
                   <pic:spPr bwMode="auto">
                     <a:xfrm>
                       <a:off x="0" y="0"/>
-                      <a:ext cx="2907030" cy="764540"/>
+                      <a:ext cx="2497497" cy="656834"/>
                     </a:xfrm>
                     <a:prstGeom prst="rect">
                       <a:avLst/>
@@ -2845,12 +3100,60 @@
     </w:p>
     <w:p>
       <w:r>
-        <w:t>Otro detalle que pudimos notar que influía en la baja de la cobertura de algunos archivos, es la inclusión de un método “toString” para imprimir por pantalla el contenido de una clase. Si bien también es una función de utilidad que ayuda a la reutilización del código, en este caso removeremos estos métodos para observar un impacto en la cobertura.</w:t>
-      </w:r>
-    </w:p>
-    <w:p>
-      <w:r>
-        <w:t>Un método que no se utilizo es el llamado Desafio3 que es parte de la clase HuffmanCompressor. El mismo también fue removido.</w:t>
+        <w:t>Otro detalle</w:t>
+      </w:r>
+      <w:r>
+        <w:t xml:space="preserve"> que </w:t>
+      </w:r>
+      <w:r>
+        <w:t>influye</w:t>
+      </w:r>
+      <w:r>
+        <w:t xml:space="preserve"> en la baja de la cobertura de algunos archivos, es la inclusión de un método “</w:t>
+      </w:r>
+      <w:r>
+        <w:rPr>
+          <w:i/>
+        </w:rPr>
+        <w:t>toString</w:t>
+      </w:r>
+      <w:r>
+        <w:t>” para imprimir por pantalla el contenido de una clase. Si bien también es una función de utilidad que ayuda a la reutilización del código, en este caso removeremos estos métodos para observar un impacto en la cobertura.</w:t>
+      </w:r>
+    </w:p>
+    <w:p>
+      <w:r>
+        <w:t xml:space="preserve">Un método que no se utilizo es el llamado </w:t>
+      </w:r>
+      <w:r>
+        <w:t>“</w:t>
+      </w:r>
+      <w:r>
+        <w:rPr>
+          <w:i/>
+        </w:rPr>
+        <w:t>Desafio3</w:t>
+      </w:r>
+      <w:r>
+        <w:t>”</w:t>
+      </w:r>
+      <w:r>
+        <w:t xml:space="preserve"> que es parte de la clase </w:t>
+      </w:r>
+      <w:r>
+        <w:t>“</w:t>
+      </w:r>
+      <w:r>
+        <w:rPr>
+          <w:i/>
+        </w:rPr>
+        <w:t>HuffmanCompressor</w:t>
+      </w:r>
+      <w:r>
+        <w:t>”</w:t>
+      </w:r>
+      <w:r>
+        <w:t>. El mismo también fue removido.</w:t>
       </w:r>
     </w:p>
     <w:p>
@@ -2867,8 +3170,8 @@
         <w:lastRenderedPageBreak/>
         <w:drawing>
           <wp:inline distT="0" distB="0" distL="0" distR="0">
-            <wp:extent cx="5400040" cy="373486"/>
-            <wp:effectExtent l="19050" t="0" r="0" b="0"/>
+            <wp:extent cx="4032250" cy="278884"/>
+            <wp:effectExtent l="19050" t="0" r="6350" b="0"/>
             <wp:docPr id="27" name="Imagen 27"/>
             <wp:cNvGraphicFramePr>
               <a:graphicFrameLocks xmlns:a="http://schemas.openxmlformats.org/drawingml/2006/main" noChangeAspect="1"/>
@@ -2892,7 +3195,7 @@
                   <pic:spPr bwMode="auto">
                     <a:xfrm>
                       <a:off x="0" y="0"/>
-                      <a:ext cx="5400040" cy="373486"/>
+                      <a:ext cx="4034144" cy="279015"/>
                     </a:xfrm>
                     <a:prstGeom prst="rect">
                       <a:avLst/>
@@ -2979,7 +3282,7 @@
       </w:r>
       <w:r>
         <w:br/>
-        <w:t xml:space="preserve">Como se puede observar en el informe de uso del programa en el caso de compresión, los métodos del no se ejecutan durante mucho tiempo, y siendo “self seconds” el principal índice para ordenar esta tabla, los resultados deben analizarse con cuidado. </w:t>
+        <w:t xml:space="preserve">Como se puede observar en el informe de uso del programa en el caso de compresión, los métodos no se ejecutan durante mucho tiempo, y siendo “self seconds” el principal índice para ordenar esta tabla, los resultados deben analizarse con cuidado. </w:t>
       </w:r>
       <w:r>
         <w:br/>
@@ -2989,6 +3292,9 @@
         <w:t>“</w:t>
       </w:r>
       <w:r>
+        <w:rPr>
+          <w:i/>
+        </w:rPr>
         <w:t>for</w:t>
       </w:r>
       <w:r>
@@ -3029,7 +3335,16 @@
         <w:t>HuffmanTree::getCodigo</w:t>
       </w:r>
       <w:r>
-        <w:t xml:space="preserve">(): Es básicamente un “wrapper” de </w:t>
+        <w:t>(): Es básicamente un “</w:t>
+      </w:r>
+      <w:r>
+        <w:rPr>
+          <w:i/>
+        </w:rPr>
+        <w:t>wrapper</w:t>
+      </w:r>
+      <w:r>
+        <w:t xml:space="preserve">” de </w:t>
       </w:r>
       <w:r>
         <w:t>HuffmanTree::buscar</w:t>
@@ -3212,7 +3527,13 @@
     </w:p>
     <w:p>
       <w:r>
-        <w:t xml:space="preserve">La primer mejora a implementar </w:t>
+        <w:t xml:space="preserve">La </w:t>
+      </w:r>
+      <w:r>
+        <w:t>primera</w:t>
+      </w:r>
+      <w:r>
+        <w:t xml:space="preserve"> mejora a implementar </w:t>
       </w:r>
       <w:r>
         <w:t>será</w:t>
@@ -3221,7 +3542,13 @@
         <w:t xml:space="preserve"> </w:t>
       </w:r>
       <w:r>
-        <w:t>la de desdoblamiento de ciclos. El numero elegido para desdoblar será 8.</w:t>
+        <w:t xml:space="preserve">la de desdoblamiento de ciclos. El </w:t>
+      </w:r>
+      <w:r>
+        <w:t>número</w:t>
+      </w:r>
+      <w:r>
+        <w:t xml:space="preserve"> elegido para desdoblar será 8.</w:t>
       </w:r>
       <w:r>
         <w:br/>
@@ -3345,13 +3672,1869 @@
     <w:p>
       <w:r>
         <w:lastRenderedPageBreak/>
+        <w:t xml:space="preserve">Se realizan unos cambios extras para evitar tantas instrucciones de </w:t>
+      </w:r>
+      <w:r>
+        <w:t>“</w:t>
+      </w:r>
+      <w:r>
+        <w:rPr>
+          <w:i/>
+        </w:rPr>
+        <w:t>return</w:t>
+      </w:r>
+      <w:r>
+        <w:rPr>
+          <w:i/>
+        </w:rPr>
+        <w:t>”</w:t>
+      </w:r>
+      <w:r>
+        <w:t xml:space="preserve"> y mantener un solo </w:t>
+      </w:r>
+      <w:r>
+        <w:t>“</w:t>
+      </w:r>
+      <w:r>
+        <w:rPr>
+          <w:i/>
+        </w:rPr>
+        <w:t>return</w:t>
+      </w:r>
+      <w:r>
+        <w:rPr>
+          <w:i/>
+        </w:rPr>
+        <w:t>”</w:t>
+      </w:r>
+      <w:r>
+        <w:t xml:space="preserve"> </w:t>
+      </w:r>
+      <w:r>
+        <w:t>al final de la función.</w:t>
+      </w:r>
+    </w:p>
+    <w:p>
+      <w:r>
+        <w:rPr>
+          <w:noProof/>
+          <w:lang w:eastAsia="es-AR"/>
+        </w:rPr>
+        <w:drawing>
+          <wp:inline distT="0" distB="0" distL="0" distR="0">
+            <wp:extent cx="2458019" cy="6697976"/>
+            <wp:effectExtent l="19050" t="0" r="0" b="0"/>
+            <wp:docPr id="48" name="Imagen 48"/>
+            <wp:cNvGraphicFramePr>
+              <a:graphicFrameLocks xmlns:a="http://schemas.openxmlformats.org/drawingml/2006/main" noChangeAspect="1"/>
+            </wp:cNvGraphicFramePr>
+            <a:graphic xmlns:a="http://schemas.openxmlformats.org/drawingml/2006/main">
+              <a:graphicData uri="http://schemas.openxmlformats.org/drawingml/2006/picture">
+                <pic:pic xmlns:pic="http://schemas.openxmlformats.org/drawingml/2006/picture">
+                  <pic:nvPicPr>
+                    <pic:cNvPr id="0" name="Picture 48"/>
+                    <pic:cNvPicPr>
+                      <a:picLocks noChangeAspect="1" noChangeArrowheads="1"/>
+                    </pic:cNvPicPr>
+                  </pic:nvPicPr>
+                  <pic:blipFill>
+                    <a:blip r:embed="rId23"/>
+                    <a:srcRect/>
+                    <a:stretch>
+                      <a:fillRect/>
+                    </a:stretch>
+                  </pic:blipFill>
+                  <pic:spPr bwMode="auto">
+                    <a:xfrm>
+                      <a:off x="0" y="0"/>
+                      <a:ext cx="2457950" cy="6697788"/>
+                    </a:xfrm>
+                    <a:prstGeom prst="rect">
+                      <a:avLst/>
+                    </a:prstGeom>
+                    <a:noFill/>
+                    <a:ln w="9525">
+                      <a:noFill/>
+                      <a:miter lim="800000"/>
+                      <a:headEnd/>
+                      <a:tailEnd/>
+                    </a:ln>
+                  </pic:spPr>
+                </pic:pic>
+              </a:graphicData>
+            </a:graphic>
+          </wp:inline>
+        </w:drawing>
+      </w:r>
+    </w:p>
+    <w:p>
+      <w:r>
+        <w:t>Si bien durante la materia se discutió que debían evitarse las instrucciones “</w:t>
+      </w:r>
+      <w:r>
+        <w:rPr>
+          <w:i/>
+        </w:rPr>
+        <w:t>if</w:t>
+      </w:r>
+      <w:r>
+        <w:t>” dentro de un ciclo de repetición, en este caso es difícil trasladar estos chequeos fuera del ciclo porque para acceder al arreglo necesitamos el índice provisto por el ciclo.</w:t>
+      </w:r>
+      <w:r>
+        <w:br/>
+      </w:r>
+    </w:p>
+    <w:p>
+      <w:r>
+        <w:br w:type="page"/>
+      </w:r>
+    </w:p>
+    <w:p>
+      <w:r>
+        <w:lastRenderedPageBreak/>
         <w:t>Una vez que confirmamos que el funcionamiento del programa sigue siendo el esperado, buscaremos otros ciclos de repetición en el código y procederemos a aplicar mejoras.</w:t>
       </w:r>
     </w:p>
-    <w:p/>
+    <w:p>
+      <w:r>
+        <w:t>Realizaremos cambios similares al ciclo que se puede encontrar en el método “</w:t>
+      </w:r>
+      <w:r>
+        <w:t>HuffmanCode::HuffmanCode(HuffmanCode *c)</w:t>
+      </w:r>
+      <w:r>
+        <w:t>”.</w:t>
+      </w:r>
+    </w:p>
+    <w:p>
+      <w:r>
+        <w:t>Código</w:t>
+      </w:r>
+      <w:r>
+        <w:t xml:space="preserve"> original:</w:t>
+      </w:r>
+    </w:p>
+    <w:p>
+      <w:r>
+        <w:rPr>
+          <w:noProof/>
+          <w:lang w:eastAsia="es-AR"/>
+        </w:rPr>
+        <w:drawing>
+          <wp:inline distT="0" distB="0" distL="0" distR="0">
+            <wp:extent cx="3092640" cy="1119077"/>
+            <wp:effectExtent l="19050" t="0" r="0" b="0"/>
+            <wp:docPr id="45" name="Imagen 45"/>
+            <wp:cNvGraphicFramePr>
+              <a:graphicFrameLocks xmlns:a="http://schemas.openxmlformats.org/drawingml/2006/main" noChangeAspect="1"/>
+            </wp:cNvGraphicFramePr>
+            <a:graphic xmlns:a="http://schemas.openxmlformats.org/drawingml/2006/main">
+              <a:graphicData uri="http://schemas.openxmlformats.org/drawingml/2006/picture">
+                <pic:pic xmlns:pic="http://schemas.openxmlformats.org/drawingml/2006/picture">
+                  <pic:nvPicPr>
+                    <pic:cNvPr id="0" name="Picture 45"/>
+                    <pic:cNvPicPr>
+                      <a:picLocks noChangeAspect="1" noChangeArrowheads="1"/>
+                    </pic:cNvPicPr>
+                  </pic:nvPicPr>
+                  <pic:blipFill>
+                    <a:blip r:embed="rId24"/>
+                    <a:srcRect/>
+                    <a:stretch>
+                      <a:fillRect/>
+                    </a:stretch>
+                  </pic:blipFill>
+                  <pic:spPr bwMode="auto">
+                    <a:xfrm>
+                      <a:off x="0" y="0"/>
+                      <a:ext cx="3093967" cy="1119557"/>
+                    </a:xfrm>
+                    <a:prstGeom prst="rect">
+                      <a:avLst/>
+                    </a:prstGeom>
+                    <a:noFill/>
+                    <a:ln w="9525">
+                      <a:noFill/>
+                      <a:miter lim="800000"/>
+                      <a:headEnd/>
+                      <a:tailEnd/>
+                    </a:ln>
+                  </pic:spPr>
+                </pic:pic>
+              </a:graphicData>
+            </a:graphic>
+          </wp:inline>
+        </w:drawing>
+      </w:r>
+    </w:p>
+    <w:p>
+      <w:r>
+        <w:t>Código</w:t>
+      </w:r>
+      <w:r>
+        <w:t xml:space="preserve"> luego de mejoras de performance:</w:t>
+      </w:r>
+    </w:p>
+    <w:p>
+      <w:r>
+        <w:rPr>
+          <w:noProof/>
+          <w:lang w:eastAsia="es-AR"/>
+        </w:rPr>
+        <w:drawing>
+          <wp:inline distT="0" distB="0" distL="0" distR="0">
+            <wp:extent cx="3265523" cy="2333767"/>
+            <wp:effectExtent l="19050" t="0" r="0" b="0"/>
+            <wp:docPr id="54" name="Imagen 54"/>
+            <wp:cNvGraphicFramePr>
+              <a:graphicFrameLocks xmlns:a="http://schemas.openxmlformats.org/drawingml/2006/main" noChangeAspect="1"/>
+            </wp:cNvGraphicFramePr>
+            <a:graphic xmlns:a="http://schemas.openxmlformats.org/drawingml/2006/main">
+              <a:graphicData uri="http://schemas.openxmlformats.org/drawingml/2006/picture">
+                <pic:pic xmlns:pic="http://schemas.openxmlformats.org/drawingml/2006/picture">
+                  <pic:nvPicPr>
+                    <pic:cNvPr id="0" name="Picture 54"/>
+                    <pic:cNvPicPr>
+                      <a:picLocks noChangeAspect="1" noChangeArrowheads="1"/>
+                    </pic:cNvPicPr>
+                  </pic:nvPicPr>
+                  <pic:blipFill>
+                    <a:blip r:embed="rId25"/>
+                    <a:srcRect/>
+                    <a:stretch>
+                      <a:fillRect/>
+                    </a:stretch>
+                  </pic:blipFill>
+                  <pic:spPr bwMode="auto">
+                    <a:xfrm>
+                      <a:off x="0" y="0"/>
+                      <a:ext cx="3266746" cy="2334641"/>
+                    </a:xfrm>
+                    <a:prstGeom prst="rect">
+                      <a:avLst/>
+                    </a:prstGeom>
+                    <a:noFill/>
+                    <a:ln w="9525">
+                      <a:noFill/>
+                      <a:miter lim="800000"/>
+                      <a:headEnd/>
+                      <a:tailEnd/>
+                    </a:ln>
+                  </pic:spPr>
+                </pic:pic>
+              </a:graphicData>
+            </a:graphic>
+          </wp:inline>
+        </w:drawing>
+      </w:r>
+    </w:p>
+    <w:p>
+      <w:r>
+        <w:t xml:space="preserve">Luego de, una vez </w:t>
+      </w:r>
+      <w:r>
+        <w:t>más</w:t>
+      </w:r>
+      <w:r>
+        <w:t xml:space="preserve"> constatar que el programa funciona como es esperado, procedemos a realizar cambios similares en el código. Estos cambios son</w:t>
+      </w:r>
+      <w:r>
+        <w:t>,</w:t>
+      </w:r>
+      <w:r>
+        <w:t xml:space="preserve"> recorrido de los ciclos en orden inverso</w:t>
+      </w:r>
+      <w:r>
+        <w:t xml:space="preserve"> y desdoblamiento en la medida de que estos cambios no dificulten demasiado la posterior lectura de código por un tercero.</w:t>
+      </w:r>
+    </w:p>
+    <w:p>
+      <w:pPr>
+        <w:pStyle w:val="Ttulo3"/>
+      </w:pPr>
+      <w:r>
+        <w:t>Uso de Memoria</w:t>
+      </w:r>
+    </w:p>
+    <w:p>
+      <w:r>
+        <w:t>Como pudimos observar previamente, el principal déficit en el manejo de memoria</w:t>
+      </w:r>
+      <w:r>
+        <w:t>,</w:t>
+      </w:r>
+      <w:r>
+        <w:t xml:space="preserve"> es la falta de liberación de memoria </w:t>
+      </w:r>
+      <w:r>
+        <w:t>solicitada</w:t>
+      </w:r>
+      <w:r>
+        <w:t xml:space="preserve"> dinámicamente. </w:t>
+      </w:r>
+      <w:r>
+        <w:t>En base al informe de Memcheck, agregamos instrucciones de borrado en los destructores de la clase para que liberen los recursos una vez que ya no sean necesarios.</w:t>
+      </w:r>
+    </w:p>
+    <w:p>
+      <w:pPr>
+        <w:rPr>
+          <w:rFonts w:asciiTheme="majorHAnsi" w:eastAsiaTheme="majorEastAsia" w:hAnsiTheme="majorHAnsi" w:cstheme="majorBidi"/>
+          <w:b/>
+          <w:bCs/>
+          <w:color w:val="365F91" w:themeColor="accent1" w:themeShade="BF"/>
+          <w:sz w:val="28"/>
+          <w:szCs w:val="28"/>
+        </w:rPr>
+      </w:pPr>
+      <w:r>
+        <w:br w:type="page"/>
+      </w:r>
+    </w:p>
+    <w:p>
+      <w:pPr>
+        <w:pStyle w:val="Ttulo1"/>
+      </w:pPr>
+      <w:r>
+        <w:lastRenderedPageBreak/>
+        <w:t>Segundo ciclo de pruebas</w:t>
+      </w:r>
+    </w:p>
+    <w:p>
+      <w:r>
+        <w:t>Luego de realizar todas las mejoras descriptas en la sección anterior, procederemos a ejecutar nuevamente todos los chequeos previamente real</w:t>
+      </w:r>
+      <w:r>
+        <w:t>izados en el software original y compararemos los resultados.</w:t>
+      </w:r>
+    </w:p>
+    <w:p>
+      <w:pPr>
+        <w:contextualSpacing/>
+        <w:rPr>
+          <w:rStyle w:val="Ttulo3Car"/>
+        </w:rPr>
+      </w:pPr>
+      <w:r>
+        <w:rPr>
+          <w:rStyle w:val="Ttulo3Car"/>
+        </w:rPr>
+        <w:t>Comparación</w:t>
+      </w:r>
+      <w:r>
+        <w:rPr>
+          <w:rStyle w:val="Ttulo3Car"/>
+        </w:rPr>
+        <w:t xml:space="preserve"> cobertura</w:t>
+      </w:r>
+    </w:p>
+    <w:p>
+      <w:r>
+        <w:t>Cobertura total en Programa original:</w:t>
+      </w:r>
+    </w:p>
+    <w:p>
+      <w:r>
+        <w:rPr>
+          <w:noProof/>
+          <w:lang w:eastAsia="es-AR"/>
+        </w:rPr>
+        <w:drawing>
+          <wp:inline distT="0" distB="0" distL="0" distR="0">
+            <wp:extent cx="1822450" cy="206873"/>
+            <wp:effectExtent l="19050" t="0" r="6350" b="0"/>
+            <wp:docPr id="69" name="Imagen 69"/>
+            <wp:cNvGraphicFramePr>
+              <a:graphicFrameLocks xmlns:a="http://schemas.openxmlformats.org/drawingml/2006/main" noChangeAspect="1"/>
+            </wp:cNvGraphicFramePr>
+            <a:graphic xmlns:a="http://schemas.openxmlformats.org/drawingml/2006/main">
+              <a:graphicData uri="http://schemas.openxmlformats.org/drawingml/2006/picture">
+                <pic:pic xmlns:pic="http://schemas.openxmlformats.org/drawingml/2006/picture">
+                  <pic:nvPicPr>
+                    <pic:cNvPr id="0" name="Picture 69"/>
+                    <pic:cNvPicPr>
+                      <a:picLocks noChangeAspect="1" noChangeArrowheads="1"/>
+                    </pic:cNvPicPr>
+                  </pic:nvPicPr>
+                  <pic:blipFill>
+                    <a:blip r:embed="rId26"/>
+                    <a:srcRect/>
+                    <a:stretch>
+                      <a:fillRect/>
+                    </a:stretch>
+                  </pic:blipFill>
+                  <pic:spPr bwMode="auto">
+                    <a:xfrm>
+                      <a:off x="0" y="0"/>
+                      <a:ext cx="1822450" cy="206873"/>
+                    </a:xfrm>
+                    <a:prstGeom prst="rect">
+                      <a:avLst/>
+                    </a:prstGeom>
+                    <a:noFill/>
+                    <a:ln w="9525">
+                      <a:noFill/>
+                      <a:miter lim="800000"/>
+                      <a:headEnd/>
+                      <a:tailEnd/>
+                    </a:ln>
+                  </pic:spPr>
+                </pic:pic>
+              </a:graphicData>
+            </a:graphic>
+          </wp:inline>
+        </w:drawing>
+      </w:r>
+    </w:p>
+    <w:p>
+      <w:r>
+        <w:t>Cobertura total en Programa modificado:</w:t>
+      </w:r>
+    </w:p>
+    <w:p>
+      <w:r>
+        <w:rPr>
+          <w:noProof/>
+          <w:lang w:eastAsia="es-AR"/>
+        </w:rPr>
+        <w:drawing>
+          <wp:inline distT="0" distB="0" distL="0" distR="0">
+            <wp:extent cx="1822450" cy="221822"/>
+            <wp:effectExtent l="19050" t="0" r="6350" b="0"/>
+            <wp:docPr id="72" name="Imagen 72"/>
+            <wp:cNvGraphicFramePr>
+              <a:graphicFrameLocks xmlns:a="http://schemas.openxmlformats.org/drawingml/2006/main" noChangeAspect="1"/>
+            </wp:cNvGraphicFramePr>
+            <a:graphic xmlns:a="http://schemas.openxmlformats.org/drawingml/2006/main">
+              <a:graphicData uri="http://schemas.openxmlformats.org/drawingml/2006/picture">
+                <pic:pic xmlns:pic="http://schemas.openxmlformats.org/drawingml/2006/picture">
+                  <pic:nvPicPr>
+                    <pic:cNvPr id="0" name="Picture 72"/>
+                    <pic:cNvPicPr>
+                      <a:picLocks noChangeAspect="1" noChangeArrowheads="1"/>
+                    </pic:cNvPicPr>
+                  </pic:nvPicPr>
+                  <pic:blipFill>
+                    <a:blip r:embed="rId27"/>
+                    <a:srcRect/>
+                    <a:stretch>
+                      <a:fillRect/>
+                    </a:stretch>
+                  </pic:blipFill>
+                  <pic:spPr bwMode="auto">
+                    <a:xfrm>
+                      <a:off x="0" y="0"/>
+                      <a:ext cx="1823618" cy="221964"/>
+                    </a:xfrm>
+                    <a:prstGeom prst="rect">
+                      <a:avLst/>
+                    </a:prstGeom>
+                    <a:noFill/>
+                    <a:ln w="9525">
+                      <a:noFill/>
+                      <a:miter lim="800000"/>
+                      <a:headEnd/>
+                      <a:tailEnd/>
+                    </a:ln>
+                  </pic:spPr>
+                </pic:pic>
+              </a:graphicData>
+            </a:graphic>
+          </wp:inline>
+        </w:drawing>
+      </w:r>
+    </w:p>
+    <w:p>
+      <w:r>
+        <w:t>Algunas comparaciones entre</w:t>
+      </w:r>
+      <w:r>
+        <w:t xml:space="preserve"> archivos fuente del</w:t>
+      </w:r>
+      <w:r>
+        <w:t xml:space="preserve"> software original y modificado.</w:t>
+      </w:r>
+    </w:p>
+    <w:p>
+      <w:r>
+        <w:rPr>
+          <w:rStyle w:val="Ttulo5Car"/>
+        </w:rPr>
+        <w:t>Original</w:t>
+      </w:r>
+      <w:r>
+        <w:br/>
+      </w:r>
+      <w:r>
+        <w:rPr>
+          <w:noProof/>
+          <w:lang w:eastAsia="es-AR"/>
+        </w:rPr>
+        <w:drawing>
+          <wp:inline distT="0" distB="0" distL="0" distR="0">
+            <wp:extent cx="3162300" cy="467292"/>
+            <wp:effectExtent l="19050" t="0" r="0" b="0"/>
+            <wp:docPr id="57" name="Imagen 57"/>
+            <wp:cNvGraphicFramePr>
+              <a:graphicFrameLocks xmlns:a="http://schemas.openxmlformats.org/drawingml/2006/main" noChangeAspect="1"/>
+            </wp:cNvGraphicFramePr>
+            <a:graphic xmlns:a="http://schemas.openxmlformats.org/drawingml/2006/main">
+              <a:graphicData uri="http://schemas.openxmlformats.org/drawingml/2006/picture">
+                <pic:pic xmlns:pic="http://schemas.openxmlformats.org/drawingml/2006/picture">
+                  <pic:nvPicPr>
+                    <pic:cNvPr id="0" name="Picture 57"/>
+                    <pic:cNvPicPr>
+                      <a:picLocks noChangeAspect="1" noChangeArrowheads="1"/>
+                    </pic:cNvPicPr>
+                  </pic:nvPicPr>
+                  <pic:blipFill>
+                    <a:blip r:embed="rId28"/>
+                    <a:srcRect/>
+                    <a:stretch>
+                      <a:fillRect/>
+                    </a:stretch>
+                  </pic:blipFill>
+                  <pic:spPr bwMode="auto">
+                    <a:xfrm>
+                      <a:off x="0" y="0"/>
+                      <a:ext cx="3162300" cy="467292"/>
+                    </a:xfrm>
+                    <a:prstGeom prst="rect">
+                      <a:avLst/>
+                    </a:prstGeom>
+                    <a:noFill/>
+                    <a:ln w="9525">
+                      <a:noFill/>
+                      <a:miter lim="800000"/>
+                      <a:headEnd/>
+                      <a:tailEnd/>
+                    </a:ln>
+                  </pic:spPr>
+                </pic:pic>
+              </a:graphicData>
+            </a:graphic>
+          </wp:inline>
+        </w:drawing>
+      </w:r>
+      <w:r>
+        <w:br/>
+      </w:r>
+      <w:r>
+        <w:rPr>
+          <w:noProof/>
+          <w:lang w:eastAsia="es-AR"/>
+        </w:rPr>
+        <w:drawing>
+          <wp:inline distT="0" distB="0" distL="0" distR="0">
+            <wp:extent cx="2971800" cy="514150"/>
+            <wp:effectExtent l="19050" t="0" r="0" b="0"/>
+            <wp:docPr id="63" name="Imagen 63"/>
+            <wp:cNvGraphicFramePr>
+              <a:graphicFrameLocks xmlns:a="http://schemas.openxmlformats.org/drawingml/2006/main" noChangeAspect="1"/>
+            </wp:cNvGraphicFramePr>
+            <a:graphic xmlns:a="http://schemas.openxmlformats.org/drawingml/2006/main">
+              <a:graphicData uri="http://schemas.openxmlformats.org/drawingml/2006/picture">
+                <pic:pic xmlns:pic="http://schemas.openxmlformats.org/drawingml/2006/picture">
+                  <pic:nvPicPr>
+                    <pic:cNvPr id="0" name="Picture 63"/>
+                    <pic:cNvPicPr>
+                      <a:picLocks noChangeAspect="1" noChangeArrowheads="1"/>
+                    </pic:cNvPicPr>
+                  </pic:nvPicPr>
+                  <pic:blipFill>
+                    <a:blip r:embed="rId29"/>
+                    <a:srcRect/>
+                    <a:stretch>
+                      <a:fillRect/>
+                    </a:stretch>
+                  </pic:blipFill>
+                  <pic:spPr bwMode="auto">
+                    <a:xfrm>
+                      <a:off x="0" y="0"/>
+                      <a:ext cx="2975338" cy="514762"/>
+                    </a:xfrm>
+                    <a:prstGeom prst="rect">
+                      <a:avLst/>
+                    </a:prstGeom>
+                    <a:noFill/>
+                    <a:ln w="9525">
+                      <a:noFill/>
+                      <a:miter lim="800000"/>
+                      <a:headEnd/>
+                      <a:tailEnd/>
+                    </a:ln>
+                  </pic:spPr>
+                </pic:pic>
+              </a:graphicData>
+            </a:graphic>
+          </wp:inline>
+        </w:drawing>
+      </w:r>
+      <w:r>
+        <w:br/>
+      </w:r>
+      <w:r>
+        <w:rPr>
+          <w:rStyle w:val="Ttulo5Car"/>
+        </w:rPr>
+        <w:t>Modificado</w:t>
+      </w:r>
+      <w:r>
+        <w:br/>
+      </w:r>
+      <w:r>
+        <w:rPr>
+          <w:noProof/>
+          <w:lang w:eastAsia="es-AR"/>
+        </w:rPr>
+        <w:drawing>
+          <wp:inline distT="0" distB="0" distL="0" distR="0">
+            <wp:extent cx="3206750" cy="434426"/>
+            <wp:effectExtent l="19050" t="0" r="0" b="0"/>
+            <wp:docPr id="60" name="Imagen 60"/>
+            <wp:cNvGraphicFramePr>
+              <a:graphicFrameLocks xmlns:a="http://schemas.openxmlformats.org/drawingml/2006/main" noChangeAspect="1"/>
+            </wp:cNvGraphicFramePr>
+            <a:graphic xmlns:a="http://schemas.openxmlformats.org/drawingml/2006/main">
+              <a:graphicData uri="http://schemas.openxmlformats.org/drawingml/2006/picture">
+                <pic:pic xmlns:pic="http://schemas.openxmlformats.org/drawingml/2006/picture">
+                  <pic:nvPicPr>
+                    <pic:cNvPr id="0" name="Picture 60"/>
+                    <pic:cNvPicPr>
+                      <a:picLocks noChangeAspect="1" noChangeArrowheads="1"/>
+                    </pic:cNvPicPr>
+                  </pic:nvPicPr>
+                  <pic:blipFill>
+                    <a:blip r:embed="rId30"/>
+                    <a:srcRect/>
+                    <a:stretch>
+                      <a:fillRect/>
+                    </a:stretch>
+                  </pic:blipFill>
+                  <pic:spPr bwMode="auto">
+                    <a:xfrm>
+                      <a:off x="0" y="0"/>
+                      <a:ext cx="3229015" cy="437442"/>
+                    </a:xfrm>
+                    <a:prstGeom prst="rect">
+                      <a:avLst/>
+                    </a:prstGeom>
+                    <a:noFill/>
+                    <a:ln w="9525">
+                      <a:noFill/>
+                      <a:miter lim="800000"/>
+                      <a:headEnd/>
+                      <a:tailEnd/>
+                    </a:ln>
+                  </pic:spPr>
+                </pic:pic>
+              </a:graphicData>
+            </a:graphic>
+          </wp:inline>
+        </w:drawing>
+      </w:r>
+      <w:r>
+        <w:br/>
+      </w:r>
+      <w:r>
+        <w:rPr>
+          <w:noProof/>
+          <w:lang w:eastAsia="es-AR"/>
+        </w:rPr>
+        <w:drawing>
+          <wp:inline distT="0" distB="0" distL="0" distR="0">
+            <wp:extent cx="3086100" cy="492944"/>
+            <wp:effectExtent l="19050" t="0" r="0" b="0"/>
+            <wp:docPr id="66" name="Imagen 66"/>
+            <wp:cNvGraphicFramePr>
+              <a:graphicFrameLocks xmlns:a="http://schemas.openxmlformats.org/drawingml/2006/main" noChangeAspect="1"/>
+            </wp:cNvGraphicFramePr>
+            <a:graphic xmlns:a="http://schemas.openxmlformats.org/drawingml/2006/main">
+              <a:graphicData uri="http://schemas.openxmlformats.org/drawingml/2006/picture">
+                <pic:pic xmlns:pic="http://schemas.openxmlformats.org/drawingml/2006/picture">
+                  <pic:nvPicPr>
+                    <pic:cNvPr id="0" name="Picture 66"/>
+                    <pic:cNvPicPr>
+                      <a:picLocks noChangeAspect="1" noChangeArrowheads="1"/>
+                    </pic:cNvPicPr>
+                  </pic:nvPicPr>
+                  <pic:blipFill>
+                    <a:blip r:embed="rId31"/>
+                    <a:srcRect/>
+                    <a:stretch>
+                      <a:fillRect/>
+                    </a:stretch>
+                  </pic:blipFill>
+                  <pic:spPr bwMode="auto">
+                    <a:xfrm>
+                      <a:off x="0" y="0"/>
+                      <a:ext cx="3083655" cy="492553"/>
+                    </a:xfrm>
+                    <a:prstGeom prst="rect">
+                      <a:avLst/>
+                    </a:prstGeom>
+                    <a:noFill/>
+                    <a:ln w="9525">
+                      <a:noFill/>
+                      <a:miter lim="800000"/>
+                      <a:headEnd/>
+                      <a:tailEnd/>
+                    </a:ln>
+                  </pic:spPr>
+                </pic:pic>
+              </a:graphicData>
+            </a:graphic>
+          </wp:inline>
+        </w:drawing>
+      </w:r>
+    </w:p>
+    <w:p>
+      <w:pPr>
+        <w:pStyle w:val="Ttulo3"/>
+      </w:pPr>
+      <w:r>
+        <w:t>Comparación uso de CPU</w:t>
+      </w:r>
+    </w:p>
+    <w:p>
+      <w:r>
+        <w:t>El método donde más cambios se realizaron fue HuffmanTree::buscar(). Compararemos los resultados para ver si hubo una mejora.</w:t>
+      </w:r>
+    </w:p>
+    <w:p>
+      <w:pPr>
+        <w:rPr>
+          <w:rFonts w:asciiTheme="majorHAnsi" w:eastAsiaTheme="majorEastAsia" w:hAnsiTheme="majorHAnsi" w:cstheme="majorBidi"/>
+          <w:color w:val="243F60" w:themeColor="accent1" w:themeShade="7F"/>
+        </w:rPr>
+      </w:pPr>
+      <w:r>
+        <w:rPr>
+          <w:rStyle w:val="Ttulo4Car"/>
+        </w:rPr>
+        <w:t>Original</w:t>
+      </w:r>
+      <w:r>
+        <w:rPr>
+          <w:rStyle w:val="Ttulo5Car"/>
+        </w:rPr>
+        <w:br/>
+        <w:t>Compresión</w:t>
+      </w:r>
+      <w:r>
+        <w:br/>
+      </w:r>
+      <w:r>
+        <w:rPr>
+          <w:noProof/>
+          <w:lang w:eastAsia="es-AR"/>
+        </w:rPr>
+        <w:drawing>
+          <wp:inline distT="0" distB="0" distL="0" distR="0">
+            <wp:extent cx="4909234" cy="1250950"/>
+            <wp:effectExtent l="19050" t="0" r="5666" b="0"/>
+            <wp:docPr id="75" name="Imagen 75"/>
+            <wp:cNvGraphicFramePr>
+              <a:graphicFrameLocks xmlns:a="http://schemas.openxmlformats.org/drawingml/2006/main" noChangeAspect="1"/>
+            </wp:cNvGraphicFramePr>
+            <a:graphic xmlns:a="http://schemas.openxmlformats.org/drawingml/2006/main">
+              <a:graphicData uri="http://schemas.openxmlformats.org/drawingml/2006/picture">
+                <pic:pic xmlns:pic="http://schemas.openxmlformats.org/drawingml/2006/picture">
+                  <pic:nvPicPr>
+                    <pic:cNvPr id="0" name="Picture 75"/>
+                    <pic:cNvPicPr>
+                      <a:picLocks noChangeAspect="1" noChangeArrowheads="1"/>
+                    </pic:cNvPicPr>
+                  </pic:nvPicPr>
+                  <pic:blipFill>
+                    <a:blip r:embed="rId32"/>
+                    <a:srcRect/>
+                    <a:stretch>
+                      <a:fillRect/>
+                    </a:stretch>
+                  </pic:blipFill>
+                  <pic:spPr bwMode="auto">
+                    <a:xfrm>
+                      <a:off x="0" y="0"/>
+                      <a:ext cx="4941023" cy="1259050"/>
+                    </a:xfrm>
+                    <a:prstGeom prst="rect">
+                      <a:avLst/>
+                    </a:prstGeom>
+                    <a:noFill/>
+                    <a:ln w="9525">
+                      <a:noFill/>
+                      <a:miter lim="800000"/>
+                      <a:headEnd/>
+                      <a:tailEnd/>
+                    </a:ln>
+                  </pic:spPr>
+                </pic:pic>
+              </a:graphicData>
+            </a:graphic>
+          </wp:inline>
+        </w:drawing>
+      </w:r>
+    </w:p>
+    <w:p>
+      <w:pPr>
+        <w:pStyle w:val="Ttulo5"/>
+      </w:pPr>
+      <w:r>
+        <w:lastRenderedPageBreak/>
+        <w:t>Descompresión</w:t>
+      </w:r>
+    </w:p>
+    <w:p>
+      <w:r>
+        <w:rPr>
+          <w:noProof/>
+          <w:lang w:eastAsia="es-AR"/>
+        </w:rPr>
+        <w:drawing>
+          <wp:inline distT="0" distB="0" distL="0" distR="0">
+            <wp:extent cx="5253868" cy="1301750"/>
+            <wp:effectExtent l="19050" t="0" r="3932" b="0"/>
+            <wp:docPr id="78" name="Imagen 78"/>
+            <wp:cNvGraphicFramePr>
+              <a:graphicFrameLocks xmlns:a="http://schemas.openxmlformats.org/drawingml/2006/main" noChangeAspect="1"/>
+            </wp:cNvGraphicFramePr>
+            <a:graphic xmlns:a="http://schemas.openxmlformats.org/drawingml/2006/main">
+              <a:graphicData uri="http://schemas.openxmlformats.org/drawingml/2006/picture">
+                <pic:pic xmlns:pic="http://schemas.openxmlformats.org/drawingml/2006/picture">
+                  <pic:nvPicPr>
+                    <pic:cNvPr id="0" name="Picture 78"/>
+                    <pic:cNvPicPr>
+                      <a:picLocks noChangeAspect="1" noChangeArrowheads="1"/>
+                    </pic:cNvPicPr>
+                  </pic:nvPicPr>
+                  <pic:blipFill>
+                    <a:blip r:embed="rId33"/>
+                    <a:srcRect/>
+                    <a:stretch>
+                      <a:fillRect/>
+                    </a:stretch>
+                  </pic:blipFill>
+                  <pic:spPr bwMode="auto">
+                    <a:xfrm>
+                      <a:off x="0" y="0"/>
+                      <a:ext cx="5277889" cy="1307702"/>
+                    </a:xfrm>
+                    <a:prstGeom prst="rect">
+                      <a:avLst/>
+                    </a:prstGeom>
+                    <a:noFill/>
+                    <a:ln w="9525">
+                      <a:noFill/>
+                      <a:miter lim="800000"/>
+                      <a:headEnd/>
+                      <a:tailEnd/>
+                    </a:ln>
+                  </pic:spPr>
+                </pic:pic>
+              </a:graphicData>
+            </a:graphic>
+          </wp:inline>
+        </w:drawing>
+      </w:r>
+    </w:p>
+    <w:p>
+      <w:pPr>
+        <w:pStyle w:val="Ttulo4"/>
+        <w:rPr>
+          <w:rStyle w:val="Ttulo5Car"/>
+          <w:b w:val="0"/>
+          <w:i w:val="0"/>
+        </w:rPr>
+      </w:pPr>
+      <w:r>
+        <w:br/>
+        <w:t>Modificado</w:t>
+      </w:r>
+      <w:r>
+        <w:br/>
+      </w:r>
+      <w:r>
+        <w:rPr>
+          <w:rStyle w:val="Ttulo5Car"/>
+          <w:b w:val="0"/>
+          <w:i w:val="0"/>
+        </w:rPr>
+        <w:t>Compresión</w:t>
+      </w:r>
+    </w:p>
+    <w:p>
+      <w:r>
+        <w:rPr>
+          <w:noProof/>
+          <w:lang w:eastAsia="es-AR"/>
+        </w:rPr>
+        <w:drawing>
+          <wp:inline distT="0" distB="0" distL="0" distR="0">
+            <wp:extent cx="5092700" cy="1481765"/>
+            <wp:effectExtent l="19050" t="0" r="0" b="0"/>
+            <wp:docPr id="81" name="Imagen 81"/>
+            <wp:cNvGraphicFramePr>
+              <a:graphicFrameLocks xmlns:a="http://schemas.openxmlformats.org/drawingml/2006/main" noChangeAspect="1"/>
+            </wp:cNvGraphicFramePr>
+            <a:graphic xmlns:a="http://schemas.openxmlformats.org/drawingml/2006/main">
+              <a:graphicData uri="http://schemas.openxmlformats.org/drawingml/2006/picture">
+                <pic:pic xmlns:pic="http://schemas.openxmlformats.org/drawingml/2006/picture">
+                  <pic:nvPicPr>
+                    <pic:cNvPr id="0" name="Picture 81"/>
+                    <pic:cNvPicPr>
+                      <a:picLocks noChangeAspect="1" noChangeArrowheads="1"/>
+                    </pic:cNvPicPr>
+                  </pic:nvPicPr>
+                  <pic:blipFill>
+                    <a:blip r:embed="rId34"/>
+                    <a:srcRect/>
+                    <a:stretch>
+                      <a:fillRect/>
+                    </a:stretch>
+                  </pic:blipFill>
+                  <pic:spPr bwMode="auto">
+                    <a:xfrm>
+                      <a:off x="0" y="0"/>
+                      <a:ext cx="5099008" cy="1483600"/>
+                    </a:xfrm>
+                    <a:prstGeom prst="rect">
+                      <a:avLst/>
+                    </a:prstGeom>
+                    <a:noFill/>
+                    <a:ln w="9525">
+                      <a:noFill/>
+                      <a:miter lim="800000"/>
+                      <a:headEnd/>
+                      <a:tailEnd/>
+                    </a:ln>
+                  </pic:spPr>
+                </pic:pic>
+              </a:graphicData>
+            </a:graphic>
+          </wp:inline>
+        </w:drawing>
+      </w:r>
+    </w:p>
+    <w:p>
+      <w:pPr>
+        <w:pStyle w:val="Ttulo5"/>
+      </w:pPr>
+      <w:r>
+        <w:t>Descompresión</w:t>
+      </w:r>
+    </w:p>
+    <w:p>
+      <w:r>
+        <w:rPr>
+          <w:noProof/>
+          <w:lang w:eastAsia="es-AR"/>
+        </w:rPr>
+        <w:drawing>
+          <wp:inline distT="0" distB="0" distL="0" distR="0">
+            <wp:extent cx="5022850" cy="1431826"/>
+            <wp:effectExtent l="19050" t="0" r="6350" b="0"/>
+            <wp:docPr id="84" name="Imagen 84"/>
+            <wp:cNvGraphicFramePr>
+              <a:graphicFrameLocks xmlns:a="http://schemas.openxmlformats.org/drawingml/2006/main" noChangeAspect="1"/>
+            </wp:cNvGraphicFramePr>
+            <a:graphic xmlns:a="http://schemas.openxmlformats.org/drawingml/2006/main">
+              <a:graphicData uri="http://schemas.openxmlformats.org/drawingml/2006/picture">
+                <pic:pic xmlns:pic="http://schemas.openxmlformats.org/drawingml/2006/picture">
+                  <pic:nvPicPr>
+                    <pic:cNvPr id="0" name="Picture 84"/>
+                    <pic:cNvPicPr>
+                      <a:picLocks noChangeAspect="1" noChangeArrowheads="1"/>
+                    </pic:cNvPicPr>
+                  </pic:nvPicPr>
+                  <pic:blipFill>
+                    <a:blip r:embed="rId35"/>
+                    <a:srcRect/>
+                    <a:stretch>
+                      <a:fillRect/>
+                    </a:stretch>
+                  </pic:blipFill>
+                  <pic:spPr bwMode="auto">
+                    <a:xfrm>
+                      <a:off x="0" y="0"/>
+                      <a:ext cx="5033141" cy="1434760"/>
+                    </a:xfrm>
+                    <a:prstGeom prst="rect">
+                      <a:avLst/>
+                    </a:prstGeom>
+                    <a:noFill/>
+                    <a:ln w="9525">
+                      <a:noFill/>
+                      <a:miter lim="800000"/>
+                      <a:headEnd/>
+                      <a:tailEnd/>
+                    </a:ln>
+                  </pic:spPr>
+                </pic:pic>
+              </a:graphicData>
+            </a:graphic>
+          </wp:inline>
+        </w:drawing>
+      </w:r>
+    </w:p>
+    <w:p>
+      <w:r>
+        <w:t>Luego de comparar los resultados podemos ver lo siguiente:</w:t>
+      </w:r>
+    </w:p>
+    <w:p>
+      <w:r>
+        <w:t>El tiempo acumulado de ejecución para la compresión en el programa original, fue de 0.19 segundos, mientras que para, el mismo caso, en el programa modificado, el tiempo acumulado de ejecución fue de 0.13 segundos.</w:t>
+      </w:r>
+    </w:p>
+    <w:p>
+      <w:r>
+        <w:t>Para el caso de descompresión, el tiempo acumulado del programa, antes de las modificaciones fue de 0.08 segundos, mientras que luego de las modificaciones, de 0.05 segundos.</w:t>
+      </w:r>
+    </w:p>
+    <w:p>
+      <w:r>
+        <w:t xml:space="preserve">La mala decisión a destacar, son los cambios realizados en la función HuffmanTree::buscar(), los cuales empeoraron el tiempo de ejecución. A pesar del desdoblamiento de ciclos y </w:t>
+      </w:r>
+      <w:r>
+        <w:t>el recorrido en orden inverso, la cantidad de condicionales dentro de la función, impactan en la performance.</w:t>
+      </w:r>
+    </w:p>
+    <w:p>
+      <w:r>
+        <w:br w:type="page"/>
+      </w:r>
+    </w:p>
+    <w:p>
+      <w:pPr>
+        <w:contextualSpacing/>
+        <w:rPr>
+          <w:rStyle w:val="Ttulo3Car"/>
+        </w:rPr>
+      </w:pPr>
+      <w:r>
+        <w:rPr>
+          <w:rStyle w:val="Ttulo3Car"/>
+        </w:rPr>
+        <w:lastRenderedPageBreak/>
+        <w:t>Comparación</w:t>
+      </w:r>
+      <w:r>
+        <w:rPr>
+          <w:rStyle w:val="Ttulo3Car"/>
+        </w:rPr>
+        <w:t xml:space="preserve"> </w:t>
+      </w:r>
+      <w:r>
+        <w:rPr>
+          <w:rStyle w:val="Ttulo3Car"/>
+        </w:rPr>
+        <w:t>Uso de memoria</w:t>
+      </w:r>
+    </w:p>
+    <w:p>
+      <w:pPr>
+        <w:rPr>
+          <w:rStyle w:val="Ttulo5Car"/>
+        </w:rPr>
+      </w:pPr>
+      <w:r>
+        <w:rPr>
+          <w:rStyle w:val="Ttulo4Car"/>
+        </w:rPr>
+        <w:t>Original</w:t>
+      </w:r>
+      <w:r>
+        <w:rPr>
+          <w:rStyle w:val="Ttulo5Car"/>
+        </w:rPr>
+        <w:br/>
+        <w:t>Compresión</w:t>
+      </w:r>
+      <w:r>
+        <w:br/>
+      </w:r>
+      <w:r>
+        <w:rPr>
+          <w:noProof/>
+          <w:lang w:eastAsia="es-AR"/>
+        </w:rPr>
+        <w:drawing>
+          <wp:inline distT="0" distB="0" distL="0" distR="0">
+            <wp:extent cx="4235450" cy="481598"/>
+            <wp:effectExtent l="19050" t="0" r="0" b="0"/>
+            <wp:docPr id="93" name="Imagen 93"/>
+            <wp:cNvGraphicFramePr>
+              <a:graphicFrameLocks xmlns:a="http://schemas.openxmlformats.org/drawingml/2006/main" noChangeAspect="1"/>
+            </wp:cNvGraphicFramePr>
+            <a:graphic xmlns:a="http://schemas.openxmlformats.org/drawingml/2006/main">
+              <a:graphicData uri="http://schemas.openxmlformats.org/drawingml/2006/picture">
+                <pic:pic xmlns:pic="http://schemas.openxmlformats.org/drawingml/2006/picture">
+                  <pic:nvPicPr>
+                    <pic:cNvPr id="0" name="Picture 93"/>
+                    <pic:cNvPicPr>
+                      <a:picLocks noChangeAspect="1" noChangeArrowheads="1"/>
+                    </pic:cNvPicPr>
+                  </pic:nvPicPr>
+                  <pic:blipFill>
+                    <a:blip r:embed="rId36"/>
+                    <a:srcRect/>
+                    <a:stretch>
+                      <a:fillRect/>
+                    </a:stretch>
+                  </pic:blipFill>
+                  <pic:spPr bwMode="auto">
+                    <a:xfrm>
+                      <a:off x="0" y="0"/>
+                      <a:ext cx="4267129" cy="485200"/>
+                    </a:xfrm>
+                    <a:prstGeom prst="rect">
+                      <a:avLst/>
+                    </a:prstGeom>
+                    <a:noFill/>
+                    <a:ln w="9525">
+                      <a:noFill/>
+                      <a:miter lim="800000"/>
+                      <a:headEnd/>
+                      <a:tailEnd/>
+                    </a:ln>
+                  </pic:spPr>
+                </pic:pic>
+              </a:graphicData>
+            </a:graphic>
+          </wp:inline>
+        </w:drawing>
+      </w:r>
+    </w:p>
+    <w:p>
+      <w:r>
+        <w:rPr>
+          <w:noProof/>
+          <w:lang w:eastAsia="es-AR"/>
+        </w:rPr>
+        <w:drawing>
+          <wp:inline distT="0" distB="0" distL="0" distR="0">
+            <wp:extent cx="3124200" cy="852125"/>
+            <wp:effectExtent l="19050" t="0" r="0" b="0"/>
+            <wp:docPr id="96" name="Imagen 96"/>
+            <wp:cNvGraphicFramePr>
+              <a:graphicFrameLocks xmlns:a="http://schemas.openxmlformats.org/drawingml/2006/main" noChangeAspect="1"/>
+            </wp:cNvGraphicFramePr>
+            <a:graphic xmlns:a="http://schemas.openxmlformats.org/drawingml/2006/main">
+              <a:graphicData uri="http://schemas.openxmlformats.org/drawingml/2006/picture">
+                <pic:pic xmlns:pic="http://schemas.openxmlformats.org/drawingml/2006/picture">
+                  <pic:nvPicPr>
+                    <pic:cNvPr id="0" name="Picture 96"/>
+                    <pic:cNvPicPr>
+                      <a:picLocks noChangeAspect="1" noChangeArrowheads="1"/>
+                    </pic:cNvPicPr>
+                  </pic:nvPicPr>
+                  <pic:blipFill>
+                    <a:blip r:embed="rId37"/>
+                    <a:srcRect/>
+                    <a:stretch>
+                      <a:fillRect/>
+                    </a:stretch>
+                  </pic:blipFill>
+                  <pic:spPr bwMode="auto">
+                    <a:xfrm>
+                      <a:off x="0" y="0"/>
+                      <a:ext cx="3129782" cy="853648"/>
+                    </a:xfrm>
+                    <a:prstGeom prst="rect">
+                      <a:avLst/>
+                    </a:prstGeom>
+                    <a:noFill/>
+                    <a:ln w="9525">
+                      <a:noFill/>
+                      <a:miter lim="800000"/>
+                      <a:headEnd/>
+                      <a:tailEnd/>
+                    </a:ln>
+                  </pic:spPr>
+                </pic:pic>
+              </a:graphicData>
+            </a:graphic>
+          </wp:inline>
+        </w:drawing>
+      </w:r>
+    </w:p>
+    <w:p>
+      <w:pPr>
+        <w:pStyle w:val="Ttulo5"/>
+      </w:pPr>
+      <w:r>
+        <w:t>Descompresión</w:t>
+      </w:r>
+    </w:p>
+    <w:p>
+      <w:r>
+        <w:rPr>
+          <w:noProof/>
+          <w:lang w:eastAsia="es-AR"/>
+        </w:rPr>
+        <w:drawing>
+          <wp:inline distT="0" distB="0" distL="0" distR="0">
+            <wp:extent cx="4171950" cy="492886"/>
+            <wp:effectExtent l="19050" t="0" r="0" b="0"/>
+            <wp:docPr id="99" name="Imagen 99"/>
+            <wp:cNvGraphicFramePr>
+              <a:graphicFrameLocks xmlns:a="http://schemas.openxmlformats.org/drawingml/2006/main" noChangeAspect="1"/>
+            </wp:cNvGraphicFramePr>
+            <a:graphic xmlns:a="http://schemas.openxmlformats.org/drawingml/2006/main">
+              <a:graphicData uri="http://schemas.openxmlformats.org/drawingml/2006/picture">
+                <pic:pic xmlns:pic="http://schemas.openxmlformats.org/drawingml/2006/picture">
+                  <pic:nvPicPr>
+                    <pic:cNvPr id="0" name="Picture 99"/>
+                    <pic:cNvPicPr>
+                      <a:picLocks noChangeAspect="1" noChangeArrowheads="1"/>
+                    </pic:cNvPicPr>
+                  </pic:nvPicPr>
+                  <pic:blipFill>
+                    <a:blip r:embed="rId38"/>
+                    <a:srcRect/>
+                    <a:stretch>
+                      <a:fillRect/>
+                    </a:stretch>
+                  </pic:blipFill>
+                  <pic:spPr bwMode="auto">
+                    <a:xfrm>
+                      <a:off x="0" y="0"/>
+                      <a:ext cx="4226098" cy="499283"/>
+                    </a:xfrm>
+                    <a:prstGeom prst="rect">
+                      <a:avLst/>
+                    </a:prstGeom>
+                    <a:noFill/>
+                    <a:ln w="9525">
+                      <a:noFill/>
+                      <a:miter lim="800000"/>
+                      <a:headEnd/>
+                      <a:tailEnd/>
+                    </a:ln>
+                  </pic:spPr>
+                </pic:pic>
+              </a:graphicData>
+            </a:graphic>
+          </wp:inline>
+        </w:drawing>
+      </w:r>
+    </w:p>
+    <w:p>
+      <w:r>
+        <w:rPr>
+          <w:noProof/>
+          <w:lang w:eastAsia="es-AR"/>
+        </w:rPr>
+        <w:drawing>
+          <wp:inline distT="0" distB="0" distL="0" distR="0">
+            <wp:extent cx="3105150" cy="855652"/>
+            <wp:effectExtent l="19050" t="0" r="0" b="0"/>
+            <wp:docPr id="102" name="Imagen 102"/>
+            <wp:cNvGraphicFramePr>
+              <a:graphicFrameLocks xmlns:a="http://schemas.openxmlformats.org/drawingml/2006/main" noChangeAspect="1"/>
+            </wp:cNvGraphicFramePr>
+            <a:graphic xmlns:a="http://schemas.openxmlformats.org/drawingml/2006/main">
+              <a:graphicData uri="http://schemas.openxmlformats.org/drawingml/2006/picture">
+                <pic:pic xmlns:pic="http://schemas.openxmlformats.org/drawingml/2006/picture">
+                  <pic:nvPicPr>
+                    <pic:cNvPr id="0" name="Picture 102"/>
+                    <pic:cNvPicPr>
+                      <a:picLocks noChangeAspect="1" noChangeArrowheads="1"/>
+                    </pic:cNvPicPr>
+                  </pic:nvPicPr>
+                  <pic:blipFill>
+                    <a:blip r:embed="rId39"/>
+                    <a:srcRect/>
+                    <a:stretch>
+                      <a:fillRect/>
+                    </a:stretch>
+                  </pic:blipFill>
+                  <pic:spPr bwMode="auto">
+                    <a:xfrm>
+                      <a:off x="0" y="0"/>
+                      <a:ext cx="3120093" cy="859770"/>
+                    </a:xfrm>
+                    <a:prstGeom prst="rect">
+                      <a:avLst/>
+                    </a:prstGeom>
+                    <a:noFill/>
+                    <a:ln w="9525">
+                      <a:noFill/>
+                      <a:miter lim="800000"/>
+                      <a:headEnd/>
+                      <a:tailEnd/>
+                    </a:ln>
+                  </pic:spPr>
+                </pic:pic>
+              </a:graphicData>
+            </a:graphic>
+          </wp:inline>
+        </w:drawing>
+      </w:r>
+    </w:p>
+    <w:p>
+      <w:pPr>
+        <w:pStyle w:val="Ttulo4"/>
+        <w:rPr>
+          <w:rStyle w:val="Ttulo5Car"/>
+          <w:b w:val="0"/>
+          <w:i w:val="0"/>
+        </w:rPr>
+      </w:pPr>
+      <w:r>
+        <w:t>Modificado</w:t>
+      </w:r>
+      <w:r>
+        <w:br/>
+      </w:r>
+      <w:r>
+        <w:rPr>
+          <w:rStyle w:val="Ttulo5Car"/>
+          <w:b w:val="0"/>
+          <w:i w:val="0"/>
+        </w:rPr>
+        <w:t>Compresión</w:t>
+      </w:r>
+    </w:p>
+    <w:p>
+      <w:r>
+        <w:rPr>
+          <w:noProof/>
+          <w:lang w:eastAsia="es-AR"/>
+        </w:rPr>
+        <w:drawing>
+          <wp:inline distT="0" distB="0" distL="0" distR="0">
+            <wp:extent cx="4171950" cy="485981"/>
+            <wp:effectExtent l="19050" t="0" r="0" b="0"/>
+            <wp:docPr id="105" name="Imagen 105"/>
+            <wp:cNvGraphicFramePr>
+              <a:graphicFrameLocks xmlns:a="http://schemas.openxmlformats.org/drawingml/2006/main" noChangeAspect="1"/>
+            </wp:cNvGraphicFramePr>
+            <a:graphic xmlns:a="http://schemas.openxmlformats.org/drawingml/2006/main">
+              <a:graphicData uri="http://schemas.openxmlformats.org/drawingml/2006/picture">
+                <pic:pic xmlns:pic="http://schemas.openxmlformats.org/drawingml/2006/picture">
+                  <pic:nvPicPr>
+                    <pic:cNvPr id="0" name="Picture 105"/>
+                    <pic:cNvPicPr>
+                      <a:picLocks noChangeAspect="1" noChangeArrowheads="1"/>
+                    </pic:cNvPicPr>
+                  </pic:nvPicPr>
+                  <pic:blipFill>
+                    <a:blip r:embed="rId40"/>
+                    <a:srcRect/>
+                    <a:stretch>
+                      <a:fillRect/>
+                    </a:stretch>
+                  </pic:blipFill>
+                  <pic:spPr bwMode="auto">
+                    <a:xfrm>
+                      <a:off x="0" y="0"/>
+                      <a:ext cx="4216416" cy="491161"/>
+                    </a:xfrm>
+                    <a:prstGeom prst="rect">
+                      <a:avLst/>
+                    </a:prstGeom>
+                    <a:noFill/>
+                    <a:ln w="9525">
+                      <a:noFill/>
+                      <a:miter lim="800000"/>
+                      <a:headEnd/>
+                      <a:tailEnd/>
+                    </a:ln>
+                  </pic:spPr>
+                </pic:pic>
+              </a:graphicData>
+            </a:graphic>
+          </wp:inline>
+        </w:drawing>
+      </w:r>
+    </w:p>
+    <w:p>
+      <w:r>
+        <w:rPr>
+          <w:noProof/>
+          <w:lang w:eastAsia="es-AR"/>
+        </w:rPr>
+        <w:drawing>
+          <wp:inline distT="0" distB="0" distL="0" distR="0">
+            <wp:extent cx="3070307" cy="889000"/>
+            <wp:effectExtent l="19050" t="0" r="0" b="0"/>
+            <wp:docPr id="108" name="Imagen 108"/>
+            <wp:cNvGraphicFramePr>
+              <a:graphicFrameLocks xmlns:a="http://schemas.openxmlformats.org/drawingml/2006/main" noChangeAspect="1"/>
+            </wp:cNvGraphicFramePr>
+            <a:graphic xmlns:a="http://schemas.openxmlformats.org/drawingml/2006/main">
+              <a:graphicData uri="http://schemas.openxmlformats.org/drawingml/2006/picture">
+                <pic:pic xmlns:pic="http://schemas.openxmlformats.org/drawingml/2006/picture">
+                  <pic:nvPicPr>
+                    <pic:cNvPr id="0" name="Picture 108"/>
+                    <pic:cNvPicPr>
+                      <a:picLocks noChangeAspect="1" noChangeArrowheads="1"/>
+                    </pic:cNvPicPr>
+                  </pic:nvPicPr>
+                  <pic:blipFill>
+                    <a:blip r:embed="rId41"/>
+                    <a:srcRect/>
+                    <a:stretch>
+                      <a:fillRect/>
+                    </a:stretch>
+                  </pic:blipFill>
+                  <pic:spPr bwMode="auto">
+                    <a:xfrm>
+                      <a:off x="0" y="0"/>
+                      <a:ext cx="3076738" cy="890862"/>
+                    </a:xfrm>
+                    <a:prstGeom prst="rect">
+                      <a:avLst/>
+                    </a:prstGeom>
+                    <a:noFill/>
+                    <a:ln w="9525">
+                      <a:noFill/>
+                      <a:miter lim="800000"/>
+                      <a:headEnd/>
+                      <a:tailEnd/>
+                    </a:ln>
+                  </pic:spPr>
+                </pic:pic>
+              </a:graphicData>
+            </a:graphic>
+          </wp:inline>
+        </w:drawing>
+      </w:r>
+    </w:p>
+    <w:p>
+      <w:pPr>
+        <w:pStyle w:val="Ttulo5"/>
+      </w:pPr>
+      <w:r>
+        <w:t>Descompresión</w:t>
+      </w:r>
+    </w:p>
+    <w:p>
+      <w:r>
+        <w:rPr>
+          <w:noProof/>
+          <w:lang w:eastAsia="es-AR"/>
+        </w:rPr>
+        <w:drawing>
+          <wp:inline distT="0" distB="0" distL="0" distR="0">
+            <wp:extent cx="4171950" cy="455750"/>
+            <wp:effectExtent l="19050" t="0" r="0" b="0"/>
+            <wp:docPr id="111" name="Imagen 111"/>
+            <wp:cNvGraphicFramePr>
+              <a:graphicFrameLocks xmlns:a="http://schemas.openxmlformats.org/drawingml/2006/main" noChangeAspect="1"/>
+            </wp:cNvGraphicFramePr>
+            <a:graphic xmlns:a="http://schemas.openxmlformats.org/drawingml/2006/main">
+              <a:graphicData uri="http://schemas.openxmlformats.org/drawingml/2006/picture">
+                <pic:pic xmlns:pic="http://schemas.openxmlformats.org/drawingml/2006/picture">
+                  <pic:nvPicPr>
+                    <pic:cNvPr id="0" name="Picture 111"/>
+                    <pic:cNvPicPr>
+                      <a:picLocks noChangeAspect="1" noChangeArrowheads="1"/>
+                    </pic:cNvPicPr>
+                  </pic:nvPicPr>
+                  <pic:blipFill>
+                    <a:blip r:embed="rId42"/>
+                    <a:srcRect/>
+                    <a:stretch>
+                      <a:fillRect/>
+                    </a:stretch>
+                  </pic:blipFill>
+                  <pic:spPr bwMode="auto">
+                    <a:xfrm>
+                      <a:off x="0" y="0"/>
+                      <a:ext cx="4201966" cy="459029"/>
+                    </a:xfrm>
+                    <a:prstGeom prst="rect">
+                      <a:avLst/>
+                    </a:prstGeom>
+                    <a:noFill/>
+                    <a:ln w="9525">
+                      <a:noFill/>
+                      <a:miter lim="800000"/>
+                      <a:headEnd/>
+                      <a:tailEnd/>
+                    </a:ln>
+                  </pic:spPr>
+                </pic:pic>
+              </a:graphicData>
+            </a:graphic>
+          </wp:inline>
+        </w:drawing>
+      </w:r>
+    </w:p>
+    <w:p>
+      <w:r>
+        <w:br w:type="page"/>
+      </w:r>
+    </w:p>
+    <w:p>
+      <w:pPr>
+        <w:contextualSpacing/>
+        <w:rPr>
+          <w:rStyle w:val="Ttulo3Car"/>
+        </w:rPr>
+      </w:pPr>
+      <w:r>
+        <w:rPr>
+          <w:rStyle w:val="Ttulo3Car"/>
+        </w:rPr>
+        <w:lastRenderedPageBreak/>
+        <w:t>Comparación</w:t>
+      </w:r>
+      <w:r>
+        <w:rPr>
+          <w:rStyle w:val="Ttulo3Car"/>
+        </w:rPr>
+        <w:t xml:space="preserve"> </w:t>
+      </w:r>
+      <w:r>
+        <w:rPr>
+          <w:rStyle w:val="Ttulo3Car"/>
+        </w:rPr>
+        <w:t>Uso de memoria Cache</w:t>
+      </w:r>
+    </w:p>
+    <w:p>
+      <w:pPr>
+        <w:rPr>
+          <w:rStyle w:val="Ttulo5Car"/>
+        </w:rPr>
+      </w:pPr>
+      <w:r>
+        <w:rPr>
+          <w:rStyle w:val="Ttulo4Car"/>
+        </w:rPr>
+        <w:t>Original</w:t>
+      </w:r>
+      <w:r>
+        <w:rPr>
+          <w:rStyle w:val="Ttulo5Car"/>
+        </w:rPr>
+        <w:br/>
+        <w:t>Compresión</w:t>
+      </w:r>
+      <w:r>
+        <w:br/>
+      </w:r>
+      <w:r>
+        <w:rPr>
+          <w:rFonts w:asciiTheme="majorHAnsi" w:eastAsiaTheme="majorEastAsia" w:hAnsiTheme="majorHAnsi" w:cstheme="majorBidi"/>
+          <w:noProof/>
+          <w:color w:val="243F60" w:themeColor="accent1" w:themeShade="7F"/>
+          <w:lang w:eastAsia="es-AR"/>
+        </w:rPr>
+        <w:drawing>
+          <wp:inline distT="0" distB="0" distL="0" distR="0">
+            <wp:extent cx="3471573" cy="1711552"/>
+            <wp:effectExtent l="19050" t="0" r="0" b="0"/>
+            <wp:docPr id="114" name="Imagen 114"/>
+            <wp:cNvGraphicFramePr>
+              <a:graphicFrameLocks xmlns:a="http://schemas.openxmlformats.org/drawingml/2006/main" noChangeAspect="1"/>
+            </wp:cNvGraphicFramePr>
+            <a:graphic xmlns:a="http://schemas.openxmlformats.org/drawingml/2006/main">
+              <a:graphicData uri="http://schemas.openxmlformats.org/drawingml/2006/picture">
+                <pic:pic xmlns:pic="http://schemas.openxmlformats.org/drawingml/2006/picture">
+                  <pic:nvPicPr>
+                    <pic:cNvPr id="0" name="Picture 114"/>
+                    <pic:cNvPicPr>
+                      <a:picLocks noChangeAspect="1" noChangeArrowheads="1"/>
+                    </pic:cNvPicPr>
+                  </pic:nvPicPr>
+                  <pic:blipFill>
+                    <a:blip r:embed="rId43"/>
+                    <a:srcRect/>
+                    <a:stretch>
+                      <a:fillRect/>
+                    </a:stretch>
+                  </pic:blipFill>
+                  <pic:spPr bwMode="auto">
+                    <a:xfrm>
+                      <a:off x="0" y="0"/>
+                      <a:ext cx="3475653" cy="1713564"/>
+                    </a:xfrm>
+                    <a:prstGeom prst="rect">
+                      <a:avLst/>
+                    </a:prstGeom>
+                    <a:noFill/>
+                    <a:ln w="9525">
+                      <a:noFill/>
+                      <a:miter lim="800000"/>
+                      <a:headEnd/>
+                      <a:tailEnd/>
+                    </a:ln>
+                  </pic:spPr>
+                </pic:pic>
+              </a:graphicData>
+            </a:graphic>
+          </wp:inline>
+        </w:drawing>
+      </w:r>
+    </w:p>
+    <w:p>
+      <w:pPr>
+        <w:pStyle w:val="Ttulo5"/>
+      </w:pPr>
+      <w:r>
+        <w:t>Descompresión</w:t>
+      </w:r>
+    </w:p>
+    <w:p>
+      <w:r>
+        <w:rPr>
+          <w:noProof/>
+          <w:lang w:eastAsia="es-AR"/>
+        </w:rPr>
+        <w:drawing>
+          <wp:inline distT="0" distB="0" distL="0" distR="0">
+            <wp:extent cx="3469070" cy="1765189"/>
+            <wp:effectExtent l="19050" t="0" r="0" b="0"/>
+            <wp:docPr id="117" name="Imagen 117"/>
+            <wp:cNvGraphicFramePr>
+              <a:graphicFrameLocks xmlns:a="http://schemas.openxmlformats.org/drawingml/2006/main" noChangeAspect="1"/>
+            </wp:cNvGraphicFramePr>
+            <a:graphic xmlns:a="http://schemas.openxmlformats.org/drawingml/2006/main">
+              <a:graphicData uri="http://schemas.openxmlformats.org/drawingml/2006/picture">
+                <pic:pic xmlns:pic="http://schemas.openxmlformats.org/drawingml/2006/picture">
+                  <pic:nvPicPr>
+                    <pic:cNvPr id="0" name="Picture 117"/>
+                    <pic:cNvPicPr>
+                      <a:picLocks noChangeAspect="1" noChangeArrowheads="1"/>
+                    </pic:cNvPicPr>
+                  </pic:nvPicPr>
+                  <pic:blipFill>
+                    <a:blip r:embed="rId44"/>
+                    <a:srcRect/>
+                    <a:stretch>
+                      <a:fillRect/>
+                    </a:stretch>
+                  </pic:blipFill>
+                  <pic:spPr bwMode="auto">
+                    <a:xfrm>
+                      <a:off x="0" y="0"/>
+                      <a:ext cx="3486145" cy="1773877"/>
+                    </a:xfrm>
+                    <a:prstGeom prst="rect">
+                      <a:avLst/>
+                    </a:prstGeom>
+                    <a:noFill/>
+                    <a:ln w="9525">
+                      <a:noFill/>
+                      <a:miter lim="800000"/>
+                      <a:headEnd/>
+                      <a:tailEnd/>
+                    </a:ln>
+                  </pic:spPr>
+                </pic:pic>
+              </a:graphicData>
+            </a:graphic>
+          </wp:inline>
+        </w:drawing>
+      </w:r>
+    </w:p>
+    <w:p>
+      <w:pPr>
+        <w:pStyle w:val="Ttulo4"/>
+        <w:rPr>
+          <w:rStyle w:val="Ttulo5Car"/>
+          <w:b w:val="0"/>
+          <w:i w:val="0"/>
+        </w:rPr>
+      </w:pPr>
+      <w:r>
+        <w:t>Modificado</w:t>
+      </w:r>
+      <w:r>
+        <w:br/>
+      </w:r>
+      <w:r>
+        <w:rPr>
+          <w:rStyle w:val="Ttulo5Car"/>
+          <w:b w:val="0"/>
+          <w:i w:val="0"/>
+        </w:rPr>
+        <w:t>Compresión</w:t>
+      </w:r>
+    </w:p>
+    <w:p>
+      <w:r>
+        <w:rPr>
+          <w:noProof/>
+          <w:lang w:eastAsia="es-AR"/>
+        </w:rPr>
+        <w:drawing>
+          <wp:inline distT="0" distB="0" distL="0" distR="0">
+            <wp:extent cx="3486544" cy="1741336"/>
+            <wp:effectExtent l="19050" t="0" r="0" b="0"/>
+            <wp:docPr id="120" name="Imagen 120"/>
+            <wp:cNvGraphicFramePr>
+              <a:graphicFrameLocks xmlns:a="http://schemas.openxmlformats.org/drawingml/2006/main" noChangeAspect="1"/>
+            </wp:cNvGraphicFramePr>
+            <a:graphic xmlns:a="http://schemas.openxmlformats.org/drawingml/2006/main">
+              <a:graphicData uri="http://schemas.openxmlformats.org/drawingml/2006/picture">
+                <pic:pic xmlns:pic="http://schemas.openxmlformats.org/drawingml/2006/picture">
+                  <pic:nvPicPr>
+                    <pic:cNvPr id="0" name="Picture 120"/>
+                    <pic:cNvPicPr>
+                      <a:picLocks noChangeAspect="1" noChangeArrowheads="1"/>
+                    </pic:cNvPicPr>
+                  </pic:nvPicPr>
+                  <pic:blipFill>
+                    <a:blip r:embed="rId45"/>
+                    <a:srcRect/>
+                    <a:stretch>
+                      <a:fillRect/>
+                    </a:stretch>
+                  </pic:blipFill>
+                  <pic:spPr bwMode="auto">
+                    <a:xfrm>
+                      <a:off x="0" y="0"/>
+                      <a:ext cx="3488522" cy="1742324"/>
+                    </a:xfrm>
+                    <a:prstGeom prst="rect">
+                      <a:avLst/>
+                    </a:prstGeom>
+                    <a:noFill/>
+                    <a:ln w="9525">
+                      <a:noFill/>
+                      <a:miter lim="800000"/>
+                      <a:headEnd/>
+                      <a:tailEnd/>
+                    </a:ln>
+                  </pic:spPr>
+                </pic:pic>
+              </a:graphicData>
+            </a:graphic>
+          </wp:inline>
+        </w:drawing>
+      </w:r>
+    </w:p>
+    <w:p>
+      <w:pPr>
+        <w:pStyle w:val="Ttulo5"/>
+      </w:pPr>
+      <w:r>
+        <w:lastRenderedPageBreak/>
+        <w:t>Descompresión</w:t>
+      </w:r>
+    </w:p>
+    <w:p>
+      <w:r>
+        <w:rPr>
+          <w:noProof/>
+          <w:lang w:eastAsia="es-AR"/>
+        </w:rPr>
+        <w:drawing>
+          <wp:inline distT="0" distB="0" distL="0" distR="0">
+            <wp:extent cx="3487476" cy="1777053"/>
+            <wp:effectExtent l="19050" t="0" r="0" b="0"/>
+            <wp:docPr id="123" name="Imagen 123"/>
+            <wp:cNvGraphicFramePr>
+              <a:graphicFrameLocks xmlns:a="http://schemas.openxmlformats.org/drawingml/2006/main" noChangeAspect="1"/>
+            </wp:cNvGraphicFramePr>
+            <a:graphic xmlns:a="http://schemas.openxmlformats.org/drawingml/2006/main">
+              <a:graphicData uri="http://schemas.openxmlformats.org/drawingml/2006/picture">
+                <pic:pic xmlns:pic="http://schemas.openxmlformats.org/drawingml/2006/picture">
+                  <pic:nvPicPr>
+                    <pic:cNvPr id="0" name="Picture 123"/>
+                    <pic:cNvPicPr>
+                      <a:picLocks noChangeAspect="1" noChangeArrowheads="1"/>
+                    </pic:cNvPicPr>
+                  </pic:nvPicPr>
+                  <pic:blipFill>
+                    <a:blip r:embed="rId46"/>
+                    <a:srcRect/>
+                    <a:stretch>
+                      <a:fillRect/>
+                    </a:stretch>
+                  </pic:blipFill>
+                  <pic:spPr bwMode="auto">
+                    <a:xfrm>
+                      <a:off x="0" y="0"/>
+                      <a:ext cx="3488052" cy="1777346"/>
+                    </a:xfrm>
+                    <a:prstGeom prst="rect">
+                      <a:avLst/>
+                    </a:prstGeom>
+                    <a:noFill/>
+                    <a:ln w="9525">
+                      <a:noFill/>
+                      <a:miter lim="800000"/>
+                      <a:headEnd/>
+                      <a:tailEnd/>
+                    </a:ln>
+                  </pic:spPr>
+                </pic:pic>
+              </a:graphicData>
+            </a:graphic>
+          </wp:inline>
+        </w:drawing>
+      </w:r>
+    </w:p>
+    <w:p>
+      <w:pPr>
+        <w:pStyle w:val="Ttulo1"/>
+      </w:pPr>
+      <w:r>
+        <w:t>Conclusión</w:t>
+      </w:r>
+    </w:p>
+    <w:p>
+      <w:r>
+        <w:t xml:space="preserve">Luego de realizar las comparaciones pertinentes entre la versión </w:t>
+      </w:r>
+      <w:r>
+        <w:t>original y luego de las mejora</w:t>
+      </w:r>
+      <w:r>
+        <w:t>s, podemos concluir que, a la hora de optimizar el código, debe hacerse</w:t>
+      </w:r>
+      <w:r>
+        <w:t xml:space="preserve"> un balance entre</w:t>
+      </w:r>
+      <w:r>
+        <w:t xml:space="preserve"> el rendimiento esperado y la mantenibilidad del código.</w:t>
+      </w:r>
+    </w:p>
+    <w:p>
+      <w:r>
+        <w:t>Algunas pruebas, como la prueba de cobertura,</w:t>
+      </w:r>
+      <w:r>
+        <w:t xml:space="preserve"> nos brindaron un resultado certero que nos facilito remover el código muerto sin mayores problemas</w:t>
+      </w:r>
+      <w:r>
+        <w:t>. Mientras que en el caso de tiempo de ejecución</w:t>
+      </w:r>
+      <w:r>
+        <w:t>, las soluciones no fueron tan</w:t>
+      </w:r>
+      <w:r>
+        <w:t xml:space="preserve"> directas o automáticas. </w:t>
+      </w:r>
+      <w:r>
+        <w:t>Esto se confirma ya que en nuestro caso,</w:t>
+      </w:r>
+      <w:r>
+        <w:t xml:space="preserve"> una de las funciones sobre la cual aplicamos </w:t>
+      </w:r>
+      <w:r>
+        <w:t>gran parte de las</w:t>
+      </w:r>
+      <w:r>
+        <w:t xml:space="preserve"> mejoras, no mejoro su tiempo de performance,</w:t>
+      </w:r>
+      <w:r>
+        <w:t xml:space="preserve"> pero</w:t>
+      </w:r>
+      <w:r>
+        <w:t xml:space="preserve"> las mismas estrategias en otras partes del código, lograron mejorar el tiempo de ejecución total del programa.</w:t>
+      </w:r>
+    </w:p>
     <w:sectPr>
-      <w:headerReference w:type="default" r:id="rId23"/>
-      <w:footerReference w:type="default" r:id="rId24"/>
+      <w:headerReference w:type="default" r:id="rId47"/>
+      <w:footerReference w:type="default" r:id="rId48"/>
       <w:type w:val="continuous"/>
       <w:pgSz w:w="11906" w:h="16838"/>
       <w:pgMar w:top="1417" w:right="1701" w:bottom="1417" w:left="1701" w:header="708" w:footer="708" w:gutter="0"/>
@@ -3428,7 +5611,7 @@
                 <w:noProof/>
                 <w:color w:val="FFFFFF" w:themeColor="background1"/>
               </w:rPr>
-              <w:t>13</w:t>
+              <w:t>20</w:t>
             </w:r>
           </w:fldSimple>
         </w:p>
@@ -3509,7 +5692,7 @@
       <w:pStyle w:val="Encabezado"/>
     </w:pPr>
     <w:r>
-      <w:t>Técnicas de compilación</w:t>
+      <w:t>Programación eficiente</w:t>
     </w:r>
     <w:r>
       <w:ptab w:relativeTo="margin" w:alignment="center" w:leader="none"/>
@@ -3521,7 +5704,10 @@
       <w:ptab w:relativeTo="margin" w:alignment="right" w:leader="none"/>
     </w:r>
     <w:r>
-      <w:t>Cenzano Sebastian</w:t>
+      <w:t>Cenzano</w:t>
+    </w:r>
+    <w:r>
+      <w:t>, D’Alessandro</w:t>
     </w:r>
   </w:p>
   <w:p>
@@ -5594,6 +7780,48 @@
       <w:i/>
       <w:iCs/>
       <w:color w:val="4F81BD" w:themeColor="accent1"/>
+    </w:rPr>
+  </w:style>
+  <w:style w:type="paragraph" w:styleId="Ttulo5">
+    <w:name w:val="heading 5"/>
+    <w:basedOn w:val="Normal"/>
+    <w:next w:val="Normal"/>
+    <w:link w:val="Ttulo5Car"/>
+    <w:uiPriority w:val="9"/>
+    <w:unhideWhenUsed/>
+    <w:qFormat/>
+    <w:rsid w:val="00601D12"/>
+    <w:pPr>
+      <w:keepNext/>
+      <w:keepLines/>
+      <w:spacing w:before="200" w:after="0"/>
+      <w:outlineLvl w:val="4"/>
+    </w:pPr>
+    <w:rPr>
+      <w:rFonts w:asciiTheme="majorHAnsi" w:eastAsiaTheme="majorEastAsia" w:hAnsiTheme="majorHAnsi" w:cstheme="majorBidi"/>
+      <w:color w:val="243F60" w:themeColor="accent1" w:themeShade="7F"/>
+    </w:rPr>
+  </w:style>
+  <w:style w:type="paragraph" w:styleId="Ttulo6">
+    <w:name w:val="heading 6"/>
+    <w:basedOn w:val="Normal"/>
+    <w:next w:val="Normal"/>
+    <w:link w:val="Ttulo6Car"/>
+    <w:uiPriority w:val="9"/>
+    <w:unhideWhenUsed/>
+    <w:qFormat/>
+    <w:rsid w:val="00601D12"/>
+    <w:pPr>
+      <w:keepNext/>
+      <w:keepLines/>
+      <w:spacing w:before="200" w:after="0"/>
+      <w:outlineLvl w:val="5"/>
+    </w:pPr>
+    <w:rPr>
+      <w:rFonts w:asciiTheme="majorHAnsi" w:eastAsiaTheme="majorEastAsia" w:hAnsiTheme="majorHAnsi" w:cstheme="majorBidi"/>
+      <w:i/>
+      <w:iCs/>
+      <w:color w:val="243F60" w:themeColor="accent1" w:themeShade="7F"/>
     </w:rPr>
   </w:style>
   <w:style w:type="character" w:default="1" w:styleId="Fuentedeprrafopredeter">
@@ -5875,6 +8103,47 @@
     <w:rsid w:val="007A3808"/>
     <w:rPr>
       <w:sz w:val="20"/>
+    </w:rPr>
+  </w:style>
+  <w:style w:type="character" w:customStyle="1" w:styleId="Ttulo5Car">
+    <w:name w:val="Título 5 Car"/>
+    <w:basedOn w:val="Fuentedeprrafopredeter"/>
+    <w:link w:val="Ttulo5"/>
+    <w:uiPriority w:val="9"/>
+    <w:rsid w:val="00601D12"/>
+    <w:rPr>
+      <w:rFonts w:asciiTheme="majorHAnsi" w:eastAsiaTheme="majorEastAsia" w:hAnsiTheme="majorHAnsi" w:cstheme="majorBidi"/>
+      <w:color w:val="243F60" w:themeColor="accent1" w:themeShade="7F"/>
+      <w:sz w:val="20"/>
+    </w:rPr>
+  </w:style>
+  <w:style w:type="character" w:customStyle="1" w:styleId="Ttulo6Car">
+    <w:name w:val="Título 6 Car"/>
+    <w:basedOn w:val="Fuentedeprrafopredeter"/>
+    <w:link w:val="Ttulo6"/>
+    <w:uiPriority w:val="9"/>
+    <w:rsid w:val="00601D12"/>
+    <w:rPr>
+      <w:rFonts w:asciiTheme="majorHAnsi" w:eastAsiaTheme="majorEastAsia" w:hAnsiTheme="majorHAnsi" w:cstheme="majorBidi"/>
+      <w:i/>
+      <w:iCs/>
+      <w:color w:val="243F60" w:themeColor="accent1" w:themeShade="7F"/>
+      <w:sz w:val="20"/>
+    </w:rPr>
+  </w:style>
+  <w:style w:type="character" w:styleId="Referenciaintensa">
+    <w:name w:val="Intense Reference"/>
+    <w:basedOn w:val="Fuentedeprrafopredeter"/>
+    <w:uiPriority w:val="32"/>
+    <w:qFormat/>
+    <w:rsid w:val="009C205F"/>
+    <w:rPr>
+      <w:b/>
+      <w:bCs/>
+      <w:smallCaps/>
+      <w:color w:val="C0504D" w:themeColor="accent2"/>
+      <w:spacing w:val="5"/>
+      <w:u w:val="single"/>
     </w:rPr>
   </w:style>
 </w:styles>
@@ -6627,7 +8896,7 @@
 </file>
 
 <file path=customXml/itemProps2.xml><?xml version="1.0" encoding="utf-8"?>
-<ds:datastoreItem xmlns:ds="http://schemas.openxmlformats.org/officeDocument/2006/customXml" ds:itemID="{0B4D6211-8602-4878-BDBC-21D124A1F399}">
+<ds:datastoreItem xmlns:ds="http://schemas.openxmlformats.org/officeDocument/2006/customXml" ds:itemID="{708D6FF2-F3F6-49CD-991F-D5D758C6AB8B}">
   <ds:schemaRefs>
     <ds:schemaRef ds:uri="http://schemas.openxmlformats.org/officeDocument/2006/bibliography"/>
   </ds:schemaRefs>

</xml_diff>